<commit_message>
Fishy och jag skrev på Game Design Dokumentet
</commit_message>
<xml_diff>
--- a/GameDesignDocument.docx
+++ b/GameDesignDocument.docx
@@ -2539,6 +2539,42 @@
           <w:lang w:val="en-GB"/>
         </w:rPr>
       </w:pPr>
+      <w:r>
+        <w:rPr>
+          <w:lang w:val="en-GB"/>
+        </w:rPr>
+        <w:t>You are a soul trying to get through a middle-aged Asian themed village with the help of three elements</w:t>
+      </w:r>
+      <w:r>
+        <w:rPr>
+          <w:lang w:val="en-GB"/>
+        </w:rPr>
+        <w:t>;</w:t>
+      </w:r>
+      <w:r>
+        <w:rPr>
+          <w:lang w:val="en-GB"/>
+        </w:rPr>
+        <w:t xml:space="preserve"> fire, wood and water.</w:t>
+      </w:r>
+      <w:r>
+        <w:rPr>
+          <w:lang w:val="en-GB"/>
+        </w:rPr>
+        <w:t xml:space="preserve"> Depending on your choices in-game you are either the one to </w:t>
+      </w:r>
+      <w:r>
+        <w:rPr>
+          <w:lang w:val="en-GB"/>
+        </w:rPr>
+        <w:t>conquer</w:t>
+      </w:r>
+      <w:r>
+        <w:rPr>
+          <w:lang w:val="en-GB"/>
+        </w:rPr>
+        <w:t xml:space="preserve"> the village or save it from evil. </w:t>
+      </w:r>
     </w:p>
     <w:p>
       <w:pPr>
@@ -2547,22 +2583,255 @@
           <w:lang w:val="en-GB"/>
         </w:rPr>
       </w:pPr>
+      <w:r>
+        <w:rPr>
+          <w:lang w:val="en-GB"/>
+        </w:rPr>
+        <w:t xml:space="preserve">1.2 </w:t>
+      </w:r>
       <w:bookmarkStart w:id="2" w:name="_Toc379206992"/>
       <w:r>
         <w:rPr>
           <w:lang w:val="en-GB"/>
         </w:rPr>
-        <w:t>1.2 General Gameplay</w:t>
+        <w:t>General Gameplay</w:t>
       </w:r>
       <w:bookmarkEnd w:id="2"/>
     </w:p>
     <w:p>
       <w:pPr>
-        <w:pStyle w:val="BodyTextIndent"/>
-        <w:rPr>
-          <w:lang w:val="en-GB"/>
-        </w:rPr>
-      </w:pPr>
+        <w:rPr>
+          <w:lang w:val="en-GB"/>
+        </w:rPr>
+      </w:pPr>
+      <w:r>
+        <w:rPr>
+          <w:lang w:val="en-GB"/>
+        </w:rPr>
+        <w:t>The enemies are made of one of three elements; fire, wood, water. The player also uses these elements for her attacks. The elements are in a rock-paper-scissor system, fire &gt; wood &gt; water &gt; fire. The player attacks the enemies with their counterpart element. Some enemies drop lost souls when killed. You can use the lost souls to either sacrifice them for a power-up or free them and get a significant smaller power-up</w:t>
+      </w:r>
+      <w:r>
+        <w:rPr>
+          <w:lang w:val="en-GB"/>
+        </w:rPr>
+        <w:t>. T</w:t>
+      </w:r>
+      <w:r>
+        <w:rPr>
+          <w:lang w:val="en-GB"/>
+        </w:rPr>
+        <w:t xml:space="preserve">his choice affects your </w:t>
+      </w:r>
+      <w:r>
+        <w:rPr>
+          <w:lang w:val="en-GB"/>
+        </w:rPr>
+        <w:t xml:space="preserve">karma, and depending on what way you go, evil or good the ending will be different. </w:t>
+      </w:r>
+    </w:p>
+    <w:p>
+      <w:pPr>
+        <w:rPr>
+          <w:lang w:val="en-GB"/>
+        </w:rPr>
+      </w:pPr>
+      <w:r>
+        <w:rPr>
+          <w:lang w:val="en-GB"/>
+        </w:rPr>
+        <w:t>Your objective is to run and shoot the enemies and kill the end boss. You win by defeating the boss.</w:t>
+      </w:r>
+    </w:p>
+    <w:p>
+      <w:pPr>
+        <w:rPr>
+          <w:lang w:val="en-GB"/>
+        </w:rPr>
+      </w:pPr>
+      <w:r>
+        <w:rPr>
+          <w:lang w:val="en-GB"/>
+        </w:rPr>
+        <w:t>You lose by dying from losing all your health by being attacked by enemies.</w:t>
+      </w:r>
+    </w:p>
+    <w:p>
+      <w:pPr>
+        <w:rPr>
+          <w:lang w:val="en-GB"/>
+        </w:rPr>
+      </w:pPr>
+      <w:r>
+        <w:rPr>
+          <w:lang w:val="en-GB"/>
+        </w:rPr>
+        <w:t xml:space="preserve">The needed On-screen information that is required is. </w:t>
+      </w:r>
+    </w:p>
+    <w:p>
+      <w:pPr>
+        <w:pStyle w:val="ListParagraph"/>
+        <w:numPr>
+          <w:ilvl w:val="0"/>
+          <w:numId w:val="3"/>
+        </w:numPr>
+        <w:rPr>
+          <w:lang w:val="en-GB"/>
+        </w:rPr>
+      </w:pPr>
+      <w:r>
+        <w:rPr>
+          <w:lang w:val="en-GB"/>
+        </w:rPr>
+        <w:t>Elemental power-up points</w:t>
+      </w:r>
+    </w:p>
+    <w:p>
+      <w:pPr>
+        <w:pStyle w:val="ListParagraph"/>
+        <w:numPr>
+          <w:ilvl w:val="0"/>
+          <w:numId w:val="3"/>
+        </w:numPr>
+        <w:rPr>
+          <w:lang w:val="en-GB"/>
+        </w:rPr>
+      </w:pPr>
+      <w:r>
+        <w:rPr>
+          <w:lang w:val="en-GB"/>
+        </w:rPr>
+        <w:t>Health-bar</w:t>
+      </w:r>
+    </w:p>
+    <w:p>
+      <w:pPr>
+        <w:pStyle w:val="ListParagraph"/>
+        <w:numPr>
+          <w:ilvl w:val="0"/>
+          <w:numId w:val="3"/>
+        </w:numPr>
+        <w:rPr>
+          <w:lang w:val="en-GB"/>
+        </w:rPr>
+      </w:pPr>
+      <w:r>
+        <w:rPr>
+          <w:lang w:val="en-GB"/>
+        </w:rPr>
+        <w:t>Lost souls count</w:t>
+      </w:r>
+    </w:p>
+    <w:p>
+      <w:pPr>
+        <w:rPr>
+          <w:lang w:val="en-GB"/>
+        </w:rPr>
+      </w:pPr>
+    </w:p>
+    <w:p>
+      <w:pPr>
+        <w:rPr>
+          <w:lang w:val="en-GB"/>
+        </w:rPr>
+      </w:pPr>
+    </w:p>
+    <w:p>
+      <w:pPr>
+        <w:pStyle w:val="BodyTextIndent"/>
+        <w:rPr>
+          <w:lang w:val="en-GB"/>
+        </w:rPr>
+      </w:pPr>
+      <w:r>
+        <w:rPr>
+          <w:lang w:val="en-GB"/>
+        </w:rPr>
+        <w:t>1.2.1</w:t>
+      </w:r>
+      <w:r>
+        <w:rPr>
+          <w:lang w:val="en-GB"/>
+        </w:rPr>
+        <w:tab/>
+      </w:r>
+      <w:proofErr w:type="gramStart"/>
+      <w:r>
+        <w:rPr>
+          <w:lang w:val="en-GB"/>
+        </w:rPr>
+        <w:t>A  full</w:t>
+      </w:r>
+      <w:proofErr w:type="gramEnd"/>
+      <w:r>
+        <w:rPr>
+          <w:lang w:val="en-GB"/>
+        </w:rPr>
+        <w:t xml:space="preserve"> description of the gameplay, without going into specifics.</w:t>
+      </w:r>
+    </w:p>
+    <w:p>
+      <w:pPr>
+        <w:pStyle w:val="BodyTextIndent"/>
+        <w:rPr>
+          <w:lang w:val="en-GB"/>
+        </w:rPr>
+      </w:pPr>
+      <w:r>
+        <w:rPr>
+          <w:lang w:val="en-GB"/>
+        </w:rPr>
+        <w:t>1.2.2</w:t>
+      </w:r>
+      <w:r>
+        <w:rPr>
+          <w:lang w:val="en-GB"/>
+        </w:rPr>
+        <w:tab/>
+        <w:t>A full description of the overall objective and how the game is won.</w:t>
+      </w:r>
+    </w:p>
+    <w:p>
+      <w:pPr>
+        <w:pStyle w:val="BodyTextIndent"/>
+        <w:rPr>
+          <w:lang w:val="en-GB"/>
+        </w:rPr>
+      </w:pPr>
+      <w:r>
+        <w:rPr>
+          <w:lang w:val="en-GB"/>
+        </w:rPr>
+        <w:t>1.2.3</w:t>
+      </w:r>
+      <w:r>
+        <w:rPr>
+          <w:lang w:val="en-GB"/>
+        </w:rPr>
+        <w:tab/>
+        <w:t>How the game is lost.</w:t>
+      </w:r>
+    </w:p>
+    <w:p>
+      <w:pPr>
+        <w:pStyle w:val="BodyTextIndent"/>
+        <w:rPr>
+          <w:lang w:val="en-GB"/>
+        </w:rPr>
+      </w:pPr>
+      <w:r>
+        <w:rPr>
+          <w:lang w:val="en-GB"/>
+        </w:rPr>
+        <w:t>1.2.4</w:t>
+      </w:r>
+      <w:r>
+        <w:rPr>
+          <w:lang w:val="en-GB"/>
+        </w:rPr>
+        <w:tab/>
+        <w:t>On-screen information required during the game.</w:t>
+      </w:r>
     </w:p>
     <w:p>
       <w:pPr>
@@ -2582,11 +2851,428 @@
     </w:p>
     <w:p>
       <w:pPr>
-        <w:pStyle w:val="BodyTextIndent"/>
-        <w:rPr>
-          <w:lang w:val="en-GB"/>
-        </w:rPr>
-      </w:pPr>
+        <w:rPr>
+          <w:lang w:val="en-GB"/>
+        </w:rPr>
+      </w:pPr>
+      <w:r>
+        <w:rPr>
+          <w:lang w:val="en-GB"/>
+        </w:rPr>
+        <w:t xml:space="preserve">The actions the </w:t>
+      </w:r>
+      <w:proofErr w:type="spellStart"/>
+      <w:r>
+        <w:rPr>
+          <w:lang w:val="en-GB"/>
+        </w:rPr>
+        <w:t>playar</w:t>
+      </w:r>
+      <w:proofErr w:type="spellEnd"/>
+      <w:r>
+        <w:rPr>
+          <w:lang w:val="en-GB"/>
+        </w:rPr>
+        <w:t xml:space="preserve"> do is:</w:t>
+      </w:r>
+    </w:p>
+    <w:p>
+      <w:pPr>
+        <w:pStyle w:val="ListParagraph"/>
+        <w:numPr>
+          <w:ilvl w:val="0"/>
+          <w:numId w:val="4"/>
+        </w:numPr>
+        <w:rPr>
+          <w:lang w:val="en-GB"/>
+        </w:rPr>
+      </w:pPr>
+      <w:r>
+        <w:rPr>
+          <w:lang w:val="en-GB"/>
+        </w:rPr>
+        <w:t>Move</w:t>
+      </w:r>
+    </w:p>
+    <w:p>
+      <w:pPr>
+        <w:pStyle w:val="ListParagraph"/>
+        <w:numPr>
+          <w:ilvl w:val="0"/>
+          <w:numId w:val="4"/>
+        </w:numPr>
+        <w:rPr>
+          <w:lang w:val="en-GB"/>
+        </w:rPr>
+      </w:pPr>
+      <w:r>
+        <w:rPr>
+          <w:lang w:val="en-GB"/>
+        </w:rPr>
+        <w:t>Shoot</w:t>
+      </w:r>
+    </w:p>
+    <w:p>
+      <w:pPr>
+        <w:pStyle w:val="ListParagraph"/>
+        <w:numPr>
+          <w:ilvl w:val="0"/>
+          <w:numId w:val="4"/>
+        </w:numPr>
+        <w:rPr>
+          <w:lang w:val="en-GB"/>
+        </w:rPr>
+      </w:pPr>
+      <w:r>
+        <w:rPr>
+          <w:lang w:val="en-GB"/>
+        </w:rPr>
+        <w:t>Pick up lost souls</w:t>
+      </w:r>
+    </w:p>
+    <w:p>
+      <w:pPr>
+        <w:pStyle w:val="ListParagraph"/>
+        <w:numPr>
+          <w:ilvl w:val="0"/>
+          <w:numId w:val="4"/>
+        </w:numPr>
+        <w:rPr>
+          <w:lang w:val="en-GB"/>
+        </w:rPr>
+      </w:pPr>
+      <w:r>
+        <w:rPr>
+          <w:lang w:val="en-GB"/>
+        </w:rPr>
+        <w:t>Sacrifice or free lost souls</w:t>
+      </w:r>
+    </w:p>
+    <w:p>
+      <w:pPr>
+        <w:pStyle w:val="ListParagraph"/>
+        <w:numPr>
+          <w:ilvl w:val="0"/>
+          <w:numId w:val="4"/>
+        </w:numPr>
+        <w:rPr>
+          <w:lang w:val="en-GB"/>
+        </w:rPr>
+      </w:pPr>
+      <w:r>
+        <w:rPr>
+          <w:lang w:val="en-GB"/>
+        </w:rPr>
+        <w:t>Get power-ups</w:t>
+      </w:r>
+    </w:p>
+    <w:p>
+      <w:pPr>
+        <w:rPr>
+          <w:lang w:val="en-GB"/>
+        </w:rPr>
+      </w:pPr>
+      <w:r>
+        <w:rPr>
+          <w:lang w:val="en-GB"/>
+        </w:rPr>
+        <w:t xml:space="preserve">The game is controlled by a </w:t>
+      </w:r>
+      <w:proofErr w:type="spellStart"/>
+      <w:r>
+        <w:rPr>
+          <w:lang w:val="en-GB"/>
+        </w:rPr>
+        <w:t>joypad</w:t>
+      </w:r>
+      <w:proofErr w:type="spellEnd"/>
+      <w:r>
+        <w:rPr>
+          <w:lang w:val="en-GB"/>
+        </w:rPr>
+        <w:t xml:space="preserve"> and 5 buttons.</w:t>
+      </w:r>
+    </w:p>
+    <w:p>
+      <w:pPr>
+        <w:rPr>
+          <w:lang w:val="en-GB"/>
+        </w:rPr>
+      </w:pPr>
+      <w:r>
+        <w:rPr>
+          <w:lang w:val="en-GB"/>
+        </w:rPr>
+        <w:t xml:space="preserve">The interface is </w:t>
+      </w:r>
+    </w:p>
+    <w:p>
+      <w:pPr>
+        <w:rPr>
+          <w:lang w:val="en-GB"/>
+        </w:rPr>
+      </w:pPr>
+      <w:proofErr w:type="gramStart"/>
+      <w:r>
+        <w:rPr>
+          <w:lang w:val="en-GB"/>
+        </w:rPr>
+        <w:t>Menu with options.</w:t>
+      </w:r>
+      <w:proofErr w:type="gramEnd"/>
+    </w:p>
+    <w:p>
+      <w:pPr>
+        <w:pStyle w:val="ListParagraph"/>
+        <w:numPr>
+          <w:ilvl w:val="0"/>
+          <w:numId w:val="6"/>
+        </w:numPr>
+        <w:rPr>
+          <w:lang w:val="en-GB"/>
+        </w:rPr>
+      </w:pPr>
+      <w:r>
+        <w:rPr>
+          <w:lang w:val="en-GB"/>
+        </w:rPr>
+        <w:t>Play</w:t>
+      </w:r>
+    </w:p>
+    <w:p>
+      <w:pPr>
+        <w:pStyle w:val="ListParagraph"/>
+        <w:numPr>
+          <w:ilvl w:val="0"/>
+          <w:numId w:val="6"/>
+        </w:numPr>
+        <w:rPr>
+          <w:lang w:val="en-GB"/>
+        </w:rPr>
+      </w:pPr>
+      <w:r>
+        <w:rPr>
+          <w:lang w:val="en-GB"/>
+        </w:rPr>
+        <w:t>Options</w:t>
+      </w:r>
+    </w:p>
+    <w:p>
+      <w:pPr>
+        <w:pStyle w:val="ListParagraph"/>
+        <w:numPr>
+          <w:ilvl w:val="0"/>
+          <w:numId w:val="6"/>
+        </w:numPr>
+        <w:rPr>
+          <w:lang w:val="en-GB"/>
+        </w:rPr>
+      </w:pPr>
+      <w:r>
+        <w:rPr>
+          <w:lang w:val="en-GB"/>
+        </w:rPr>
+        <w:lastRenderedPageBreak/>
+        <w:t>How to play</w:t>
+      </w:r>
+    </w:p>
+    <w:p>
+      <w:pPr>
+        <w:pStyle w:val="ListParagraph"/>
+        <w:numPr>
+          <w:ilvl w:val="0"/>
+          <w:numId w:val="6"/>
+        </w:numPr>
+        <w:rPr>
+          <w:lang w:val="en-GB"/>
+        </w:rPr>
+      </w:pPr>
+      <w:r>
+        <w:rPr>
+          <w:lang w:val="en-GB"/>
+        </w:rPr>
+        <w:t>Quit</w:t>
+      </w:r>
+    </w:p>
+    <w:p>
+      <w:pPr>
+        <w:rPr>
+          <w:lang w:val="en-GB"/>
+        </w:rPr>
+      </w:pPr>
+      <w:r>
+        <w:rPr>
+          <w:lang w:val="en-GB"/>
+        </w:rPr>
+        <w:t>If you press quit you quit the game. If you press How to play you get to a screen explaining how you play the game and its controls.</w:t>
+      </w:r>
+      <w:r>
+        <w:rPr>
+          <w:lang w:val="en-GB"/>
+        </w:rPr>
+        <w:br/>
+        <w:t xml:space="preserve">If you press Options, you can choose the master volume, effect volumes, </w:t>
+      </w:r>
+      <w:proofErr w:type="gramStart"/>
+      <w:r>
+        <w:rPr>
+          <w:lang w:val="en-GB"/>
+        </w:rPr>
+        <w:t>music</w:t>
+      </w:r>
+      <w:proofErr w:type="gramEnd"/>
+      <w:r>
+        <w:rPr>
+          <w:lang w:val="en-GB"/>
+        </w:rPr>
+        <w:t xml:space="preserve"> volume.</w:t>
+      </w:r>
+      <w:r>
+        <w:rPr>
+          <w:lang w:val="en-GB"/>
+        </w:rPr>
+        <w:br/>
+        <w:t>If you press play you start the game.</w:t>
+      </w:r>
+      <w:r>
+        <w:rPr>
+          <w:lang w:val="en-GB"/>
+        </w:rPr>
+        <w:br/>
+        <w:t xml:space="preserve">In-game you see </w:t>
+      </w:r>
+    </w:p>
+    <w:p>
+      <w:pPr>
+        <w:pStyle w:val="ListParagraph"/>
+        <w:numPr>
+          <w:ilvl w:val="0"/>
+          <w:numId w:val="3"/>
+        </w:numPr>
+        <w:rPr>
+          <w:lang w:val="en-GB"/>
+        </w:rPr>
+      </w:pPr>
+      <w:r>
+        <w:rPr>
+          <w:lang w:val="en-GB"/>
+        </w:rPr>
+        <w:t>Elemental power-up points</w:t>
+      </w:r>
+    </w:p>
+    <w:p>
+      <w:pPr>
+        <w:pStyle w:val="ListParagraph"/>
+        <w:numPr>
+          <w:ilvl w:val="0"/>
+          <w:numId w:val="3"/>
+        </w:numPr>
+        <w:rPr>
+          <w:lang w:val="en-GB"/>
+        </w:rPr>
+      </w:pPr>
+      <w:r>
+        <w:rPr>
+          <w:lang w:val="en-GB"/>
+        </w:rPr>
+        <w:t>Health-bar</w:t>
+      </w:r>
+    </w:p>
+    <w:p>
+      <w:pPr>
+        <w:pStyle w:val="ListParagraph"/>
+        <w:numPr>
+          <w:ilvl w:val="0"/>
+          <w:numId w:val="3"/>
+        </w:numPr>
+        <w:rPr>
+          <w:lang w:val="en-GB"/>
+        </w:rPr>
+      </w:pPr>
+      <w:r>
+        <w:rPr>
+          <w:lang w:val="en-GB"/>
+        </w:rPr>
+        <w:t>Lost souls count</w:t>
+      </w:r>
+    </w:p>
+    <w:p>
+      <w:pPr>
+        <w:rPr>
+          <w:lang w:val="en-GB"/>
+        </w:rPr>
+      </w:pPr>
+      <w:proofErr w:type="gramStart"/>
+      <w:r>
+        <w:rPr>
+          <w:lang w:val="en-GB"/>
+        </w:rPr>
+        <w:t>And the play area.</w:t>
+      </w:r>
+      <w:proofErr w:type="gramEnd"/>
+    </w:p>
+    <w:p>
+      <w:pPr>
+        <w:rPr>
+          <w:lang w:val="en-GB"/>
+        </w:rPr>
+      </w:pPr>
+    </w:p>
+    <w:p>
+      <w:pPr>
+        <w:pStyle w:val="BodyTextIndent"/>
+      </w:pPr>
+      <w:r>
+        <w:t>1.3.1</w:t>
+      </w:r>
+      <w:r>
+        <w:tab/>
+        <w:t>A thorough description of all actions the player executes during gameplay.</w:t>
+      </w:r>
+    </w:p>
+    <w:p>
+      <w:pPr>
+        <w:pStyle w:val="BodyTextIndent"/>
+      </w:pPr>
+      <w:r>
+        <w:t>1.3.2</w:t>
+      </w:r>
+      <w:r>
+        <w:tab/>
+        <w:t>How the game is controlled – mouse/</w:t>
+      </w:r>
+      <w:proofErr w:type="spellStart"/>
+      <w:r>
+        <w:t>joypad</w:t>
+      </w:r>
+      <w:proofErr w:type="spellEnd"/>
+      <w:r>
+        <w:t>/keyboard commands (cross-reference with 1.3.1, 1.4.2 and 1.6.4).</w:t>
+      </w:r>
+    </w:p>
+    <w:p>
+      <w:pPr>
+        <w:pStyle w:val="BodyTextIndent"/>
+      </w:pPr>
+      <w:r>
+        <w:t>1.3.3</w:t>
+      </w:r>
+      <w:r>
+        <w:tab/>
+        <w:t>Details of the game interface and how it works.</w:t>
+      </w:r>
+    </w:p>
+    <w:p>
+      <w:pPr>
+        <w:pStyle w:val="BodyTextIndent"/>
+      </w:pPr>
+      <w:r>
+        <w:t>1.3.4</w:t>
+      </w:r>
+      <w:r>
+        <w:tab/>
+        <w:t>A complete list of all available player-selectable game options, and a description of how they affect the game.</w:t>
+      </w:r>
     </w:p>
     <w:p>
       <w:pPr>
@@ -2607,9 +3293,437 @@
     <w:p>
       <w:pPr>
         <w:pStyle w:val="BodyTextIndent"/>
-        <w:rPr>
-          <w:lang w:val="en-GB"/>
-        </w:rPr>
+        <w:tabs>
+          <w:tab w:val="left" w:pos="1440"/>
+        </w:tabs>
+      </w:pPr>
+      <w:r>
+        <w:t>The player, a dark soul shaped like a human with a mask on his face.</w:t>
+      </w:r>
+    </w:p>
+    <w:p>
+      <w:pPr>
+        <w:pStyle w:val="BodyTextIndent"/>
+        <w:tabs>
+          <w:tab w:val="left" w:pos="1440"/>
+        </w:tabs>
+      </w:pPr>
+      <w:r>
+        <w:t xml:space="preserve">The player character is controlled with a </w:t>
+      </w:r>
+      <w:proofErr w:type="spellStart"/>
+      <w:r>
+        <w:t>joypad</w:t>
+      </w:r>
+      <w:proofErr w:type="spellEnd"/>
+      <w:r>
+        <w:t xml:space="preserve"> and 4 buttons.</w:t>
+      </w:r>
+    </w:p>
+    <w:p>
+      <w:pPr>
+        <w:pStyle w:val="BodyTextIndent"/>
+        <w:tabs>
+          <w:tab w:val="left" w:pos="1440"/>
+        </w:tabs>
+      </w:pPr>
+      <w:r>
+        <w:t>The player can change between the three element types and depending on which you have you shoot with that element.</w:t>
+      </w:r>
+    </w:p>
+    <w:p>
+      <w:pPr>
+        <w:pStyle w:val="BodyTextIndent"/>
+        <w:tabs>
+          <w:tab w:val="left" w:pos="1440"/>
+        </w:tabs>
+      </w:pPr>
+      <w:r>
+        <w:t>The players speed is 1.</w:t>
+      </w:r>
+    </w:p>
+    <w:p>
+      <w:pPr>
+        <w:pStyle w:val="BodyTextIndent"/>
+        <w:tabs>
+          <w:tab w:val="left" w:pos="1440"/>
+        </w:tabs>
+      </w:pPr>
+      <w:r>
+        <w:t xml:space="preserve">The player can upgrade his elements by sacrificing or releasing lost souls. If you get upgraded enough in an element </w:t>
+      </w:r>
+      <w:proofErr w:type="gramStart"/>
+      <w:r>
+        <w:t>It</w:t>
+      </w:r>
+      <w:proofErr w:type="gramEnd"/>
+      <w:r>
+        <w:t xml:space="preserve"> get more powerful. Like split shots or piercing projectiles.</w:t>
+      </w:r>
+    </w:p>
+    <w:p>
+      <w:pPr>
+        <w:pStyle w:val="BodyTextIndent"/>
+        <w:tabs>
+          <w:tab w:val="left" w:pos="1440"/>
+        </w:tabs>
+      </w:pPr>
+      <w:r>
+        <w:t>You get an upgrade in an element when you have 3 element points in that element.</w:t>
+      </w:r>
+    </w:p>
+    <w:p>
+      <w:pPr>
+        <w:pStyle w:val="BodyTextIndent"/>
+        <w:tabs>
+          <w:tab w:val="left" w:pos="1440"/>
+        </w:tabs>
+      </w:pPr>
+    </w:p>
+    <w:p>
+      <w:pPr>
+        <w:pStyle w:val="BodyTextIndent"/>
+        <w:tabs>
+          <w:tab w:val="left" w:pos="1440"/>
+        </w:tabs>
+      </w:pPr>
+      <w:r>
+        <w:t xml:space="preserve">The </w:t>
+      </w:r>
+      <w:proofErr w:type="gramStart"/>
+      <w:r>
+        <w:t>player interact</w:t>
+      </w:r>
+      <w:proofErr w:type="gramEnd"/>
+      <w:r>
+        <w:t xml:space="preserve"> with the other characters which is </w:t>
+      </w:r>
+      <w:proofErr w:type="spellStart"/>
+      <w:r>
+        <w:t>enemeis</w:t>
+      </w:r>
+      <w:proofErr w:type="spellEnd"/>
+      <w:r>
+        <w:t xml:space="preserve"> by shooting them.</w:t>
+      </w:r>
+    </w:p>
+    <w:p>
+      <w:pPr>
+        <w:pStyle w:val="BodyTextIndent"/>
+        <w:tabs>
+          <w:tab w:val="left" w:pos="1440"/>
+        </w:tabs>
+      </w:pPr>
+      <w:r>
+        <w:t xml:space="preserve">The player character is destroyed if he </w:t>
+      </w:r>
+      <w:proofErr w:type="gramStart"/>
+      <w:r>
+        <w:t>lose</w:t>
+      </w:r>
+      <w:proofErr w:type="gramEnd"/>
+      <w:r>
+        <w:t xml:space="preserve"> all his health.</w:t>
+      </w:r>
+    </w:p>
+    <w:p>
+      <w:pPr>
+        <w:pStyle w:val="BodyTextIndent"/>
+        <w:tabs>
+          <w:tab w:val="left" w:pos="1440"/>
+        </w:tabs>
+      </w:pPr>
+      <w:r>
+        <w:t>The player is in the center of the screen.</w:t>
+      </w:r>
+    </w:p>
+    <w:p>
+      <w:pPr>
+        <w:pStyle w:val="BodyTextIndent"/>
+        <w:tabs>
+          <w:tab w:val="left" w:pos="1440"/>
+        </w:tabs>
+      </w:pPr>
+      <w:r>
+        <w:t>The players required animations:</w:t>
+      </w:r>
+    </w:p>
+    <w:p>
+      <w:pPr>
+        <w:pStyle w:val="BodyTextIndent"/>
+        <w:numPr>
+          <w:ilvl w:val="0"/>
+          <w:numId w:val="7"/>
+        </w:numPr>
+        <w:tabs>
+          <w:tab w:val="left" w:pos="1440"/>
+        </w:tabs>
+      </w:pPr>
+      <w:r>
+        <w:t>Walk</w:t>
+      </w:r>
+    </w:p>
+    <w:p>
+      <w:pPr>
+        <w:pStyle w:val="BodyTextIndent"/>
+        <w:numPr>
+          <w:ilvl w:val="0"/>
+          <w:numId w:val="7"/>
+        </w:numPr>
+        <w:tabs>
+          <w:tab w:val="left" w:pos="1440"/>
+        </w:tabs>
+      </w:pPr>
+      <w:r>
+        <w:t>Idle</w:t>
+      </w:r>
+    </w:p>
+    <w:p>
+      <w:pPr>
+        <w:pStyle w:val="BodyTextIndent"/>
+        <w:numPr>
+          <w:ilvl w:val="0"/>
+          <w:numId w:val="7"/>
+        </w:numPr>
+        <w:tabs>
+          <w:tab w:val="left" w:pos="1440"/>
+        </w:tabs>
+      </w:pPr>
+      <w:r>
+        <w:t>Getting hit</w:t>
+      </w:r>
+    </w:p>
+    <w:p>
+      <w:pPr>
+        <w:pStyle w:val="BodyTextIndent"/>
+        <w:numPr>
+          <w:ilvl w:val="0"/>
+          <w:numId w:val="7"/>
+        </w:numPr>
+        <w:tabs>
+          <w:tab w:val="left" w:pos="1440"/>
+        </w:tabs>
+      </w:pPr>
+      <w:r>
+        <w:t>Death</w:t>
+      </w:r>
+    </w:p>
+    <w:p>
+      <w:pPr>
+        <w:pStyle w:val="BodyTextIndent"/>
+        <w:numPr>
+          <w:ilvl w:val="0"/>
+          <w:numId w:val="7"/>
+        </w:numPr>
+        <w:tabs>
+          <w:tab w:val="left" w:pos="1440"/>
+        </w:tabs>
+      </w:pPr>
+      <w:r>
+        <w:t>Attack/shoot</w:t>
+      </w:r>
+    </w:p>
+    <w:p>
+      <w:pPr>
+        <w:pStyle w:val="BodyTextIndent"/>
+        <w:numPr>
+          <w:ilvl w:val="0"/>
+          <w:numId w:val="7"/>
+        </w:numPr>
+        <w:tabs>
+          <w:tab w:val="left" w:pos="1440"/>
+        </w:tabs>
+      </w:pPr>
+      <w:r>
+        <w:t>Changing element power</w:t>
+      </w:r>
+    </w:p>
+    <w:p>
+      <w:pPr>
+        <w:pStyle w:val="BodyTextIndent"/>
+        <w:numPr>
+          <w:ilvl w:val="0"/>
+          <w:numId w:val="7"/>
+        </w:numPr>
+        <w:tabs>
+          <w:tab w:val="left" w:pos="1440"/>
+        </w:tabs>
+      </w:pPr>
+      <w:r>
+        <w:t>Spawn</w:t>
+      </w:r>
+    </w:p>
+    <w:p>
+      <w:pPr>
+        <w:pStyle w:val="BodyTextIndent"/>
+        <w:tabs>
+          <w:tab w:val="left" w:pos="1440"/>
+        </w:tabs>
+      </w:pPr>
+    </w:p>
+    <w:p>
+      <w:pPr>
+        <w:pStyle w:val="BodyTextIndent"/>
+        <w:tabs>
+          <w:tab w:val="left" w:pos="1440"/>
+        </w:tabs>
+      </w:pPr>
+    </w:p>
+    <w:p>
+      <w:pPr>
+        <w:pStyle w:val="BodyTextIndent"/>
+        <w:tabs>
+          <w:tab w:val="left" w:pos="1440"/>
+        </w:tabs>
+        <w:ind w:left="1440" w:hanging="720"/>
+      </w:pPr>
+      <w:r>
+        <w:t>1.4.1</w:t>
+      </w:r>
+      <w:r>
+        <w:tab/>
+        <w:t>A list and description of all the player character(s).</w:t>
+      </w:r>
+    </w:p>
+    <w:p>
+      <w:pPr>
+        <w:pStyle w:val="BodyTextIndent"/>
+        <w:tabs>
+          <w:tab w:val="left" w:pos="1440"/>
+        </w:tabs>
+        <w:ind w:left="1440" w:hanging="720"/>
+      </w:pPr>
+      <w:r>
+        <w:t>1.4.2</w:t>
+      </w:r>
+      <w:r>
+        <w:tab/>
+        <w:t xml:space="preserve">How each character is </w:t>
+      </w:r>
+      <w:proofErr w:type="gramStart"/>
+      <w:r>
+        <w:t>controlled.</w:t>
+      </w:r>
+      <w:proofErr w:type="gramEnd"/>
+    </w:p>
+    <w:p>
+      <w:pPr>
+        <w:pStyle w:val="BodyTextIndent"/>
+        <w:tabs>
+          <w:tab w:val="left" w:pos="1440"/>
+        </w:tabs>
+        <w:ind w:left="1440" w:hanging="720"/>
+      </w:pPr>
+      <w:r>
+        <w:t>1.4.3</w:t>
+      </w:r>
+      <w:r>
+        <w:tab/>
+        <w:t xml:space="preserve">A </w:t>
+      </w:r>
+      <w:proofErr w:type="gramStart"/>
+      <w:r>
+        <w:t>list  and</w:t>
+      </w:r>
+      <w:proofErr w:type="gramEnd"/>
+      <w:r>
+        <w:t xml:space="preserve"> description of all the player character(s) characteristics, including abilities, </w:t>
+      </w:r>
+      <w:proofErr w:type="spellStart"/>
+      <w:r>
+        <w:t>behaviour</w:t>
+      </w:r>
+      <w:proofErr w:type="spellEnd"/>
+      <w:r>
+        <w:t>, speed, idle animation’s, upgradability (through power-ups/specific points in the game) and hit points.</w:t>
+      </w:r>
+    </w:p>
+    <w:p>
+      <w:pPr>
+        <w:pStyle w:val="BodyTextIndent"/>
+        <w:tabs>
+          <w:tab w:val="left" w:pos="1440"/>
+        </w:tabs>
+        <w:ind w:left="1440" w:hanging="720"/>
+      </w:pPr>
+      <w:r>
+        <w:t>1.4.4</w:t>
+      </w:r>
+      <w:r>
+        <w:tab/>
+        <w:t xml:space="preserve">How each player character interacts with non-player </w:t>
+      </w:r>
+      <w:proofErr w:type="gramStart"/>
+      <w:r>
+        <w:t>characters.</w:t>
+      </w:r>
+      <w:proofErr w:type="gramEnd"/>
+    </w:p>
+    <w:p>
+      <w:pPr>
+        <w:pStyle w:val="BodyTextIndent"/>
+        <w:tabs>
+          <w:tab w:val="left" w:pos="1440"/>
+        </w:tabs>
+        <w:ind w:left="1440" w:hanging="720"/>
+      </w:pPr>
+      <w:r>
+        <w:lastRenderedPageBreak/>
+        <w:t>1.4.5</w:t>
+      </w:r>
+      <w:r>
+        <w:tab/>
+        <w:t xml:space="preserve">How each player character is </w:t>
+      </w:r>
+      <w:proofErr w:type="gramStart"/>
+      <w:r>
+        <w:t>destroyed.</w:t>
+      </w:r>
+      <w:proofErr w:type="gramEnd"/>
+    </w:p>
+    <w:p>
+      <w:pPr>
+        <w:pStyle w:val="BodyTextIndent"/>
+        <w:tabs>
+          <w:tab w:val="left" w:pos="1440"/>
+        </w:tabs>
+        <w:ind w:left="1440" w:hanging="720"/>
+      </w:pPr>
+      <w:r>
+        <w:t>1.4.6</w:t>
+      </w:r>
+      <w:r>
+        <w:tab/>
+        <w:t>Where player characters appear in the game.</w:t>
+      </w:r>
+    </w:p>
+    <w:p>
+      <w:pPr>
+        <w:pStyle w:val="BodyTextIndent"/>
+        <w:tabs>
+          <w:tab w:val="left" w:pos="1440"/>
+        </w:tabs>
+        <w:ind w:left="1440" w:hanging="720"/>
+      </w:pPr>
+      <w:r>
+        <w:t>1.4.7</w:t>
+      </w:r>
+      <w:r>
+        <w:tab/>
+        <w:t xml:space="preserve">A list of all animation’s required to </w:t>
+      </w:r>
+      <w:proofErr w:type="spellStart"/>
+      <w:r>
+        <w:t>realise</w:t>
+      </w:r>
+      <w:proofErr w:type="spellEnd"/>
+      <w:r>
+        <w:t xml:space="preserve"> all the above-described player character(s) and their characteristics.</w:t>
+      </w:r>
+    </w:p>
+    <w:p>
+      <w:pPr>
+        <w:pStyle w:val="BodyTextIndent"/>
       </w:pPr>
     </w:p>
     <w:p>
@@ -2628,6 +3742,1322 @@
         <w:t>1.5 Non-player Characters (N.P.C’s)</w:t>
       </w:r>
       <w:bookmarkEnd w:id="5"/>
+    </w:p>
+    <w:p>
+      <w:pPr>
+        <w:pStyle w:val="BodyTextIndent"/>
+        <w:tabs>
+          <w:tab w:val="left" w:pos="1440"/>
+        </w:tabs>
+      </w:pPr>
+    </w:p>
+    <w:p>
+      <w:pPr>
+        <w:pStyle w:val="BodyTextIndent"/>
+        <w:tabs>
+          <w:tab w:val="left" w:pos="1440"/>
+        </w:tabs>
+      </w:pPr>
+      <w:r>
+        <w:t>The NPC's</w:t>
+      </w:r>
+    </w:p>
+    <w:p>
+      <w:pPr>
+        <w:pStyle w:val="BodyTextIndent"/>
+        <w:numPr>
+          <w:ilvl w:val="0"/>
+          <w:numId w:val="8"/>
+        </w:numPr>
+        <w:tabs>
+          <w:tab w:val="left" w:pos="1440"/>
+        </w:tabs>
+      </w:pPr>
+      <w:r>
+        <w:t>Fire element (Enemy)</w:t>
+      </w:r>
+    </w:p>
+    <w:p>
+      <w:pPr>
+        <w:pStyle w:val="BodyTextIndent"/>
+        <w:numPr>
+          <w:ilvl w:val="1"/>
+          <w:numId w:val="8"/>
+        </w:numPr>
+        <w:tabs>
+          <w:tab w:val="left" w:pos="1440"/>
+        </w:tabs>
+      </w:pPr>
+      <w:r>
+        <w:t>It's made of fire</w:t>
+      </w:r>
+    </w:p>
+    <w:p>
+      <w:pPr>
+        <w:pStyle w:val="BodyTextIndent"/>
+        <w:numPr>
+          <w:ilvl w:val="1"/>
+          <w:numId w:val="8"/>
+        </w:numPr>
+        <w:tabs>
+          <w:tab w:val="left" w:pos="1440"/>
+        </w:tabs>
+      </w:pPr>
+      <w:r>
+        <w:t>It shoot fire from a medium range</w:t>
+      </w:r>
+    </w:p>
+    <w:p>
+      <w:pPr>
+        <w:pStyle w:val="BodyTextIndent"/>
+        <w:numPr>
+          <w:ilvl w:val="1"/>
+          <w:numId w:val="8"/>
+        </w:numPr>
+        <w:tabs>
+          <w:tab w:val="left" w:pos="1440"/>
+        </w:tabs>
+      </w:pPr>
+      <w:r>
+        <w:t>They attack the player on sight</w:t>
+      </w:r>
+    </w:p>
+    <w:p>
+      <w:pPr>
+        <w:pStyle w:val="BodyTextIndent"/>
+        <w:numPr>
+          <w:ilvl w:val="1"/>
+          <w:numId w:val="8"/>
+        </w:numPr>
+        <w:tabs>
+          <w:tab w:val="left" w:pos="1440"/>
+        </w:tabs>
+      </w:pPr>
+      <w:r>
+        <w:t>They have 1 in speed</w:t>
+      </w:r>
+    </w:p>
+    <w:p>
+      <w:pPr>
+        <w:pStyle w:val="BodyTextIndent"/>
+        <w:numPr>
+          <w:ilvl w:val="1"/>
+          <w:numId w:val="8"/>
+        </w:numPr>
+        <w:tabs>
+          <w:tab w:val="left" w:pos="1440"/>
+        </w:tabs>
+      </w:pPr>
+      <w:r>
+        <w:t>They aren</w:t>
+      </w:r>
+      <w:r>
+        <w:rPr>
+          <w:rFonts w:hint="eastAsia"/>
+        </w:rPr>
+        <w:t>’</w:t>
+      </w:r>
+      <w:r>
+        <w:t>t smart, but will follow and try to kill the player until they are defeated</w:t>
+      </w:r>
+    </w:p>
+    <w:p>
+      <w:pPr>
+        <w:pStyle w:val="BodyTextIndent"/>
+        <w:numPr>
+          <w:ilvl w:val="1"/>
+          <w:numId w:val="8"/>
+        </w:numPr>
+        <w:tabs>
+          <w:tab w:val="left" w:pos="1440"/>
+        </w:tabs>
+      </w:pPr>
+      <w:r>
+        <w:t>They can move everywhere the player can</w:t>
+      </w:r>
+    </w:p>
+    <w:p>
+      <w:pPr>
+        <w:pStyle w:val="BodyTextIndent"/>
+        <w:numPr>
+          <w:ilvl w:val="1"/>
+          <w:numId w:val="8"/>
+        </w:numPr>
+        <w:tabs>
+          <w:tab w:val="left" w:pos="1440"/>
+        </w:tabs>
+      </w:pPr>
+      <w:r>
+        <w:t>Strong against wood, weak against water</w:t>
+      </w:r>
+    </w:p>
+    <w:p>
+      <w:pPr>
+        <w:pStyle w:val="BodyTextIndent"/>
+        <w:numPr>
+          <w:ilvl w:val="1"/>
+          <w:numId w:val="8"/>
+        </w:numPr>
+        <w:tabs>
+          <w:tab w:val="left" w:pos="1440"/>
+        </w:tabs>
+      </w:pPr>
+      <w:r>
+        <w:t>They get killed if they lose all their health. (3hp)</w:t>
+      </w:r>
+    </w:p>
+    <w:p>
+      <w:pPr>
+        <w:pStyle w:val="BodyTextIndent"/>
+        <w:numPr>
+          <w:ilvl w:val="1"/>
+          <w:numId w:val="8"/>
+        </w:numPr>
+        <w:tabs>
+          <w:tab w:val="left" w:pos="1440"/>
+        </w:tabs>
+      </w:pPr>
+      <w:r>
+        <w:t>They appear in enemy waves that the player has to kill to progress</w:t>
+      </w:r>
+    </w:p>
+    <w:p>
+      <w:pPr>
+        <w:pStyle w:val="BodyTextIndent"/>
+        <w:numPr>
+          <w:ilvl w:val="1"/>
+          <w:numId w:val="8"/>
+        </w:numPr>
+        <w:tabs>
+          <w:tab w:val="left" w:pos="1440"/>
+        </w:tabs>
+      </w:pPr>
+      <w:r>
+        <w:t>Animations required:</w:t>
+      </w:r>
+    </w:p>
+    <w:p>
+      <w:pPr>
+        <w:pStyle w:val="BodyTextIndent"/>
+        <w:numPr>
+          <w:ilvl w:val="2"/>
+          <w:numId w:val="8"/>
+        </w:numPr>
+        <w:tabs>
+          <w:tab w:val="left" w:pos="1440"/>
+        </w:tabs>
+      </w:pPr>
+      <w:r>
+        <w:t>Death</w:t>
+      </w:r>
+    </w:p>
+    <w:p>
+      <w:pPr>
+        <w:pStyle w:val="BodyTextIndent"/>
+        <w:numPr>
+          <w:ilvl w:val="2"/>
+          <w:numId w:val="8"/>
+        </w:numPr>
+        <w:tabs>
+          <w:tab w:val="left" w:pos="1440"/>
+        </w:tabs>
+      </w:pPr>
+      <w:r>
+        <w:t>Move</w:t>
+      </w:r>
+    </w:p>
+    <w:p>
+      <w:pPr>
+        <w:pStyle w:val="BodyTextIndent"/>
+        <w:numPr>
+          <w:ilvl w:val="2"/>
+          <w:numId w:val="8"/>
+        </w:numPr>
+        <w:tabs>
+          <w:tab w:val="left" w:pos="1440"/>
+        </w:tabs>
+      </w:pPr>
+      <w:r>
+        <w:t>Idle</w:t>
+      </w:r>
+    </w:p>
+    <w:p>
+      <w:pPr>
+        <w:pStyle w:val="BodyTextIndent"/>
+        <w:numPr>
+          <w:ilvl w:val="2"/>
+          <w:numId w:val="8"/>
+        </w:numPr>
+        <w:tabs>
+          <w:tab w:val="left" w:pos="1440"/>
+        </w:tabs>
+      </w:pPr>
+      <w:r>
+        <w:t>Shoot</w:t>
+      </w:r>
+    </w:p>
+    <w:p>
+      <w:pPr>
+        <w:pStyle w:val="BodyTextIndent"/>
+        <w:numPr>
+          <w:ilvl w:val="2"/>
+          <w:numId w:val="8"/>
+        </w:numPr>
+        <w:tabs>
+          <w:tab w:val="left" w:pos="1440"/>
+        </w:tabs>
+      </w:pPr>
+      <w:r>
+        <w:t>Getting hit</w:t>
+      </w:r>
+    </w:p>
+    <w:p>
+      <w:pPr>
+        <w:pStyle w:val="BodyTextIndent"/>
+        <w:numPr>
+          <w:ilvl w:val="0"/>
+          <w:numId w:val="8"/>
+        </w:numPr>
+        <w:tabs>
+          <w:tab w:val="left" w:pos="1440"/>
+        </w:tabs>
+      </w:pPr>
+      <w:r>
+        <w:t>Water element (Enemy)</w:t>
+      </w:r>
+    </w:p>
+    <w:p>
+      <w:pPr>
+        <w:pStyle w:val="BodyTextIndent"/>
+        <w:numPr>
+          <w:ilvl w:val="1"/>
+          <w:numId w:val="8"/>
+        </w:numPr>
+        <w:tabs>
+          <w:tab w:val="left" w:pos="1440"/>
+        </w:tabs>
+      </w:pPr>
+      <w:r>
+        <w:t xml:space="preserve">It's made of </w:t>
+      </w:r>
+      <w:r>
+        <w:t>Water</w:t>
+      </w:r>
+    </w:p>
+    <w:p>
+      <w:pPr>
+        <w:pStyle w:val="BodyTextIndent"/>
+        <w:numPr>
+          <w:ilvl w:val="1"/>
+          <w:numId w:val="8"/>
+        </w:numPr>
+        <w:tabs>
+          <w:tab w:val="left" w:pos="1440"/>
+        </w:tabs>
+      </w:pPr>
+      <w:r>
+        <w:t xml:space="preserve">It shoot fire from a </w:t>
+      </w:r>
+      <w:r>
+        <w:t>long</w:t>
+      </w:r>
+      <w:r>
+        <w:t xml:space="preserve"> range</w:t>
+      </w:r>
+    </w:p>
+    <w:p>
+      <w:pPr>
+        <w:pStyle w:val="BodyTextIndent"/>
+        <w:numPr>
+          <w:ilvl w:val="1"/>
+          <w:numId w:val="8"/>
+        </w:numPr>
+        <w:tabs>
+          <w:tab w:val="left" w:pos="1440"/>
+        </w:tabs>
+      </w:pPr>
+      <w:r>
+        <w:t>They attack the player on sight</w:t>
+      </w:r>
+    </w:p>
+    <w:p>
+      <w:pPr>
+        <w:pStyle w:val="BodyTextIndent"/>
+        <w:numPr>
+          <w:ilvl w:val="1"/>
+          <w:numId w:val="8"/>
+        </w:numPr>
+        <w:tabs>
+          <w:tab w:val="left" w:pos="1440"/>
+        </w:tabs>
+      </w:pPr>
+      <w:r>
+        <w:t>They have 1 in speed</w:t>
+      </w:r>
+    </w:p>
+    <w:p>
+      <w:pPr>
+        <w:pStyle w:val="BodyTextIndent"/>
+        <w:numPr>
+          <w:ilvl w:val="1"/>
+          <w:numId w:val="8"/>
+        </w:numPr>
+        <w:tabs>
+          <w:tab w:val="left" w:pos="1440"/>
+        </w:tabs>
+      </w:pPr>
+      <w:r>
+        <w:t>They aren</w:t>
+      </w:r>
+      <w:r>
+        <w:rPr>
+          <w:rFonts w:hint="eastAsia"/>
+        </w:rPr>
+        <w:t>’</w:t>
+      </w:r>
+      <w:r>
+        <w:t xml:space="preserve">t smart, but will follow and try to kill </w:t>
+      </w:r>
+      <w:r>
+        <w:t>the player</w:t>
+      </w:r>
+      <w:r>
+        <w:t xml:space="preserve"> until they are defeated</w:t>
+      </w:r>
+    </w:p>
+    <w:p>
+      <w:pPr>
+        <w:pStyle w:val="BodyTextIndent"/>
+        <w:numPr>
+          <w:ilvl w:val="1"/>
+          <w:numId w:val="8"/>
+        </w:numPr>
+        <w:tabs>
+          <w:tab w:val="left" w:pos="1440"/>
+        </w:tabs>
+      </w:pPr>
+      <w:r>
+        <w:t>They can move everywhere the player can</w:t>
+      </w:r>
+    </w:p>
+    <w:p>
+      <w:pPr>
+        <w:pStyle w:val="BodyTextIndent"/>
+        <w:numPr>
+          <w:ilvl w:val="1"/>
+          <w:numId w:val="8"/>
+        </w:numPr>
+        <w:tabs>
+          <w:tab w:val="left" w:pos="1440"/>
+        </w:tabs>
+      </w:pPr>
+      <w:r>
+        <w:t xml:space="preserve">Strong against </w:t>
+      </w:r>
+      <w:r>
+        <w:t>fire</w:t>
+      </w:r>
+      <w:r>
+        <w:t xml:space="preserve">, weak against </w:t>
+      </w:r>
+      <w:r>
+        <w:t>wood</w:t>
+      </w:r>
+    </w:p>
+    <w:p>
+      <w:pPr>
+        <w:pStyle w:val="BodyTextIndent"/>
+        <w:numPr>
+          <w:ilvl w:val="1"/>
+          <w:numId w:val="8"/>
+        </w:numPr>
+        <w:tabs>
+          <w:tab w:val="left" w:pos="1440"/>
+        </w:tabs>
+      </w:pPr>
+      <w:r>
+        <w:t>They get killed if they lose all their health. (3hp)</w:t>
+      </w:r>
+    </w:p>
+    <w:p>
+      <w:pPr>
+        <w:pStyle w:val="BodyTextIndent"/>
+        <w:numPr>
+          <w:ilvl w:val="1"/>
+          <w:numId w:val="8"/>
+        </w:numPr>
+        <w:tabs>
+          <w:tab w:val="left" w:pos="1440"/>
+        </w:tabs>
+      </w:pPr>
+      <w:r>
+        <w:t>They appear in enemy waves that the player has to kill to progress</w:t>
+      </w:r>
+    </w:p>
+    <w:p>
+      <w:pPr>
+        <w:pStyle w:val="BodyTextIndent"/>
+        <w:numPr>
+          <w:ilvl w:val="1"/>
+          <w:numId w:val="8"/>
+        </w:numPr>
+        <w:tabs>
+          <w:tab w:val="left" w:pos="1440"/>
+        </w:tabs>
+      </w:pPr>
+      <w:r>
+        <w:t>Animations required:</w:t>
+      </w:r>
+    </w:p>
+    <w:p>
+      <w:pPr>
+        <w:pStyle w:val="BodyTextIndent"/>
+        <w:numPr>
+          <w:ilvl w:val="2"/>
+          <w:numId w:val="8"/>
+        </w:numPr>
+        <w:tabs>
+          <w:tab w:val="left" w:pos="1440"/>
+        </w:tabs>
+      </w:pPr>
+      <w:r>
+        <w:t>Death</w:t>
+      </w:r>
+    </w:p>
+    <w:p>
+      <w:pPr>
+        <w:pStyle w:val="BodyTextIndent"/>
+        <w:numPr>
+          <w:ilvl w:val="2"/>
+          <w:numId w:val="8"/>
+        </w:numPr>
+        <w:tabs>
+          <w:tab w:val="left" w:pos="1440"/>
+        </w:tabs>
+      </w:pPr>
+      <w:r>
+        <w:t>Move</w:t>
+      </w:r>
+    </w:p>
+    <w:p>
+      <w:pPr>
+        <w:pStyle w:val="BodyTextIndent"/>
+        <w:numPr>
+          <w:ilvl w:val="2"/>
+          <w:numId w:val="8"/>
+        </w:numPr>
+        <w:tabs>
+          <w:tab w:val="left" w:pos="1440"/>
+        </w:tabs>
+      </w:pPr>
+      <w:r>
+        <w:t>Idle</w:t>
+      </w:r>
+    </w:p>
+    <w:p>
+      <w:pPr>
+        <w:pStyle w:val="BodyTextIndent"/>
+        <w:numPr>
+          <w:ilvl w:val="2"/>
+          <w:numId w:val="8"/>
+        </w:numPr>
+        <w:tabs>
+          <w:tab w:val="left" w:pos="1440"/>
+        </w:tabs>
+      </w:pPr>
+      <w:r>
+        <w:t>Shoot</w:t>
+      </w:r>
+    </w:p>
+    <w:p>
+      <w:pPr>
+        <w:pStyle w:val="BodyTextIndent"/>
+        <w:numPr>
+          <w:ilvl w:val="2"/>
+          <w:numId w:val="8"/>
+        </w:numPr>
+        <w:tabs>
+          <w:tab w:val="left" w:pos="1440"/>
+        </w:tabs>
+      </w:pPr>
+      <w:r>
+        <w:t>Getting hit</w:t>
+      </w:r>
+    </w:p>
+    <w:p>
+      <w:pPr>
+        <w:pStyle w:val="BodyTextIndent"/>
+        <w:tabs>
+          <w:tab w:val="left" w:pos="1440"/>
+        </w:tabs>
+        <w:ind w:left="720"/>
+      </w:pPr>
+    </w:p>
+    <w:p>
+      <w:pPr>
+        <w:pStyle w:val="BodyTextIndent"/>
+        <w:numPr>
+          <w:ilvl w:val="0"/>
+          <w:numId w:val="8"/>
+        </w:numPr>
+        <w:tabs>
+          <w:tab w:val="left" w:pos="1440"/>
+        </w:tabs>
+      </w:pPr>
+      <w:r>
+        <w:t xml:space="preserve">Wood element </w:t>
+      </w:r>
+      <w:r>
+        <w:t>(Enemy)</w:t>
+      </w:r>
+    </w:p>
+    <w:p>
+      <w:pPr>
+        <w:pStyle w:val="BodyTextIndent"/>
+        <w:numPr>
+          <w:ilvl w:val="1"/>
+          <w:numId w:val="8"/>
+        </w:numPr>
+        <w:tabs>
+          <w:tab w:val="left" w:pos="1440"/>
+        </w:tabs>
+      </w:pPr>
+      <w:r>
+        <w:t xml:space="preserve">It's made of </w:t>
+      </w:r>
+      <w:r>
+        <w:t>Wood</w:t>
+      </w:r>
+    </w:p>
+    <w:p>
+      <w:pPr>
+        <w:pStyle w:val="BodyTextIndent"/>
+        <w:numPr>
+          <w:ilvl w:val="1"/>
+          <w:numId w:val="8"/>
+        </w:numPr>
+        <w:tabs>
+          <w:tab w:val="left" w:pos="1440"/>
+        </w:tabs>
+      </w:pPr>
+      <w:r>
+        <w:t xml:space="preserve">It shoot fire from a </w:t>
+      </w:r>
+      <w:r>
+        <w:t>short</w:t>
+      </w:r>
+      <w:r>
+        <w:t xml:space="preserve"> range</w:t>
+      </w:r>
+    </w:p>
+    <w:p>
+      <w:pPr>
+        <w:pStyle w:val="BodyTextIndent"/>
+        <w:numPr>
+          <w:ilvl w:val="1"/>
+          <w:numId w:val="8"/>
+        </w:numPr>
+        <w:tabs>
+          <w:tab w:val="left" w:pos="1440"/>
+        </w:tabs>
+      </w:pPr>
+      <w:r>
+        <w:t>They attack the player on sight</w:t>
+      </w:r>
+    </w:p>
+    <w:p>
+      <w:pPr>
+        <w:pStyle w:val="BodyTextIndent"/>
+        <w:numPr>
+          <w:ilvl w:val="1"/>
+          <w:numId w:val="8"/>
+        </w:numPr>
+        <w:tabs>
+          <w:tab w:val="left" w:pos="1440"/>
+        </w:tabs>
+      </w:pPr>
+      <w:r>
+        <w:t>They have 1 in speed</w:t>
+      </w:r>
+    </w:p>
+    <w:p>
+      <w:pPr>
+        <w:pStyle w:val="BodyTextIndent"/>
+        <w:numPr>
+          <w:ilvl w:val="1"/>
+          <w:numId w:val="8"/>
+        </w:numPr>
+        <w:tabs>
+          <w:tab w:val="left" w:pos="1440"/>
+        </w:tabs>
+      </w:pPr>
+      <w:r>
+        <w:t>They aren</w:t>
+      </w:r>
+      <w:r>
+        <w:rPr>
+          <w:rFonts w:hint="eastAsia"/>
+        </w:rPr>
+        <w:t>’</w:t>
+      </w:r>
+      <w:r>
+        <w:t>t smart, but will follow and try to kill the player until they are defeated</w:t>
+      </w:r>
+    </w:p>
+    <w:p>
+      <w:pPr>
+        <w:pStyle w:val="BodyTextIndent"/>
+        <w:numPr>
+          <w:ilvl w:val="1"/>
+          <w:numId w:val="8"/>
+        </w:numPr>
+        <w:tabs>
+          <w:tab w:val="left" w:pos="1440"/>
+        </w:tabs>
+      </w:pPr>
+      <w:r>
+        <w:t>They can move everywhere the player can</w:t>
+      </w:r>
+    </w:p>
+    <w:p>
+      <w:pPr>
+        <w:pStyle w:val="BodyTextIndent"/>
+        <w:numPr>
+          <w:ilvl w:val="1"/>
+          <w:numId w:val="8"/>
+        </w:numPr>
+        <w:tabs>
+          <w:tab w:val="left" w:pos="1440"/>
+        </w:tabs>
+      </w:pPr>
+      <w:r>
+        <w:t xml:space="preserve">Strong against </w:t>
+      </w:r>
+      <w:r>
+        <w:t>water</w:t>
+      </w:r>
+      <w:r>
+        <w:t xml:space="preserve">, weak against </w:t>
+      </w:r>
+      <w:r>
+        <w:t>fire</w:t>
+      </w:r>
+    </w:p>
+    <w:p>
+      <w:pPr>
+        <w:pStyle w:val="BodyTextIndent"/>
+        <w:numPr>
+          <w:ilvl w:val="1"/>
+          <w:numId w:val="8"/>
+        </w:numPr>
+        <w:tabs>
+          <w:tab w:val="left" w:pos="1440"/>
+        </w:tabs>
+      </w:pPr>
+      <w:r>
+        <w:t>They get killed if they lose all their health. (3hp)</w:t>
+      </w:r>
+    </w:p>
+    <w:p>
+      <w:pPr>
+        <w:pStyle w:val="BodyTextIndent"/>
+        <w:numPr>
+          <w:ilvl w:val="1"/>
+          <w:numId w:val="8"/>
+        </w:numPr>
+        <w:tabs>
+          <w:tab w:val="left" w:pos="1440"/>
+        </w:tabs>
+      </w:pPr>
+      <w:r>
+        <w:t>They appear in enemy waves that the player has to kill to progress</w:t>
+      </w:r>
+    </w:p>
+    <w:p>
+      <w:pPr>
+        <w:pStyle w:val="BodyTextIndent"/>
+        <w:numPr>
+          <w:ilvl w:val="1"/>
+          <w:numId w:val="8"/>
+        </w:numPr>
+        <w:tabs>
+          <w:tab w:val="left" w:pos="1440"/>
+        </w:tabs>
+      </w:pPr>
+      <w:r>
+        <w:t>Animations required:</w:t>
+      </w:r>
+    </w:p>
+    <w:p>
+      <w:pPr>
+        <w:pStyle w:val="BodyTextIndent"/>
+        <w:numPr>
+          <w:ilvl w:val="2"/>
+          <w:numId w:val="8"/>
+        </w:numPr>
+        <w:tabs>
+          <w:tab w:val="left" w:pos="1440"/>
+        </w:tabs>
+      </w:pPr>
+      <w:r>
+        <w:t>Death</w:t>
+      </w:r>
+    </w:p>
+    <w:p>
+      <w:pPr>
+        <w:pStyle w:val="BodyTextIndent"/>
+        <w:numPr>
+          <w:ilvl w:val="2"/>
+          <w:numId w:val="8"/>
+        </w:numPr>
+        <w:tabs>
+          <w:tab w:val="left" w:pos="1440"/>
+        </w:tabs>
+      </w:pPr>
+      <w:r>
+        <w:t>Move</w:t>
+      </w:r>
+    </w:p>
+    <w:p>
+      <w:pPr>
+        <w:pStyle w:val="BodyTextIndent"/>
+        <w:numPr>
+          <w:ilvl w:val="2"/>
+          <w:numId w:val="8"/>
+        </w:numPr>
+        <w:tabs>
+          <w:tab w:val="left" w:pos="1440"/>
+        </w:tabs>
+      </w:pPr>
+      <w:r>
+        <w:lastRenderedPageBreak/>
+        <w:t>Idle</w:t>
+      </w:r>
+    </w:p>
+    <w:p>
+      <w:pPr>
+        <w:pStyle w:val="BodyTextIndent"/>
+        <w:numPr>
+          <w:ilvl w:val="2"/>
+          <w:numId w:val="8"/>
+        </w:numPr>
+        <w:tabs>
+          <w:tab w:val="left" w:pos="1440"/>
+        </w:tabs>
+      </w:pPr>
+      <w:r>
+        <w:t>Shoot</w:t>
+      </w:r>
+    </w:p>
+    <w:p>
+      <w:pPr>
+        <w:pStyle w:val="BodyTextIndent"/>
+        <w:numPr>
+          <w:ilvl w:val="2"/>
+          <w:numId w:val="8"/>
+        </w:numPr>
+        <w:tabs>
+          <w:tab w:val="left" w:pos="1440"/>
+        </w:tabs>
+      </w:pPr>
+      <w:r>
+        <w:t>Getting hit</w:t>
+      </w:r>
+    </w:p>
+    <w:p>
+      <w:pPr>
+        <w:pStyle w:val="BodyTextIndent"/>
+        <w:tabs>
+          <w:tab w:val="left" w:pos="1440"/>
+        </w:tabs>
+        <w:ind w:left="720"/>
+      </w:pPr>
+    </w:p>
+    <w:p>
+      <w:pPr>
+        <w:pStyle w:val="BodyTextIndent"/>
+        <w:numPr>
+          <w:ilvl w:val="0"/>
+          <w:numId w:val="8"/>
+        </w:numPr>
+        <w:tabs>
+          <w:tab w:val="left" w:pos="1440"/>
+        </w:tabs>
+      </w:pPr>
+      <w:r>
+        <w:t xml:space="preserve">Boss </w:t>
+      </w:r>
+      <w:r>
+        <w:t>(Enemy)</w:t>
+      </w:r>
+    </w:p>
+    <w:p>
+      <w:pPr>
+        <w:pStyle w:val="BodyTextIndent"/>
+        <w:numPr>
+          <w:ilvl w:val="1"/>
+          <w:numId w:val="8"/>
+        </w:numPr>
+        <w:tabs>
+          <w:tab w:val="left" w:pos="1440"/>
+        </w:tabs>
+      </w:pPr>
+      <w:r>
+        <w:t xml:space="preserve">It's made of </w:t>
+      </w:r>
+      <w:r>
+        <w:t>all the elements</w:t>
+      </w:r>
+    </w:p>
+    <w:p>
+      <w:pPr>
+        <w:pStyle w:val="BodyTextIndent"/>
+        <w:numPr>
+          <w:ilvl w:val="1"/>
+          <w:numId w:val="8"/>
+        </w:numPr>
+        <w:tabs>
+          <w:tab w:val="left" w:pos="1440"/>
+        </w:tabs>
+      </w:pPr>
+      <w:r>
+        <w:t>Attacking:</w:t>
+      </w:r>
+    </w:p>
+    <w:p>
+      <w:pPr>
+        <w:pStyle w:val="BodyTextIndent"/>
+        <w:numPr>
+          <w:ilvl w:val="2"/>
+          <w:numId w:val="8"/>
+        </w:numPr>
+        <w:tabs>
+          <w:tab w:val="left" w:pos="1440"/>
+        </w:tabs>
+      </w:pPr>
+      <w:r>
+        <w:t xml:space="preserve">It shoot </w:t>
+      </w:r>
+      <w:r>
+        <w:t>fire from a medium range in a cone of fire</w:t>
+      </w:r>
+    </w:p>
+    <w:p>
+      <w:pPr>
+        <w:pStyle w:val="BodyTextIndent"/>
+        <w:numPr>
+          <w:ilvl w:val="2"/>
+          <w:numId w:val="8"/>
+        </w:numPr>
+        <w:tabs>
+          <w:tab w:val="left" w:pos="1440"/>
+        </w:tabs>
+      </w:pPr>
+      <w:r>
+        <w:t>It Shoot water from a long range</w:t>
+      </w:r>
+    </w:p>
+    <w:p>
+      <w:pPr>
+        <w:pStyle w:val="BodyTextIndent"/>
+        <w:numPr>
+          <w:ilvl w:val="2"/>
+          <w:numId w:val="8"/>
+        </w:numPr>
+        <w:tabs>
+          <w:tab w:val="left" w:pos="1440"/>
+        </w:tabs>
+      </w:pPr>
+      <w:r>
+        <w:t xml:space="preserve">It make a rush in a straight line towards the player, attacking with the power of wood to try colliding with the player </w:t>
+      </w:r>
+    </w:p>
+    <w:p>
+      <w:pPr>
+        <w:pStyle w:val="BodyTextIndent"/>
+        <w:numPr>
+          <w:ilvl w:val="1"/>
+          <w:numId w:val="8"/>
+        </w:numPr>
+        <w:tabs>
+          <w:tab w:val="left" w:pos="1440"/>
+        </w:tabs>
+      </w:pPr>
+      <w:r>
+        <w:t>It will start attacking the player on sight</w:t>
+      </w:r>
+    </w:p>
+    <w:p>
+      <w:pPr>
+        <w:pStyle w:val="BodyTextIndent"/>
+        <w:numPr>
+          <w:ilvl w:val="1"/>
+          <w:numId w:val="8"/>
+        </w:numPr>
+        <w:tabs>
+          <w:tab w:val="left" w:pos="1440"/>
+        </w:tabs>
+      </w:pPr>
+      <w:r>
+        <w:t>They have 1 in speed</w:t>
+      </w:r>
+      <w:r>
+        <w:t xml:space="preserve"> while walking</w:t>
+      </w:r>
+    </w:p>
+    <w:p>
+      <w:pPr>
+        <w:pStyle w:val="BodyTextIndent"/>
+        <w:numPr>
+          <w:ilvl w:val="1"/>
+          <w:numId w:val="8"/>
+        </w:numPr>
+        <w:tabs>
+          <w:tab w:val="left" w:pos="1440"/>
+        </w:tabs>
+      </w:pPr>
+      <w:r>
+        <w:t xml:space="preserve">It </w:t>
+      </w:r>
+      <w:proofErr w:type="gramStart"/>
+      <w:r>
+        <w:t>Is</w:t>
+      </w:r>
+      <w:proofErr w:type="gramEnd"/>
+      <w:r>
+        <w:t xml:space="preserve"> semi-smart</w:t>
+      </w:r>
+      <w:r>
+        <w:t xml:space="preserve">, </w:t>
+      </w:r>
+      <w:r>
+        <w:t xml:space="preserve">It will use the same or the most effective element attack to try killing the player depending on </w:t>
+      </w:r>
+      <w:proofErr w:type="spellStart"/>
+      <w:r>
+        <w:t>wich</w:t>
+      </w:r>
+      <w:proofErr w:type="spellEnd"/>
+      <w:r>
+        <w:t xml:space="preserve"> element the player is using.</w:t>
+      </w:r>
+    </w:p>
+    <w:p>
+      <w:pPr>
+        <w:pStyle w:val="BodyTextIndent"/>
+        <w:numPr>
+          <w:ilvl w:val="1"/>
+          <w:numId w:val="8"/>
+        </w:numPr>
+        <w:tabs>
+          <w:tab w:val="left" w:pos="1440"/>
+        </w:tabs>
+      </w:pPr>
+      <w:r>
+        <w:t>They can move everywhere the player can</w:t>
+      </w:r>
+    </w:p>
+    <w:p>
+      <w:pPr>
+        <w:pStyle w:val="BodyTextIndent"/>
+        <w:numPr>
+          <w:ilvl w:val="1"/>
+          <w:numId w:val="8"/>
+        </w:numPr>
+        <w:tabs>
+          <w:tab w:val="left" w:pos="1440"/>
+        </w:tabs>
+      </w:pPr>
+      <w:r>
+        <w:t xml:space="preserve">Strong against </w:t>
+      </w:r>
+      <w:r>
+        <w:t>all depending on which element attack it use</w:t>
+      </w:r>
+      <w:r>
+        <w:t xml:space="preserve">, weak against </w:t>
+      </w:r>
+      <w:r>
+        <w:t>none</w:t>
+      </w:r>
+      <w:r>
+        <w:t>.</w:t>
+      </w:r>
+    </w:p>
+    <w:p>
+      <w:pPr>
+        <w:pStyle w:val="BodyTextIndent"/>
+        <w:numPr>
+          <w:ilvl w:val="1"/>
+          <w:numId w:val="8"/>
+        </w:numPr>
+        <w:tabs>
+          <w:tab w:val="left" w:pos="1440"/>
+        </w:tabs>
+      </w:pPr>
+      <w:r>
+        <w:t xml:space="preserve">It </w:t>
+      </w:r>
+      <w:proofErr w:type="gramStart"/>
+      <w:r>
+        <w:t>get</w:t>
+      </w:r>
+      <w:proofErr w:type="gramEnd"/>
+      <w:r>
+        <w:t xml:space="preserve"> killed if it lose all its</w:t>
+      </w:r>
+      <w:r>
+        <w:t xml:space="preserve"> health. (</w:t>
+      </w:r>
+      <w:r>
+        <w:t>50</w:t>
+      </w:r>
+      <w:r>
+        <w:t>hp)</w:t>
+      </w:r>
+    </w:p>
+    <w:p>
+      <w:pPr>
+        <w:pStyle w:val="BodyTextIndent"/>
+        <w:numPr>
+          <w:ilvl w:val="1"/>
+          <w:numId w:val="8"/>
+        </w:numPr>
+        <w:tabs>
+          <w:tab w:val="left" w:pos="1440"/>
+        </w:tabs>
+      </w:pPr>
+      <w:r>
+        <w:t>It will have an intro were it appears in front of the player</w:t>
+      </w:r>
+    </w:p>
+    <w:p>
+      <w:pPr>
+        <w:pStyle w:val="BodyTextIndent"/>
+        <w:numPr>
+          <w:ilvl w:val="1"/>
+          <w:numId w:val="8"/>
+        </w:numPr>
+        <w:tabs>
+          <w:tab w:val="left" w:pos="1440"/>
+        </w:tabs>
+      </w:pPr>
+      <w:r>
+        <w:t>Animations required:</w:t>
+      </w:r>
+    </w:p>
+    <w:p>
+      <w:pPr>
+        <w:pStyle w:val="BodyTextIndent"/>
+        <w:numPr>
+          <w:ilvl w:val="2"/>
+          <w:numId w:val="8"/>
+        </w:numPr>
+        <w:tabs>
+          <w:tab w:val="left" w:pos="1440"/>
+        </w:tabs>
+      </w:pPr>
+      <w:r>
+        <w:t>Death</w:t>
+      </w:r>
+    </w:p>
+    <w:p>
+      <w:pPr>
+        <w:pStyle w:val="BodyTextIndent"/>
+        <w:numPr>
+          <w:ilvl w:val="2"/>
+          <w:numId w:val="8"/>
+        </w:numPr>
+        <w:tabs>
+          <w:tab w:val="left" w:pos="1440"/>
+        </w:tabs>
+      </w:pPr>
+      <w:r>
+        <w:t>Move</w:t>
+      </w:r>
+    </w:p>
+    <w:p>
+      <w:pPr>
+        <w:pStyle w:val="BodyTextIndent"/>
+        <w:numPr>
+          <w:ilvl w:val="2"/>
+          <w:numId w:val="8"/>
+        </w:numPr>
+        <w:tabs>
+          <w:tab w:val="left" w:pos="1440"/>
+        </w:tabs>
+      </w:pPr>
+      <w:r>
+        <w:t>Idle</w:t>
+      </w:r>
+    </w:p>
+    <w:p>
+      <w:pPr>
+        <w:pStyle w:val="BodyTextIndent"/>
+        <w:numPr>
+          <w:ilvl w:val="2"/>
+          <w:numId w:val="8"/>
+        </w:numPr>
+        <w:tabs>
+          <w:tab w:val="left" w:pos="1440"/>
+        </w:tabs>
+      </w:pPr>
+      <w:r>
+        <w:t>Shoot</w:t>
+      </w:r>
+      <w:r>
+        <w:t xml:space="preserve"> water/wood/fire</w:t>
+      </w:r>
+    </w:p>
+    <w:p>
+      <w:pPr>
+        <w:pStyle w:val="BodyTextIndent"/>
+        <w:numPr>
+          <w:ilvl w:val="2"/>
+          <w:numId w:val="8"/>
+        </w:numPr>
+        <w:tabs>
+          <w:tab w:val="left" w:pos="1440"/>
+        </w:tabs>
+      </w:pPr>
+      <w:r>
+        <w:t>Getting hit</w:t>
+      </w:r>
+    </w:p>
+    <w:p>
+      <w:pPr>
+        <w:pStyle w:val="BodyTextIndent"/>
+        <w:numPr>
+          <w:ilvl w:val="2"/>
+          <w:numId w:val="8"/>
+        </w:numPr>
+        <w:tabs>
+          <w:tab w:val="left" w:pos="1440"/>
+        </w:tabs>
+      </w:pPr>
+      <w:r>
+        <w:t>Spawn</w:t>
+      </w:r>
+    </w:p>
+    <w:p>
+      <w:pPr>
+        <w:pStyle w:val="BodyTextIndent"/>
+        <w:tabs>
+          <w:tab w:val="left" w:pos="1440"/>
+        </w:tabs>
+        <w:ind w:left="1440" w:hanging="720"/>
+      </w:pPr>
+      <w:r>
+        <w:t>1.5.1</w:t>
+      </w:r>
+      <w:r>
+        <w:tab/>
+        <w:t>A list and description of all the NPC’s</w:t>
+      </w:r>
+    </w:p>
+    <w:p>
+      <w:pPr>
+        <w:pStyle w:val="BodyTextIndent"/>
+        <w:tabs>
+          <w:tab w:val="left" w:pos="1440"/>
+        </w:tabs>
+        <w:ind w:left="1440" w:hanging="720"/>
+      </w:pPr>
+      <w:r>
+        <w:t>1.5.2</w:t>
+      </w:r>
+      <w:r>
+        <w:tab/>
+        <w:t xml:space="preserve">A list and description of all the NPC characteristics, including abilities, </w:t>
+      </w:r>
+      <w:r>
+        <w:t>behavior</w:t>
+      </w:r>
+      <w:r>
+        <w:t>, speed, intelligence, mobility and hit points.</w:t>
+      </w:r>
+    </w:p>
+    <w:p>
+      <w:pPr>
+        <w:pStyle w:val="BodyTextIndent"/>
+        <w:tabs>
+          <w:tab w:val="left" w:pos="1440"/>
+        </w:tabs>
+        <w:ind w:left="1440" w:hanging="720"/>
+      </w:pPr>
+      <w:r>
+        <w:t>1.5.3</w:t>
+      </w:r>
+      <w:r>
+        <w:tab/>
+        <w:t xml:space="preserve">How each NPC attacks the </w:t>
+      </w:r>
+      <w:proofErr w:type="gramStart"/>
+      <w:r>
+        <w:t>player.</w:t>
+      </w:r>
+      <w:proofErr w:type="gramEnd"/>
+    </w:p>
+    <w:p>
+      <w:pPr>
+        <w:pStyle w:val="BodyTextIndent"/>
+        <w:tabs>
+          <w:tab w:val="left" w:pos="1440"/>
+        </w:tabs>
+        <w:ind w:left="1440" w:hanging="720"/>
+      </w:pPr>
+      <w:r>
+        <w:t>1.5.4</w:t>
+      </w:r>
+      <w:r>
+        <w:tab/>
+        <w:t xml:space="preserve">How each NPC is </w:t>
+      </w:r>
+      <w:proofErr w:type="gramStart"/>
+      <w:r>
+        <w:t>destroyed.</w:t>
+      </w:r>
+      <w:proofErr w:type="gramEnd"/>
+    </w:p>
+    <w:p>
+      <w:pPr>
+        <w:pStyle w:val="BodyTextIndent"/>
+        <w:tabs>
+          <w:tab w:val="left" w:pos="1440"/>
+        </w:tabs>
+        <w:ind w:left="1440" w:hanging="720"/>
+      </w:pPr>
+      <w:r>
+        <w:t>1.5.5</w:t>
+      </w:r>
+      <w:r>
+        <w:tab/>
+        <w:t>Where NPC’s appear in the game.</w:t>
+      </w:r>
+    </w:p>
+    <w:p>
+      <w:pPr>
+        <w:pStyle w:val="BodyTextIndent"/>
+        <w:tabs>
+          <w:tab w:val="left" w:pos="1440"/>
+        </w:tabs>
+        <w:ind w:left="1440" w:hanging="720"/>
+      </w:pPr>
+      <w:r>
+        <w:t>1.5.6</w:t>
+      </w:r>
+      <w:r>
+        <w:tab/>
+        <w:t xml:space="preserve">A list of all animation’s required to </w:t>
+      </w:r>
+      <w:proofErr w:type="spellStart"/>
+      <w:r>
+        <w:t>realise</w:t>
+      </w:r>
+      <w:proofErr w:type="spellEnd"/>
+      <w:r>
+        <w:t xml:space="preserve"> all the above-described NPC’s and their characteristics.</w:t>
+      </w:r>
     </w:p>
     <w:p>
       <w:pPr>
@@ -2637,7 +5067,6 @@
           <w:b/>
           <w:sz w:val="24"/>
           <w:szCs w:val="24"/>
-          <w:lang w:val="en-GB"/>
         </w:rPr>
       </w:pPr>
     </w:p>
@@ -2660,9 +5089,138 @@
     <w:p>
       <w:pPr>
         <w:pStyle w:val="BodyTextIndent"/>
-        <w:rPr>
-          <w:lang w:val="en-GB"/>
-        </w:rPr>
+        <w:tabs>
+          <w:tab w:val="left" w:pos="1440"/>
+        </w:tabs>
+      </w:pPr>
+    </w:p>
+    <w:p>
+      <w:pPr>
+        <w:pStyle w:val="BodyTextIndent"/>
+        <w:tabs>
+          <w:tab w:val="left" w:pos="1440"/>
+        </w:tabs>
+        <w:ind w:left="1440" w:hanging="720"/>
+      </w:pPr>
+      <w:r>
+        <w:t>1.6.1</w:t>
+      </w:r>
+      <w:r>
+        <w:tab/>
+        <w:t>A list and description of all the player resources.</w:t>
+      </w:r>
+    </w:p>
+    <w:p>
+      <w:pPr>
+        <w:pStyle w:val="BodyTextIndent"/>
+        <w:tabs>
+          <w:tab w:val="left" w:pos="1440"/>
+        </w:tabs>
+        <w:ind w:left="1440" w:hanging="720"/>
+      </w:pPr>
+      <w:r>
+        <w:t>1.6.2</w:t>
+      </w:r>
+      <w:r>
+        <w:tab/>
+      </w:r>
+      <w:proofErr w:type="gramStart"/>
+      <w:r>
+        <w:t>A</w:t>
+      </w:r>
+      <w:proofErr w:type="gramEnd"/>
+      <w:r>
+        <w:t xml:space="preserve"> list and description of all resource characteristics, abilities, lifespan and how they affect the player character(s), NCP’s, gameplay and game environment.</w:t>
+      </w:r>
+    </w:p>
+    <w:p>
+      <w:pPr>
+        <w:pStyle w:val="BodyTextIndent"/>
+        <w:tabs>
+          <w:tab w:val="left" w:pos="1440"/>
+        </w:tabs>
+        <w:ind w:left="1440" w:hanging="720"/>
+      </w:pPr>
+      <w:r>
+        <w:t>1.6.3</w:t>
+      </w:r>
+      <w:r>
+        <w:tab/>
+        <w:t>How the player character(s) gains control of the resources.</w:t>
+      </w:r>
+    </w:p>
+    <w:p>
+      <w:pPr>
+        <w:pStyle w:val="BodyTextIndent"/>
+        <w:tabs>
+          <w:tab w:val="left" w:pos="1440"/>
+        </w:tabs>
+        <w:ind w:left="1440" w:hanging="720"/>
+      </w:pPr>
+      <w:r>
+        <w:t>1.6.4</w:t>
+      </w:r>
+      <w:r>
+        <w:tab/>
+        <w:t xml:space="preserve">How each resource affects the game </w:t>
+      </w:r>
+      <w:proofErr w:type="gramStart"/>
+      <w:r>
+        <w:t>controls.</w:t>
+      </w:r>
+      <w:proofErr w:type="gramEnd"/>
+    </w:p>
+    <w:p>
+      <w:pPr>
+        <w:pStyle w:val="BodyTextIndent"/>
+        <w:tabs>
+          <w:tab w:val="left" w:pos="1440"/>
+        </w:tabs>
+        <w:ind w:left="1440" w:hanging="720"/>
+      </w:pPr>
+      <w:r>
+        <w:t>1.6.5</w:t>
+      </w:r>
+      <w:r>
+        <w:tab/>
+        <w:t xml:space="preserve">Where and how each resource appears </w:t>
+      </w:r>
+      <w:proofErr w:type="spellStart"/>
+      <w:r>
+        <w:t>n</w:t>
+      </w:r>
+      <w:proofErr w:type="spellEnd"/>
+      <w:r>
+        <w:t xml:space="preserve"> the game.</w:t>
+      </w:r>
+    </w:p>
+    <w:p>
+      <w:pPr>
+        <w:pStyle w:val="BodyTextIndent"/>
+        <w:tabs>
+          <w:tab w:val="left" w:pos="1440"/>
+        </w:tabs>
+        <w:ind w:left="1440" w:hanging="720"/>
+      </w:pPr>
+      <w:r>
+        <w:t>1.6.6</w:t>
+      </w:r>
+      <w:r>
+        <w:tab/>
+        <w:t xml:space="preserve">A list of all animation’s required to </w:t>
+      </w:r>
+      <w:proofErr w:type="spellStart"/>
+      <w:r>
+        <w:t>realise</w:t>
+      </w:r>
+      <w:proofErr w:type="spellEnd"/>
+      <w:r>
+        <w:t xml:space="preserve"> all the above-described player resources and their characteristics</w:t>
+      </w:r>
+    </w:p>
+    <w:p>
+      <w:pPr>
+        <w:pStyle w:val="BodyTextIndent"/>
       </w:pPr>
     </w:p>
     <w:p>
@@ -2724,17 +5282,93 @@
         <w:rPr>
           <w:lang w:val="en-GB"/>
         </w:rPr>
+        <w:lastRenderedPageBreak/>
         <w:t>1.9 Critical Points</w:t>
       </w:r>
       <w:bookmarkEnd w:id="9"/>
     </w:p>
     <w:p>
       <w:pPr>
-        <w:rPr>
-          <w:lang w:val="en-GB"/>
-        </w:rPr>
-      </w:pPr>
-      <w:bookmarkStart w:id="10" w:name="_GoBack"/>
+        <w:pStyle w:val="BodyTextIndent"/>
+      </w:pPr>
+      <w:r>
+        <w:t xml:space="preserve">At the end of the game after defeating the boss you will see the end animation which will be different depending on </w:t>
+      </w:r>
+      <w:proofErr w:type="gramStart"/>
+      <w:r>
+        <w:t>If</w:t>
+      </w:r>
+      <w:proofErr w:type="gramEnd"/>
+      <w:r>
+        <w:t xml:space="preserve"> you are evil or good. The player sacrifice lost souls to get a power-up and become more evil. The player frees the lost souls to get a significant lesser power-up and become </w:t>
+      </w:r>
+      <w:proofErr w:type="gramStart"/>
+      <w:r>
+        <w:t>more good</w:t>
+      </w:r>
+      <w:proofErr w:type="gramEnd"/>
+      <w:r>
+        <w:t>.</w:t>
+      </w:r>
+    </w:p>
+    <w:p>
+      <w:pPr>
+        <w:pStyle w:val="BodyTextIndent"/>
+      </w:pPr>
+      <w:r>
+        <w:t xml:space="preserve">It makes it the high point because you get to see what you have done during the game. See If you are </w:t>
+      </w:r>
+      <w:proofErr w:type="gramStart"/>
+      <w:r>
+        <w:t>the conquer</w:t>
+      </w:r>
+      <w:proofErr w:type="gramEnd"/>
+      <w:r>
+        <w:t xml:space="preserve"> of the village or</w:t>
+      </w:r>
+      <w:r>
+        <w:t xml:space="preserve"> if you are its hero.</w:t>
+      </w:r>
+    </w:p>
+    <w:p>
+      <w:pPr>
+        <w:pStyle w:val="BodyTextIndent"/>
+      </w:pPr>
+    </w:p>
+    <w:p>
+      <w:pPr>
+        <w:pStyle w:val="BodyTextIndent"/>
+        <w:ind w:left="1440" w:hanging="720"/>
+      </w:pPr>
+      <w:r>
+        <w:t>1.9.1</w:t>
+      </w:r>
+      <w:r>
+        <w:tab/>
+        <w:t>A list and description the high point of the game, describing what the player has to do and what makes it a high point.</w:t>
+      </w:r>
+    </w:p>
+    <w:p>
+      <w:pPr>
+        <w:rPr>
+          <w:lang w:val="en-US"/>
+        </w:rPr>
+      </w:pPr>
+    </w:p>
+    <w:p>
+      <w:pPr>
+        <w:pStyle w:val="Heading2"/>
+        <w:rPr>
+          <w:lang w:val="en-GB"/>
+        </w:rPr>
+      </w:pPr>
+      <w:bookmarkStart w:id="10" w:name="_Toc379207000"/>
+      <w:r>
+        <w:rPr>
+          <w:lang w:val="en-GB"/>
+        </w:rPr>
+        <w:t>1.10 Level Flow</w:t>
+      </w:r>
       <w:bookmarkEnd w:id="10"/>
     </w:p>
     <w:p>
@@ -2744,28 +5378,36 @@
           <w:lang w:val="en-GB"/>
         </w:rPr>
       </w:pPr>
-      <w:bookmarkStart w:id="11" w:name="_Toc379207000"/>
-      <w:r>
-        <w:rPr>
-          <w:lang w:val="en-GB"/>
-        </w:rPr>
-        <w:t>1.10 Level Flow</w:t>
+      <w:bookmarkStart w:id="11" w:name="_Toc379207001"/>
+      <w:r>
+        <w:rPr>
+          <w:lang w:val="en-GB"/>
+        </w:rPr>
+        <w:t>1.11 Game Presentation</w:t>
       </w:r>
       <w:bookmarkEnd w:id="11"/>
     </w:p>
     <w:p>
       <w:pPr>
+        <w:pStyle w:val="BodyTextIndent"/>
+        <w:rPr>
+          <w:lang w:val="en-GB"/>
+        </w:rPr>
+      </w:pPr>
+    </w:p>
+    <w:p>
+      <w:pPr>
         <w:pStyle w:val="Heading2"/>
         <w:rPr>
           <w:lang w:val="en-GB"/>
         </w:rPr>
       </w:pPr>
-      <w:bookmarkStart w:id="12" w:name="_Toc379207001"/>
-      <w:r>
-        <w:rPr>
-          <w:lang w:val="en-GB"/>
-        </w:rPr>
-        <w:t>1.11 Game Presentation</w:t>
+      <w:bookmarkStart w:id="12" w:name="_Toc379207002"/>
+      <w:r>
+        <w:rPr>
+          <w:lang w:val="en-GB"/>
+        </w:rPr>
+        <w:t>1.12 Intermission Sequences</w:t>
       </w:r>
       <w:bookmarkEnd w:id="12"/>
     </w:p>
@@ -2784,12 +5426,12 @@
           <w:lang w:val="en-GB"/>
         </w:rPr>
       </w:pPr>
-      <w:bookmarkStart w:id="13" w:name="_Toc379207002"/>
-      <w:r>
-        <w:rPr>
-          <w:lang w:val="en-GB"/>
-        </w:rPr>
-        <w:t>1.12 Intermission Sequences</w:t>
+      <w:bookmarkStart w:id="13" w:name="_Toc379207003"/>
+      <w:r>
+        <w:rPr>
+          <w:lang w:val="en-GB"/>
+        </w:rPr>
+        <w:t>1.13 SFX and Music</w:t>
       </w:r>
       <w:bookmarkEnd w:id="13"/>
     </w:p>
@@ -2808,18 +5450,17 @@
           <w:lang w:val="en-GB"/>
         </w:rPr>
       </w:pPr>
-      <w:bookmarkStart w:id="14" w:name="_Toc379207003"/>
-      <w:r>
-        <w:rPr>
-          <w:lang w:val="en-GB"/>
-        </w:rPr>
-        <w:t>1.13 SFX and Music</w:t>
+      <w:bookmarkStart w:id="14" w:name="_Toc379207004"/>
+      <w:r>
+        <w:rPr>
+          <w:lang w:val="en-GB"/>
+        </w:rPr>
+        <w:t>1.14 Target Audience</w:t>
       </w:r>
       <w:bookmarkEnd w:id="14"/>
     </w:p>
     <w:p>
       <w:pPr>
-        <w:pStyle w:val="BodyTextIndent"/>
         <w:rPr>
           <w:lang w:val="en-GB"/>
         </w:rPr>
@@ -2832,37 +5473,14 @@
           <w:lang w:val="en-GB"/>
         </w:rPr>
       </w:pPr>
-      <w:bookmarkStart w:id="15" w:name="_Toc379207004"/>
-      <w:r>
-        <w:rPr>
-          <w:lang w:val="en-GB"/>
-        </w:rPr>
-        <w:t>1.14 Target Audience</w:t>
+      <w:bookmarkStart w:id="15" w:name="_Toc379207005"/>
+      <w:r>
+        <w:rPr>
+          <w:lang w:val="en-GB"/>
+        </w:rPr>
+        <w:t>1.15 Target Platforms</w:t>
       </w:r>
       <w:bookmarkEnd w:id="15"/>
-    </w:p>
-    <w:p>
-      <w:pPr>
-        <w:rPr>
-          <w:lang w:val="en-GB"/>
-        </w:rPr>
-      </w:pPr>
-    </w:p>
-    <w:p>
-      <w:pPr>
-        <w:pStyle w:val="Heading2"/>
-        <w:rPr>
-          <w:lang w:val="en-GB"/>
-        </w:rPr>
-      </w:pPr>
-      <w:bookmarkStart w:id="16" w:name="_Toc379207005"/>
-      <w:r>
-        <w:rPr>
-          <w:lang w:val="en-GB"/>
-        </w:rPr>
-        <w:t>1.15 Target Platforms</w:t>
-      </w:r>
-      <w:bookmarkEnd w:id="16"/>
     </w:p>
     <w:p>
       <w:pPr>
@@ -2876,13 +5494,19 @@
           <w:lang w:val="en-GB" w:eastAsia="en-US"/>
         </w:rPr>
       </w:pPr>
-    </w:p>
-    <w:p>
-      <w:pPr>
-        <w:rPr>
+      <w:r>
+        <w:rPr>
+          <w:rFonts w:ascii="MetaPlusNormal" w:eastAsia="Times New Roman" w:hAnsi="MetaPlusNormal" w:cs="Times New Roman"/>
+          <w:b w:val="0"/>
+          <w:bCs w:val="0"/>
+          <w:sz w:val="22"/>
+          <w:szCs w:val="20"/>
           <w:lang w:val="en-GB" w:eastAsia="en-US"/>
         </w:rPr>
-      </w:pPr>
+        <w:t>PC</w:t>
+      </w:r>
+      <w:bookmarkStart w:id="16" w:name="_GoBack"/>
+      <w:bookmarkEnd w:id="16"/>
     </w:p>
     <w:p>
       <w:pPr>
@@ -2893,6 +5517,13 @@
     </w:p>
     <w:p>
       <w:pPr>
+        <w:rPr>
+          <w:lang w:val="en-GB" w:eastAsia="en-US"/>
+        </w:rPr>
+      </w:pPr>
+    </w:p>
+    <w:p>
+      <w:pPr>
         <w:pStyle w:val="Heading1"/>
         <w:rPr>
           <w:lang w:val="en-GB" w:eastAsia="en-US"/>
@@ -2903,7 +5534,6 @@
         <w:rPr>
           <w:lang w:val="en-GB" w:eastAsia="en-US"/>
         </w:rPr>
-        <w:lastRenderedPageBreak/>
         <w:t>Section 2</w:t>
       </w:r>
       <w:bookmarkEnd w:id="17"/>
@@ -3032,6 +5662,7 @@
         <w:rPr>
           <w:lang w:val="en-GB"/>
         </w:rPr>
+        <w:lastRenderedPageBreak/>
         <w:t>Section 3</w:t>
       </w:r>
       <w:bookmarkEnd w:id="22"/>
@@ -3265,7 +5896,7 @@
           <w:rPr>
             <w:noProof/>
           </w:rPr>
-          <w:t>3</w:t>
+          <w:t>6</w:t>
         </w:r>
         <w:r>
           <w:fldChar w:fldCharType="end"/>
@@ -3377,6 +6008,458 @@
 <file path=word/numbering.xml><?xml version="1.0" encoding="utf-8"?>
 <w:numbering xmlns:wpc="http://schemas.microsoft.com/office/word/2010/wordprocessingCanvas" xmlns:mc="http://schemas.openxmlformats.org/markup-compatibility/2006" xmlns:o="urn:schemas-microsoft-com:office:office" xmlns:r="http://schemas.openxmlformats.org/officeDocument/2006/relationships" xmlns:m="http://schemas.openxmlformats.org/officeDocument/2006/math" xmlns:v="urn:schemas-microsoft-com:vml" xmlns:wp14="http://schemas.microsoft.com/office/word/2010/wordprocessingDrawing" xmlns:wp="http://schemas.openxmlformats.org/drawingml/2006/wordprocessingDrawing" xmlns:w10="urn:schemas-microsoft-com:office:word" xmlns:w="http://schemas.openxmlformats.org/wordprocessingml/2006/main" xmlns:w14="http://schemas.microsoft.com/office/word/2010/wordml" xmlns:wpg="http://schemas.microsoft.com/office/word/2010/wordprocessingGroup" xmlns:wpi="http://schemas.microsoft.com/office/word/2010/wordprocessingInk" xmlns:wne="http://schemas.microsoft.com/office/word/2006/wordml" xmlns:wps="http://schemas.microsoft.com/office/word/2010/wordprocessingShape" mc:Ignorable="w14 wp14">
   <w:abstractNum w:abstractNumId="0">
+    <w:nsid w:val="0AC72CC9"/>
+    <w:multiLevelType w:val="hybridMultilevel"/>
+    <w:tmpl w:val="8CE4AA32"/>
+    <w:lvl w:ilvl="0" w:tplc="041D0001">
+      <w:start w:val="1"/>
+      <w:numFmt w:val="bullet"/>
+      <w:lvlText w:val=""/>
+      <w:lvlJc w:val="left"/>
+      <w:pPr>
+        <w:ind w:left="720" w:hanging="360"/>
+      </w:pPr>
+      <w:rPr>
+        <w:rFonts w:ascii="Symbol" w:hAnsi="Symbol" w:hint="default"/>
+      </w:rPr>
+    </w:lvl>
+    <w:lvl w:ilvl="1" w:tplc="041D0003" w:tentative="1">
+      <w:start w:val="1"/>
+      <w:numFmt w:val="bullet"/>
+      <w:lvlText w:val="o"/>
+      <w:lvlJc w:val="left"/>
+      <w:pPr>
+        <w:ind w:left="1440" w:hanging="360"/>
+      </w:pPr>
+      <w:rPr>
+        <w:rFonts w:ascii="Courier New" w:hAnsi="Courier New" w:cs="Courier New" w:hint="default"/>
+      </w:rPr>
+    </w:lvl>
+    <w:lvl w:ilvl="2" w:tplc="041D0005" w:tentative="1">
+      <w:start w:val="1"/>
+      <w:numFmt w:val="bullet"/>
+      <w:lvlText w:val=""/>
+      <w:lvlJc w:val="left"/>
+      <w:pPr>
+        <w:ind w:left="2160" w:hanging="360"/>
+      </w:pPr>
+      <w:rPr>
+        <w:rFonts w:ascii="Wingdings" w:hAnsi="Wingdings" w:hint="default"/>
+      </w:rPr>
+    </w:lvl>
+    <w:lvl w:ilvl="3" w:tplc="041D0001" w:tentative="1">
+      <w:start w:val="1"/>
+      <w:numFmt w:val="bullet"/>
+      <w:lvlText w:val=""/>
+      <w:lvlJc w:val="left"/>
+      <w:pPr>
+        <w:ind w:left="2880" w:hanging="360"/>
+      </w:pPr>
+      <w:rPr>
+        <w:rFonts w:ascii="Symbol" w:hAnsi="Symbol" w:hint="default"/>
+      </w:rPr>
+    </w:lvl>
+    <w:lvl w:ilvl="4" w:tplc="041D0003" w:tentative="1">
+      <w:start w:val="1"/>
+      <w:numFmt w:val="bullet"/>
+      <w:lvlText w:val="o"/>
+      <w:lvlJc w:val="left"/>
+      <w:pPr>
+        <w:ind w:left="3600" w:hanging="360"/>
+      </w:pPr>
+      <w:rPr>
+        <w:rFonts w:ascii="Courier New" w:hAnsi="Courier New" w:cs="Courier New" w:hint="default"/>
+      </w:rPr>
+    </w:lvl>
+    <w:lvl w:ilvl="5" w:tplc="041D0005" w:tentative="1">
+      <w:start w:val="1"/>
+      <w:numFmt w:val="bullet"/>
+      <w:lvlText w:val=""/>
+      <w:lvlJc w:val="left"/>
+      <w:pPr>
+        <w:ind w:left="4320" w:hanging="360"/>
+      </w:pPr>
+      <w:rPr>
+        <w:rFonts w:ascii="Wingdings" w:hAnsi="Wingdings" w:hint="default"/>
+      </w:rPr>
+    </w:lvl>
+    <w:lvl w:ilvl="6" w:tplc="041D0001" w:tentative="1">
+      <w:start w:val="1"/>
+      <w:numFmt w:val="bullet"/>
+      <w:lvlText w:val=""/>
+      <w:lvlJc w:val="left"/>
+      <w:pPr>
+        <w:ind w:left="5040" w:hanging="360"/>
+      </w:pPr>
+      <w:rPr>
+        <w:rFonts w:ascii="Symbol" w:hAnsi="Symbol" w:hint="default"/>
+      </w:rPr>
+    </w:lvl>
+    <w:lvl w:ilvl="7" w:tplc="041D0003" w:tentative="1">
+      <w:start w:val="1"/>
+      <w:numFmt w:val="bullet"/>
+      <w:lvlText w:val="o"/>
+      <w:lvlJc w:val="left"/>
+      <w:pPr>
+        <w:ind w:left="5760" w:hanging="360"/>
+      </w:pPr>
+      <w:rPr>
+        <w:rFonts w:ascii="Courier New" w:hAnsi="Courier New" w:cs="Courier New" w:hint="default"/>
+      </w:rPr>
+    </w:lvl>
+    <w:lvl w:ilvl="8" w:tplc="041D0005" w:tentative="1">
+      <w:start w:val="1"/>
+      <w:numFmt w:val="bullet"/>
+      <w:lvlText w:val=""/>
+      <w:lvlJc w:val="left"/>
+      <w:pPr>
+        <w:ind w:left="6480" w:hanging="360"/>
+      </w:pPr>
+      <w:rPr>
+        <w:rFonts w:ascii="Wingdings" w:hAnsi="Wingdings" w:hint="default"/>
+      </w:rPr>
+    </w:lvl>
+  </w:abstractNum>
+  <w:abstractNum w:abstractNumId="1">
+    <w:nsid w:val="151B6357"/>
+    <w:multiLevelType w:val="hybridMultilevel"/>
+    <w:tmpl w:val="B04E40FE"/>
+    <w:lvl w:ilvl="0" w:tplc="041D0001">
+      <w:start w:val="1"/>
+      <w:numFmt w:val="bullet"/>
+      <w:lvlText w:val=""/>
+      <w:lvlJc w:val="left"/>
+      <w:pPr>
+        <w:ind w:left="720" w:hanging="360"/>
+      </w:pPr>
+      <w:rPr>
+        <w:rFonts w:ascii="Symbol" w:hAnsi="Symbol" w:hint="default"/>
+      </w:rPr>
+    </w:lvl>
+    <w:lvl w:ilvl="1" w:tplc="041D0003" w:tentative="1">
+      <w:start w:val="1"/>
+      <w:numFmt w:val="bullet"/>
+      <w:lvlText w:val="o"/>
+      <w:lvlJc w:val="left"/>
+      <w:pPr>
+        <w:ind w:left="1440" w:hanging="360"/>
+      </w:pPr>
+      <w:rPr>
+        <w:rFonts w:ascii="Courier New" w:hAnsi="Courier New" w:cs="Courier New" w:hint="default"/>
+      </w:rPr>
+    </w:lvl>
+    <w:lvl w:ilvl="2" w:tplc="041D0005" w:tentative="1">
+      <w:start w:val="1"/>
+      <w:numFmt w:val="bullet"/>
+      <w:lvlText w:val=""/>
+      <w:lvlJc w:val="left"/>
+      <w:pPr>
+        <w:ind w:left="2160" w:hanging="360"/>
+      </w:pPr>
+      <w:rPr>
+        <w:rFonts w:ascii="Wingdings" w:hAnsi="Wingdings" w:hint="default"/>
+      </w:rPr>
+    </w:lvl>
+    <w:lvl w:ilvl="3" w:tplc="041D0001" w:tentative="1">
+      <w:start w:val="1"/>
+      <w:numFmt w:val="bullet"/>
+      <w:lvlText w:val=""/>
+      <w:lvlJc w:val="left"/>
+      <w:pPr>
+        <w:ind w:left="2880" w:hanging="360"/>
+      </w:pPr>
+      <w:rPr>
+        <w:rFonts w:ascii="Symbol" w:hAnsi="Symbol" w:hint="default"/>
+      </w:rPr>
+    </w:lvl>
+    <w:lvl w:ilvl="4" w:tplc="041D0003" w:tentative="1">
+      <w:start w:val="1"/>
+      <w:numFmt w:val="bullet"/>
+      <w:lvlText w:val="o"/>
+      <w:lvlJc w:val="left"/>
+      <w:pPr>
+        <w:ind w:left="3600" w:hanging="360"/>
+      </w:pPr>
+      <w:rPr>
+        <w:rFonts w:ascii="Courier New" w:hAnsi="Courier New" w:cs="Courier New" w:hint="default"/>
+      </w:rPr>
+    </w:lvl>
+    <w:lvl w:ilvl="5" w:tplc="041D0005" w:tentative="1">
+      <w:start w:val="1"/>
+      <w:numFmt w:val="bullet"/>
+      <w:lvlText w:val=""/>
+      <w:lvlJc w:val="left"/>
+      <w:pPr>
+        <w:ind w:left="4320" w:hanging="360"/>
+      </w:pPr>
+      <w:rPr>
+        <w:rFonts w:ascii="Wingdings" w:hAnsi="Wingdings" w:hint="default"/>
+      </w:rPr>
+    </w:lvl>
+    <w:lvl w:ilvl="6" w:tplc="041D0001" w:tentative="1">
+      <w:start w:val="1"/>
+      <w:numFmt w:val="bullet"/>
+      <w:lvlText w:val=""/>
+      <w:lvlJc w:val="left"/>
+      <w:pPr>
+        <w:ind w:left="5040" w:hanging="360"/>
+      </w:pPr>
+      <w:rPr>
+        <w:rFonts w:ascii="Symbol" w:hAnsi="Symbol" w:hint="default"/>
+      </w:rPr>
+    </w:lvl>
+    <w:lvl w:ilvl="7" w:tplc="041D0003" w:tentative="1">
+      <w:start w:val="1"/>
+      <w:numFmt w:val="bullet"/>
+      <w:lvlText w:val="o"/>
+      <w:lvlJc w:val="left"/>
+      <w:pPr>
+        <w:ind w:left="5760" w:hanging="360"/>
+      </w:pPr>
+      <w:rPr>
+        <w:rFonts w:ascii="Courier New" w:hAnsi="Courier New" w:cs="Courier New" w:hint="default"/>
+      </w:rPr>
+    </w:lvl>
+    <w:lvl w:ilvl="8" w:tplc="041D0005" w:tentative="1">
+      <w:start w:val="1"/>
+      <w:numFmt w:val="bullet"/>
+      <w:lvlText w:val=""/>
+      <w:lvlJc w:val="left"/>
+      <w:pPr>
+        <w:ind w:left="6480" w:hanging="360"/>
+      </w:pPr>
+      <w:rPr>
+        <w:rFonts w:ascii="Wingdings" w:hAnsi="Wingdings" w:hint="default"/>
+      </w:rPr>
+    </w:lvl>
+  </w:abstractNum>
+  <w:abstractNum w:abstractNumId="2">
+    <w:nsid w:val="1F6101BF"/>
+    <w:multiLevelType w:val="hybridMultilevel"/>
+    <w:tmpl w:val="46D82B68"/>
+    <w:lvl w:ilvl="0" w:tplc="041D0001">
+      <w:start w:val="1"/>
+      <w:numFmt w:val="bullet"/>
+      <w:lvlText w:val=""/>
+      <w:lvlJc w:val="left"/>
+      <w:pPr>
+        <w:ind w:left="720" w:hanging="360"/>
+      </w:pPr>
+      <w:rPr>
+        <w:rFonts w:ascii="Symbol" w:hAnsi="Symbol" w:hint="default"/>
+      </w:rPr>
+    </w:lvl>
+    <w:lvl w:ilvl="1" w:tplc="041D0003">
+      <w:start w:val="1"/>
+      <w:numFmt w:val="bullet"/>
+      <w:lvlText w:val="o"/>
+      <w:lvlJc w:val="left"/>
+      <w:pPr>
+        <w:ind w:left="1440" w:hanging="360"/>
+      </w:pPr>
+      <w:rPr>
+        <w:rFonts w:ascii="Courier New" w:hAnsi="Courier New" w:cs="Courier New" w:hint="default"/>
+      </w:rPr>
+    </w:lvl>
+    <w:lvl w:ilvl="2" w:tplc="041D0005">
+      <w:start w:val="1"/>
+      <w:numFmt w:val="bullet"/>
+      <w:lvlText w:val=""/>
+      <w:lvlJc w:val="left"/>
+      <w:pPr>
+        <w:ind w:left="2160" w:hanging="360"/>
+      </w:pPr>
+      <w:rPr>
+        <w:rFonts w:ascii="Wingdings" w:hAnsi="Wingdings" w:hint="default"/>
+      </w:rPr>
+    </w:lvl>
+    <w:lvl w:ilvl="3" w:tplc="041D0001" w:tentative="1">
+      <w:start w:val="1"/>
+      <w:numFmt w:val="bullet"/>
+      <w:lvlText w:val=""/>
+      <w:lvlJc w:val="left"/>
+      <w:pPr>
+        <w:ind w:left="2880" w:hanging="360"/>
+      </w:pPr>
+      <w:rPr>
+        <w:rFonts w:ascii="Symbol" w:hAnsi="Symbol" w:hint="default"/>
+      </w:rPr>
+    </w:lvl>
+    <w:lvl w:ilvl="4" w:tplc="041D0003" w:tentative="1">
+      <w:start w:val="1"/>
+      <w:numFmt w:val="bullet"/>
+      <w:lvlText w:val="o"/>
+      <w:lvlJc w:val="left"/>
+      <w:pPr>
+        <w:ind w:left="3600" w:hanging="360"/>
+      </w:pPr>
+      <w:rPr>
+        <w:rFonts w:ascii="Courier New" w:hAnsi="Courier New" w:cs="Courier New" w:hint="default"/>
+      </w:rPr>
+    </w:lvl>
+    <w:lvl w:ilvl="5" w:tplc="041D0005" w:tentative="1">
+      <w:start w:val="1"/>
+      <w:numFmt w:val="bullet"/>
+      <w:lvlText w:val=""/>
+      <w:lvlJc w:val="left"/>
+      <w:pPr>
+        <w:ind w:left="4320" w:hanging="360"/>
+      </w:pPr>
+      <w:rPr>
+        <w:rFonts w:ascii="Wingdings" w:hAnsi="Wingdings" w:hint="default"/>
+      </w:rPr>
+    </w:lvl>
+    <w:lvl w:ilvl="6" w:tplc="041D0001" w:tentative="1">
+      <w:start w:val="1"/>
+      <w:numFmt w:val="bullet"/>
+      <w:lvlText w:val=""/>
+      <w:lvlJc w:val="left"/>
+      <w:pPr>
+        <w:ind w:left="5040" w:hanging="360"/>
+      </w:pPr>
+      <w:rPr>
+        <w:rFonts w:ascii="Symbol" w:hAnsi="Symbol" w:hint="default"/>
+      </w:rPr>
+    </w:lvl>
+    <w:lvl w:ilvl="7" w:tplc="041D0003" w:tentative="1">
+      <w:start w:val="1"/>
+      <w:numFmt w:val="bullet"/>
+      <w:lvlText w:val="o"/>
+      <w:lvlJc w:val="left"/>
+      <w:pPr>
+        <w:ind w:left="5760" w:hanging="360"/>
+      </w:pPr>
+      <w:rPr>
+        <w:rFonts w:ascii="Courier New" w:hAnsi="Courier New" w:cs="Courier New" w:hint="default"/>
+      </w:rPr>
+    </w:lvl>
+    <w:lvl w:ilvl="8" w:tplc="041D0005" w:tentative="1">
+      <w:start w:val="1"/>
+      <w:numFmt w:val="bullet"/>
+      <w:lvlText w:val=""/>
+      <w:lvlJc w:val="left"/>
+      <w:pPr>
+        <w:ind w:left="6480" w:hanging="360"/>
+      </w:pPr>
+      <w:rPr>
+        <w:rFonts w:ascii="Wingdings" w:hAnsi="Wingdings" w:hint="default"/>
+      </w:rPr>
+    </w:lvl>
+  </w:abstractNum>
+  <w:abstractNum w:abstractNumId="3">
+    <w:nsid w:val="287B24BB"/>
+    <w:multiLevelType w:val="hybridMultilevel"/>
+    <w:tmpl w:val="A66605CA"/>
+    <w:lvl w:ilvl="0" w:tplc="041D0001">
+      <w:start w:val="1"/>
+      <w:numFmt w:val="bullet"/>
+      <w:lvlText w:val=""/>
+      <w:lvlJc w:val="left"/>
+      <w:pPr>
+        <w:ind w:left="720" w:hanging="360"/>
+      </w:pPr>
+      <w:rPr>
+        <w:rFonts w:ascii="Symbol" w:hAnsi="Symbol" w:hint="default"/>
+      </w:rPr>
+    </w:lvl>
+    <w:lvl w:ilvl="1" w:tplc="041D0003" w:tentative="1">
+      <w:start w:val="1"/>
+      <w:numFmt w:val="bullet"/>
+      <w:lvlText w:val="o"/>
+      <w:lvlJc w:val="left"/>
+      <w:pPr>
+        <w:ind w:left="1440" w:hanging="360"/>
+      </w:pPr>
+      <w:rPr>
+        <w:rFonts w:ascii="Courier New" w:hAnsi="Courier New" w:cs="Courier New" w:hint="default"/>
+      </w:rPr>
+    </w:lvl>
+    <w:lvl w:ilvl="2" w:tplc="041D0005" w:tentative="1">
+      <w:start w:val="1"/>
+      <w:numFmt w:val="bullet"/>
+      <w:lvlText w:val=""/>
+      <w:lvlJc w:val="left"/>
+      <w:pPr>
+        <w:ind w:left="2160" w:hanging="360"/>
+      </w:pPr>
+      <w:rPr>
+        <w:rFonts w:ascii="Wingdings" w:hAnsi="Wingdings" w:hint="default"/>
+      </w:rPr>
+    </w:lvl>
+    <w:lvl w:ilvl="3" w:tplc="041D0001" w:tentative="1">
+      <w:start w:val="1"/>
+      <w:numFmt w:val="bullet"/>
+      <w:lvlText w:val=""/>
+      <w:lvlJc w:val="left"/>
+      <w:pPr>
+        <w:ind w:left="2880" w:hanging="360"/>
+      </w:pPr>
+      <w:rPr>
+        <w:rFonts w:ascii="Symbol" w:hAnsi="Symbol" w:hint="default"/>
+      </w:rPr>
+    </w:lvl>
+    <w:lvl w:ilvl="4" w:tplc="041D0003" w:tentative="1">
+      <w:start w:val="1"/>
+      <w:numFmt w:val="bullet"/>
+      <w:lvlText w:val="o"/>
+      <w:lvlJc w:val="left"/>
+      <w:pPr>
+        <w:ind w:left="3600" w:hanging="360"/>
+      </w:pPr>
+      <w:rPr>
+        <w:rFonts w:ascii="Courier New" w:hAnsi="Courier New" w:cs="Courier New" w:hint="default"/>
+      </w:rPr>
+    </w:lvl>
+    <w:lvl w:ilvl="5" w:tplc="041D0005" w:tentative="1">
+      <w:start w:val="1"/>
+      <w:numFmt w:val="bullet"/>
+      <w:lvlText w:val=""/>
+      <w:lvlJc w:val="left"/>
+      <w:pPr>
+        <w:ind w:left="4320" w:hanging="360"/>
+      </w:pPr>
+      <w:rPr>
+        <w:rFonts w:ascii="Wingdings" w:hAnsi="Wingdings" w:hint="default"/>
+      </w:rPr>
+    </w:lvl>
+    <w:lvl w:ilvl="6" w:tplc="041D0001" w:tentative="1">
+      <w:start w:val="1"/>
+      <w:numFmt w:val="bullet"/>
+      <w:lvlText w:val=""/>
+      <w:lvlJc w:val="left"/>
+      <w:pPr>
+        <w:ind w:left="5040" w:hanging="360"/>
+      </w:pPr>
+      <w:rPr>
+        <w:rFonts w:ascii="Symbol" w:hAnsi="Symbol" w:hint="default"/>
+      </w:rPr>
+    </w:lvl>
+    <w:lvl w:ilvl="7" w:tplc="041D0003" w:tentative="1">
+      <w:start w:val="1"/>
+      <w:numFmt w:val="bullet"/>
+      <w:lvlText w:val="o"/>
+      <w:lvlJc w:val="left"/>
+      <w:pPr>
+        <w:ind w:left="5760" w:hanging="360"/>
+      </w:pPr>
+      <w:rPr>
+        <w:rFonts w:ascii="Courier New" w:hAnsi="Courier New" w:cs="Courier New" w:hint="default"/>
+      </w:rPr>
+    </w:lvl>
+    <w:lvl w:ilvl="8" w:tplc="041D0005" w:tentative="1">
+      <w:start w:val="1"/>
+      <w:numFmt w:val="bullet"/>
+      <w:lvlText w:val=""/>
+      <w:lvlJc w:val="left"/>
+      <w:pPr>
+        <w:ind w:left="6480" w:hanging="360"/>
+      </w:pPr>
+      <w:rPr>
+        <w:rFonts w:ascii="Wingdings" w:hAnsi="Wingdings" w:hint="default"/>
+      </w:rPr>
+    </w:lvl>
+  </w:abstractNum>
+  <w:abstractNum w:abstractNumId="4">
     <w:nsid w:val="28B56A61"/>
     <w:multiLevelType w:val="multilevel"/>
     <w:tmpl w:val="0006618E"/>
@@ -3489,7 +6572,233 @@
       </w:rPr>
     </w:lvl>
   </w:abstractNum>
-  <w:abstractNum w:abstractNumId="1">
+  <w:abstractNum w:abstractNumId="5">
+    <w:nsid w:val="449A19A9"/>
+    <w:multiLevelType w:val="hybridMultilevel"/>
+    <w:tmpl w:val="3B0A5D36"/>
+    <w:lvl w:ilvl="0" w:tplc="041D0001">
+      <w:start w:val="1"/>
+      <w:numFmt w:val="bullet"/>
+      <w:lvlText w:val=""/>
+      <w:lvlJc w:val="left"/>
+      <w:pPr>
+        <w:ind w:left="780" w:hanging="360"/>
+      </w:pPr>
+      <w:rPr>
+        <w:rFonts w:ascii="Symbol" w:hAnsi="Symbol" w:hint="default"/>
+      </w:rPr>
+    </w:lvl>
+    <w:lvl w:ilvl="1" w:tplc="041D0003" w:tentative="1">
+      <w:start w:val="1"/>
+      <w:numFmt w:val="bullet"/>
+      <w:lvlText w:val="o"/>
+      <w:lvlJc w:val="left"/>
+      <w:pPr>
+        <w:ind w:left="1500" w:hanging="360"/>
+      </w:pPr>
+      <w:rPr>
+        <w:rFonts w:ascii="Courier New" w:hAnsi="Courier New" w:cs="Courier New" w:hint="default"/>
+      </w:rPr>
+    </w:lvl>
+    <w:lvl w:ilvl="2" w:tplc="041D0005" w:tentative="1">
+      <w:start w:val="1"/>
+      <w:numFmt w:val="bullet"/>
+      <w:lvlText w:val=""/>
+      <w:lvlJc w:val="left"/>
+      <w:pPr>
+        <w:ind w:left="2220" w:hanging="360"/>
+      </w:pPr>
+      <w:rPr>
+        <w:rFonts w:ascii="Wingdings" w:hAnsi="Wingdings" w:hint="default"/>
+      </w:rPr>
+    </w:lvl>
+    <w:lvl w:ilvl="3" w:tplc="041D0001" w:tentative="1">
+      <w:start w:val="1"/>
+      <w:numFmt w:val="bullet"/>
+      <w:lvlText w:val=""/>
+      <w:lvlJc w:val="left"/>
+      <w:pPr>
+        <w:ind w:left="2940" w:hanging="360"/>
+      </w:pPr>
+      <w:rPr>
+        <w:rFonts w:ascii="Symbol" w:hAnsi="Symbol" w:hint="default"/>
+      </w:rPr>
+    </w:lvl>
+    <w:lvl w:ilvl="4" w:tplc="041D0003" w:tentative="1">
+      <w:start w:val="1"/>
+      <w:numFmt w:val="bullet"/>
+      <w:lvlText w:val="o"/>
+      <w:lvlJc w:val="left"/>
+      <w:pPr>
+        <w:ind w:left="3660" w:hanging="360"/>
+      </w:pPr>
+      <w:rPr>
+        <w:rFonts w:ascii="Courier New" w:hAnsi="Courier New" w:cs="Courier New" w:hint="default"/>
+      </w:rPr>
+    </w:lvl>
+    <w:lvl w:ilvl="5" w:tplc="041D0005" w:tentative="1">
+      <w:start w:val="1"/>
+      <w:numFmt w:val="bullet"/>
+      <w:lvlText w:val=""/>
+      <w:lvlJc w:val="left"/>
+      <w:pPr>
+        <w:ind w:left="4380" w:hanging="360"/>
+      </w:pPr>
+      <w:rPr>
+        <w:rFonts w:ascii="Wingdings" w:hAnsi="Wingdings" w:hint="default"/>
+      </w:rPr>
+    </w:lvl>
+    <w:lvl w:ilvl="6" w:tplc="041D0001" w:tentative="1">
+      <w:start w:val="1"/>
+      <w:numFmt w:val="bullet"/>
+      <w:lvlText w:val=""/>
+      <w:lvlJc w:val="left"/>
+      <w:pPr>
+        <w:ind w:left="5100" w:hanging="360"/>
+      </w:pPr>
+      <w:rPr>
+        <w:rFonts w:ascii="Symbol" w:hAnsi="Symbol" w:hint="default"/>
+      </w:rPr>
+    </w:lvl>
+    <w:lvl w:ilvl="7" w:tplc="041D0003" w:tentative="1">
+      <w:start w:val="1"/>
+      <w:numFmt w:val="bullet"/>
+      <w:lvlText w:val="o"/>
+      <w:lvlJc w:val="left"/>
+      <w:pPr>
+        <w:ind w:left="5820" w:hanging="360"/>
+      </w:pPr>
+      <w:rPr>
+        <w:rFonts w:ascii="Courier New" w:hAnsi="Courier New" w:cs="Courier New" w:hint="default"/>
+      </w:rPr>
+    </w:lvl>
+    <w:lvl w:ilvl="8" w:tplc="041D0005" w:tentative="1">
+      <w:start w:val="1"/>
+      <w:numFmt w:val="bullet"/>
+      <w:lvlText w:val=""/>
+      <w:lvlJc w:val="left"/>
+      <w:pPr>
+        <w:ind w:left="6540" w:hanging="360"/>
+      </w:pPr>
+      <w:rPr>
+        <w:rFonts w:ascii="Wingdings" w:hAnsi="Wingdings" w:hint="default"/>
+      </w:rPr>
+    </w:lvl>
+  </w:abstractNum>
+  <w:abstractNum w:abstractNumId="6">
+    <w:nsid w:val="508423F9"/>
+    <w:multiLevelType w:val="hybridMultilevel"/>
+    <w:tmpl w:val="A4A4DB0E"/>
+    <w:lvl w:ilvl="0" w:tplc="041D0001">
+      <w:start w:val="1"/>
+      <w:numFmt w:val="bullet"/>
+      <w:lvlText w:val=""/>
+      <w:lvlJc w:val="left"/>
+      <w:pPr>
+        <w:ind w:left="720" w:hanging="360"/>
+      </w:pPr>
+      <w:rPr>
+        <w:rFonts w:ascii="Symbol" w:hAnsi="Symbol" w:hint="default"/>
+      </w:rPr>
+    </w:lvl>
+    <w:lvl w:ilvl="1" w:tplc="041D0003" w:tentative="1">
+      <w:start w:val="1"/>
+      <w:numFmt w:val="bullet"/>
+      <w:lvlText w:val="o"/>
+      <w:lvlJc w:val="left"/>
+      <w:pPr>
+        <w:ind w:left="1440" w:hanging="360"/>
+      </w:pPr>
+      <w:rPr>
+        <w:rFonts w:ascii="Courier New" w:hAnsi="Courier New" w:cs="Courier New" w:hint="default"/>
+      </w:rPr>
+    </w:lvl>
+    <w:lvl w:ilvl="2" w:tplc="041D0005" w:tentative="1">
+      <w:start w:val="1"/>
+      <w:numFmt w:val="bullet"/>
+      <w:lvlText w:val=""/>
+      <w:lvlJc w:val="left"/>
+      <w:pPr>
+        <w:ind w:left="2160" w:hanging="360"/>
+      </w:pPr>
+      <w:rPr>
+        <w:rFonts w:ascii="Wingdings" w:hAnsi="Wingdings" w:hint="default"/>
+      </w:rPr>
+    </w:lvl>
+    <w:lvl w:ilvl="3" w:tplc="041D0001" w:tentative="1">
+      <w:start w:val="1"/>
+      <w:numFmt w:val="bullet"/>
+      <w:lvlText w:val=""/>
+      <w:lvlJc w:val="left"/>
+      <w:pPr>
+        <w:ind w:left="2880" w:hanging="360"/>
+      </w:pPr>
+      <w:rPr>
+        <w:rFonts w:ascii="Symbol" w:hAnsi="Symbol" w:hint="default"/>
+      </w:rPr>
+    </w:lvl>
+    <w:lvl w:ilvl="4" w:tplc="041D0003" w:tentative="1">
+      <w:start w:val="1"/>
+      <w:numFmt w:val="bullet"/>
+      <w:lvlText w:val="o"/>
+      <w:lvlJc w:val="left"/>
+      <w:pPr>
+        <w:ind w:left="3600" w:hanging="360"/>
+      </w:pPr>
+      <w:rPr>
+        <w:rFonts w:ascii="Courier New" w:hAnsi="Courier New" w:cs="Courier New" w:hint="default"/>
+      </w:rPr>
+    </w:lvl>
+    <w:lvl w:ilvl="5" w:tplc="041D0005" w:tentative="1">
+      <w:start w:val="1"/>
+      <w:numFmt w:val="bullet"/>
+      <w:lvlText w:val=""/>
+      <w:lvlJc w:val="left"/>
+      <w:pPr>
+        <w:ind w:left="4320" w:hanging="360"/>
+      </w:pPr>
+      <w:rPr>
+        <w:rFonts w:ascii="Wingdings" w:hAnsi="Wingdings" w:hint="default"/>
+      </w:rPr>
+    </w:lvl>
+    <w:lvl w:ilvl="6" w:tplc="041D0001" w:tentative="1">
+      <w:start w:val="1"/>
+      <w:numFmt w:val="bullet"/>
+      <w:lvlText w:val=""/>
+      <w:lvlJc w:val="left"/>
+      <w:pPr>
+        <w:ind w:left="5040" w:hanging="360"/>
+      </w:pPr>
+      <w:rPr>
+        <w:rFonts w:ascii="Symbol" w:hAnsi="Symbol" w:hint="default"/>
+      </w:rPr>
+    </w:lvl>
+    <w:lvl w:ilvl="7" w:tplc="041D0003" w:tentative="1">
+      <w:start w:val="1"/>
+      <w:numFmt w:val="bullet"/>
+      <w:lvlText w:val="o"/>
+      <w:lvlJc w:val="left"/>
+      <w:pPr>
+        <w:ind w:left="5760" w:hanging="360"/>
+      </w:pPr>
+      <w:rPr>
+        <w:rFonts w:ascii="Courier New" w:hAnsi="Courier New" w:cs="Courier New" w:hint="default"/>
+      </w:rPr>
+    </w:lvl>
+    <w:lvl w:ilvl="8" w:tplc="041D0005" w:tentative="1">
+      <w:start w:val="1"/>
+      <w:numFmt w:val="bullet"/>
+      <w:lvlText w:val=""/>
+      <w:lvlJc w:val="left"/>
+      <w:pPr>
+        <w:ind w:left="6480" w:hanging="360"/>
+      </w:pPr>
+      <w:rPr>
+        <w:rFonts w:ascii="Wingdings" w:hAnsi="Wingdings" w:hint="default"/>
+      </w:rPr>
+    </w:lvl>
+  </w:abstractNum>
+  <w:abstractNum w:abstractNumId="7">
     <w:nsid w:val="584D38F6"/>
     <w:multiLevelType w:val="multilevel"/>
     <w:tmpl w:val="0006618E"/>
@@ -3603,10 +6912,28 @@
     </w:lvl>
   </w:abstractNum>
   <w:num w:numId="1">
+    <w:abstractNumId w:val="7"/>
+  </w:num>
+  <w:num w:numId="2">
+    <w:abstractNumId w:val="4"/>
+  </w:num>
+  <w:num w:numId="3">
+    <w:abstractNumId w:val="5"/>
+  </w:num>
+  <w:num w:numId="4">
+    <w:abstractNumId w:val="0"/>
+  </w:num>
+  <w:num w:numId="5">
     <w:abstractNumId w:val="1"/>
   </w:num>
-  <w:num w:numId="2">
-    <w:abstractNumId w:val="0"/>
+  <w:num w:numId="6">
+    <w:abstractNumId w:val="3"/>
+  </w:num>
+  <w:num w:numId="7">
+    <w:abstractNumId w:val="6"/>
+  </w:num>
+  <w:num w:numId="8">
+    <w:abstractNumId w:val="2"/>
   </w:num>
 </w:numbering>
 </file>
@@ -4871,7 +8198,7 @@
 </file>
 
 <file path=customXml/itemProps1.xml><?xml version="1.0" encoding="utf-8"?>
-<ds:datastoreItem xmlns:ds="http://schemas.openxmlformats.org/officeDocument/2006/customXml" ds:itemID="{E8FA08F9-5024-497D-9F0F-FF20F7EA1DF4}">
+<ds:datastoreItem xmlns:ds="http://schemas.openxmlformats.org/officeDocument/2006/customXml" ds:itemID="{B218288B-E378-4227-ACBB-7F43B1E32012}">
   <ds:schemaRefs>
     <ds:schemaRef ds:uri="http://schemas.openxmlformats.org/officeDocument/2006/bibliography"/>
   </ds:schemaRefs>

</xml_diff>

<commit_message>
Game Design Document - läs!
</commit_message>
<xml_diff>
--- a/GameDesignDocument.docx
+++ b/GameDesignDocument.docx
@@ -7,7 +7,19 @@
         <w:tabs>
           <w:tab w:val="left" w:pos="3480"/>
         </w:tabs>
-        <w:jc w:val="center"/>
+        <w:rPr>
+          <w:rFonts w:cs="Times New Roman"/>
+          <w:b/>
+          <w:sz w:val="72"/>
+          <w:lang w:val="en-GB"/>
+        </w:rPr>
+      </w:pPr>
+    </w:p>
+    <w:p>
+      <w:pPr>
+        <w:tabs>
+          <w:tab w:val="left" w:pos="3480"/>
+        </w:tabs>
         <w:rPr>
           <w:rFonts w:cs="Times New Roman"/>
           <w:b/>
@@ -25,10 +37,19 @@
         <w:rPr>
           <w:rFonts w:cs="Times New Roman"/>
           <w:b/>
-          <w:sz w:val="72"/>
-          <w:lang w:val="en-GB"/>
-        </w:rPr>
-      </w:pPr>
+          <w:sz w:val="96"/>
+          <w:lang w:val="en-GB"/>
+        </w:rPr>
+      </w:pPr>
+      <w:r>
+        <w:rPr>
+          <w:rFonts w:cs="Times New Roman"/>
+          <w:b/>
+          <w:sz w:val="96"/>
+          <w:lang w:val="en-GB"/>
+        </w:rPr>
+        <w:t>Possession</w:t>
+      </w:r>
     </w:p>
     <w:p>
       <w:pPr>
@@ -39,10 +60,19 @@
         <w:rPr>
           <w:rFonts w:cs="Times New Roman"/>
           <w:b/>
-          <w:sz w:val="72"/>
-          <w:lang w:val="en-GB"/>
-        </w:rPr>
-      </w:pPr>
+          <w:sz w:val="36"/>
+          <w:lang w:val="en-GB"/>
+        </w:rPr>
+      </w:pPr>
+      <w:r>
+        <w:rPr>
+          <w:rFonts w:cs="Times New Roman"/>
+          <w:b/>
+          <w:sz w:val="36"/>
+          <w:lang w:val="en-GB"/>
+        </w:rPr>
+        <w:t>Game Design Document</w:t>
+      </w:r>
     </w:p>
     <w:p>
       <w:pPr>
@@ -52,11 +82,84 @@
         <w:jc w:val="center"/>
         <w:rPr>
           <w:rFonts w:cs="Times New Roman"/>
-          <w:b/>
-          <w:sz w:val="72"/>
-          <w:lang w:val="en-GB"/>
-        </w:rPr>
-      </w:pPr>
+          <w:lang w:val="en-GB"/>
+        </w:rPr>
+      </w:pPr>
+      <w:r>
+        <w:rPr>
+          <w:noProof/>
+        </w:rPr>
+        <w:drawing>
+          <wp:anchor distT="0" distB="0" distL="114300" distR="114300" simplePos="0" relativeHeight="251658240" behindDoc="1" locked="0" layoutInCell="1" allowOverlap="1" wp14:anchorId="14532EE8" wp14:editId="563B444F">
+            <wp:simplePos x="0" y="0"/>
+            <wp:positionH relativeFrom="column">
+              <wp:posOffset>-683895</wp:posOffset>
+            </wp:positionH>
+            <wp:positionV relativeFrom="paragraph">
+              <wp:posOffset>690245</wp:posOffset>
+            </wp:positionV>
+            <wp:extent cx="7211060" cy="4053840"/>
+            <wp:effectExtent l="0" t="0" r="8890" b="3810"/>
+            <wp:wrapTight wrapText="bothSides">
+              <wp:wrapPolygon edited="0">
+                <wp:start x="0" y="0"/>
+                <wp:lineTo x="0" y="21519"/>
+                <wp:lineTo x="21570" y="21519"/>
+                <wp:lineTo x="21570" y="0"/>
+                <wp:lineTo x="0" y="0"/>
+              </wp:wrapPolygon>
+            </wp:wrapTight>
+            <wp:docPr id="1" name="Picture 1"/>
+            <wp:cNvGraphicFramePr>
+              <a:graphicFrameLocks xmlns:a="http://schemas.openxmlformats.org/drawingml/2006/main" noChangeAspect="1"/>
+            </wp:cNvGraphicFramePr>
+            <a:graphic xmlns:a="http://schemas.openxmlformats.org/drawingml/2006/main">
+              <a:graphicData uri="http://schemas.openxmlformats.org/drawingml/2006/picture">
+                <pic:pic xmlns:pic="http://schemas.openxmlformats.org/drawingml/2006/picture">
+                  <pic:nvPicPr>
+                    <pic:cNvPr id="0" name="Play Area Mockup.png"/>
+                    <pic:cNvPicPr/>
+                  </pic:nvPicPr>
+                  <pic:blipFill>
+                    <a:blip r:embed="rId9">
+                      <a:extLst>
+                        <a:ext uri="{28A0092B-C50C-407E-A947-70E740481C1C}">
+                          <a14:useLocalDpi xmlns:a14="http://schemas.microsoft.com/office/drawing/2010/main" val="0"/>
+                        </a:ext>
+                      </a:extLst>
+                    </a:blip>
+                    <a:stretch>
+                      <a:fillRect/>
+                    </a:stretch>
+                  </pic:blipFill>
+                  <pic:spPr>
+                    <a:xfrm>
+                      <a:off x="0" y="0"/>
+                      <a:ext cx="7211060" cy="4053840"/>
+                    </a:xfrm>
+                    <a:prstGeom prst="rect">
+                      <a:avLst/>
+                    </a:prstGeom>
+                  </pic:spPr>
+                </pic:pic>
+              </a:graphicData>
+            </a:graphic>
+            <wp14:sizeRelH relativeFrom="page">
+              <wp14:pctWidth>0</wp14:pctWidth>
+            </wp14:sizeRelH>
+            <wp14:sizeRelV relativeFrom="page">
+              <wp14:pctHeight>0</wp14:pctHeight>
+            </wp14:sizeRelV>
+          </wp:anchor>
+        </w:drawing>
+      </w:r>
+      <w:r>
+        <w:rPr>
+          <w:rFonts w:cs="Times New Roman"/>
+          <w:lang w:val="en-GB"/>
+        </w:rPr>
+        <w:t>You are a soul trying to get through a middle age Asian themed village with the help of three elements, fire, wood and water.</w:t>
+      </w:r>
     </w:p>
     <w:p>
       <w:pPr>
@@ -66,8 +169,6 @@
         <w:jc w:val="center"/>
         <w:rPr>
           <w:rFonts w:cs="Times New Roman"/>
-          <w:b/>
-          <w:sz w:val="72"/>
           <w:lang w:val="en-GB"/>
         </w:rPr>
       </w:pPr>
@@ -81,134 +182,147 @@
         <w:rPr>
           <w:rFonts w:cs="Times New Roman"/>
           <w:b/>
-          <w:sz w:val="72"/>
-          <w:lang w:val="en-GB"/>
+          <w:sz w:val="36"/>
+          <w:lang w:val="en-US"/>
         </w:rPr>
       </w:pPr>
       <w:r>
         <w:rPr>
           <w:rFonts w:cs="Times New Roman"/>
-          <w:b/>
-          <w:sz w:val="72"/>
-          <w:lang w:val="en-GB"/>
-        </w:rPr>
-        <w:t>Possession</w:t>
-      </w:r>
-    </w:p>
-    <w:p>
-      <w:pPr>
-        <w:tabs>
-          <w:tab w:val="left" w:pos="3480"/>
-        </w:tabs>
-        <w:jc w:val="center"/>
+          <w:noProof/>
+        </w:rPr>
+        <mc:AlternateContent>
+          <mc:Choice Requires="wps">
+            <w:drawing>
+              <wp:anchor distT="0" distB="0" distL="114300" distR="114300" simplePos="0" relativeHeight="251659264" behindDoc="0" locked="0" layoutInCell="1" allowOverlap="1" wp14:anchorId="75CA8A1B" wp14:editId="762124B8">
+                <wp:simplePos x="0" y="0"/>
+                <wp:positionH relativeFrom="column">
+                  <wp:posOffset>-155575</wp:posOffset>
+                </wp:positionH>
+                <wp:positionV relativeFrom="paragraph">
+                  <wp:posOffset>36830</wp:posOffset>
+                </wp:positionV>
+                <wp:extent cx="2065020" cy="457200"/>
+                <wp:effectExtent l="0" t="0" r="0" b="0"/>
+                <wp:wrapNone/>
+                <wp:docPr id="3" name="Rectangle 3"/>
+                <wp:cNvGraphicFramePr/>
+                <a:graphic xmlns:a="http://schemas.openxmlformats.org/drawingml/2006/main">
+                  <a:graphicData uri="http://schemas.microsoft.com/office/word/2010/wordprocessingShape">
+                    <wps:wsp>
+                      <wps:cNvSpPr/>
+                      <wps:spPr>
+                        <a:xfrm>
+                          <a:off x="0" y="0"/>
+                          <a:ext cx="2065020" cy="457200"/>
+                        </a:xfrm>
+                        <a:prstGeom prst="rect">
+                          <a:avLst/>
+                        </a:prstGeom>
+                        <a:ln>
+                          <a:noFill/>
+                        </a:ln>
+                      </wps:spPr>
+                      <wps:style>
+                        <a:lnRef idx="2">
+                          <a:schemeClr val="dk1"/>
+                        </a:lnRef>
+                        <a:fillRef idx="1">
+                          <a:schemeClr val="lt1"/>
+                        </a:fillRef>
+                        <a:effectRef idx="0">
+                          <a:schemeClr val="dk1"/>
+                        </a:effectRef>
+                        <a:fontRef idx="minor">
+                          <a:schemeClr val="dk1"/>
+                        </a:fontRef>
+                      </wps:style>
+                      <wps:txbx>
+                        <w:txbxContent>
+                          <w:p>
+                            <w:pPr>
+                              <w:rPr>
+                                <w:color w:val="7F7F7F" w:themeColor="text1" w:themeTint="80"/>
+                                <w:sz w:val="20"/>
+                                <w:szCs w:val="20"/>
+                                <w:lang w:val="en-GB"/>
+                              </w:rPr>
+                            </w:pPr>
+                            <w:r>
+                              <w:rPr>
+                                <w:color w:val="7F7F7F" w:themeColor="text1" w:themeTint="80"/>
+                                <w:sz w:val="20"/>
+                                <w:szCs w:val="20"/>
+                                <w:lang w:val="en-GB"/>
+                              </w:rPr>
+                              <w:t>A mock-up of the game’s play area.</w:t>
+                            </w:r>
+                          </w:p>
+                        </w:txbxContent>
+                      </wps:txbx>
+                      <wps:bodyPr rot="0" spcFirstLastPara="0" vertOverflow="overflow" horzOverflow="overflow" vert="horz" wrap="square" lIns="91440" tIns="45720" rIns="91440" bIns="45720" numCol="1" spcCol="0" rtlCol="0" fromWordArt="0" anchor="ctr" anchorCtr="0" forceAA="0" compatLnSpc="1">
+                        <a:prstTxWarp prst="textNoShape">
+                          <a:avLst/>
+                        </a:prstTxWarp>
+                        <a:noAutofit/>
+                      </wps:bodyPr>
+                    </wps:wsp>
+                  </a:graphicData>
+                </a:graphic>
+                <wp14:sizeRelH relativeFrom="margin">
+                  <wp14:pctWidth>0</wp14:pctWidth>
+                </wp14:sizeRelH>
+                <wp14:sizeRelV relativeFrom="margin">
+                  <wp14:pctHeight>0</wp14:pctHeight>
+                </wp14:sizeRelV>
+              </wp:anchor>
+            </w:drawing>
+          </mc:Choice>
+          <mc:Fallback>
+            <w:pict>
+              <v:rect id="Rectangle 3" o:spid="_x0000_s1026" style="position:absolute;left:0;text-align:left;margin-left:-12.25pt;margin-top:2.9pt;width:162.6pt;height:36pt;z-index:251659264;visibility:visible;mso-wrap-style:square;mso-width-percent:0;mso-height-percent:0;mso-wrap-distance-left:9pt;mso-wrap-distance-top:0;mso-wrap-distance-right:9pt;mso-wrap-distance-bottom:0;mso-position-horizontal:absolute;mso-position-horizontal-relative:text;mso-position-vertical:absolute;mso-position-vertical-relative:text;mso-width-percent:0;mso-height-percent:0;mso-width-relative:margin;mso-height-relative:margin;v-text-anchor:middle" o:gfxdata="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" fillcolor="white [3201]" stroked="f" strokeweight="2pt">
+                <v:textbox>
+                  <w:txbxContent>
+                    <w:p>
+                      <w:pPr>
+                        <w:rPr>
+                          <w:color w:val="7F7F7F" w:themeColor="text1" w:themeTint="80"/>
+                          <w:sz w:val="20"/>
+                          <w:szCs w:val="20"/>
+                          <w:lang w:val="en-GB"/>
+                        </w:rPr>
+                      </w:pPr>
+                      <w:r>
+                        <w:rPr>
+                          <w:color w:val="7F7F7F" w:themeColor="text1" w:themeTint="80"/>
+                          <w:sz w:val="20"/>
+                          <w:szCs w:val="20"/>
+                          <w:lang w:val="en-GB"/>
+                        </w:rPr>
+                        <w:t>A mock-up of the game’s play area.</w:t>
+                      </w:r>
+                    </w:p>
+                  </w:txbxContent>
+                </v:textbox>
+              </v:rect>
+            </w:pict>
+          </mc:Fallback>
+        </mc:AlternateContent>
+      </w:r>
+    </w:p>
+    <w:p>
+      <w:pPr>
+        <w:rPr>
+          <w:rFonts w:cs="Times New Roman"/>
+          <w:lang w:val="en-US"/>
+        </w:rPr>
+      </w:pPr>
+      <w:r>
         <w:rPr>
           <w:rFonts w:cs="Times New Roman"/>
           <w:b/>
           <w:sz w:val="36"/>
-          <w:lang w:val="en-GB"/>
-        </w:rPr>
-      </w:pPr>
-      <w:r>
-        <w:rPr>
-          <w:rFonts w:cs="Times New Roman"/>
-          <w:b/>
-          <w:sz w:val="36"/>
-          <w:lang w:val="en-GB"/>
-        </w:rPr>
-        <w:t>Game Design Document</w:t>
-      </w:r>
-    </w:p>
-    <w:p>
-      <w:pPr>
-        <w:tabs>
-          <w:tab w:val="left" w:pos="3480"/>
-        </w:tabs>
-        <w:jc w:val="center"/>
-        <w:rPr>
-          <w:rFonts w:cs="Times New Roman"/>
-          <w:lang w:val="en-GB"/>
-        </w:rPr>
-      </w:pPr>
-      <w:r>
-        <w:rPr>
-          <w:rFonts w:cs="Times New Roman"/>
-          <w:lang w:val="en-GB"/>
-        </w:rPr>
-        <w:t>You are a soul trying to get through a middle age Asian themed village with the help of three elements, fire, wood and water.</w:t>
-      </w:r>
-    </w:p>
-    <w:p>
-      <w:pPr>
-        <w:tabs>
-          <w:tab w:val="left" w:pos="3480"/>
-        </w:tabs>
-        <w:jc w:val="center"/>
-        <w:rPr>
-          <w:rFonts w:cs="Times New Roman"/>
-        </w:rPr>
-      </w:pPr>
-      <w:r>
-        <w:rPr>
-          <w:rFonts w:cs="Times New Roman"/>
-          <w:highlight w:val="yellow"/>
-        </w:rPr>
-        <w:t xml:space="preserve">(cool </w:t>
-      </w:r>
-      <w:proofErr w:type="spellStart"/>
-      <w:r>
-        <w:rPr>
-          <w:rFonts w:cs="Times New Roman"/>
-          <w:highlight w:val="yellow"/>
-        </w:rPr>
-        <w:t>framsidebild</w:t>
-      </w:r>
-      <w:proofErr w:type="spellEnd"/>
-      <w:r>
-        <w:rPr>
-          <w:rFonts w:cs="Times New Roman"/>
-          <w:highlight w:val="yellow"/>
-        </w:rPr>
-        <w:t>?</w:t>
-      </w:r>
-      <w:r>
-        <w:rPr>
-          <w:rFonts w:cs="Times New Roman"/>
-          <w:highlight w:val="yellow"/>
-        </w:rPr>
-        <w:t xml:space="preserve"> Gör något snabbt bara!</w:t>
-      </w:r>
-      <w:r>
-        <w:rPr>
-          <w:rFonts w:cs="Times New Roman"/>
-          <w:highlight w:val="yellow"/>
-        </w:rPr>
-        <w:t>)</w:t>
-      </w:r>
-    </w:p>
-    <w:p>
-      <w:pPr>
-        <w:tabs>
-          <w:tab w:val="left" w:pos="3480"/>
-        </w:tabs>
-        <w:jc w:val="center"/>
-        <w:rPr>
-          <w:rFonts w:cs="Times New Roman"/>
-          <w:b/>
-          <w:sz w:val="36"/>
-        </w:rPr>
-      </w:pPr>
-    </w:p>
-    <w:p>
-      <w:pPr>
-        <w:rPr>
-          <w:rFonts w:cs="Times New Roman"/>
-        </w:rPr>
-      </w:pPr>
-      <w:r>
-        <w:rPr>
-          <w:rFonts w:cs="Times New Roman"/>
-          <w:b/>
-          <w:sz w:val="36"/>
+          <w:lang w:val="en-US"/>
         </w:rPr>
         <w:br w:type="page"/>
       </w:r>
@@ -219,6 +333,7 @@
           <w:rFonts w:cs="Times New Roman"/>
           <w:b/>
           <w:sz w:val="28"/>
+          <w:lang w:val="en-US"/>
         </w:rPr>
       </w:pPr>
     </w:p>
@@ -286,147 +401,14 @@
             </w:rPr>
             <w:fldChar w:fldCharType="separate"/>
           </w:r>
-          <w:bookmarkStart w:id="0" w:name="_GoBack"/>
-          <w:bookmarkEnd w:id="0"/>
-          <w:r>
-            <w:rPr>
-              <w:rStyle w:val="Hyperlink"/>
-              <w:noProof/>
-            </w:rPr>
-            <w:fldChar w:fldCharType="begin"/>
-          </w:r>
-          <w:r>
-            <w:rPr>
-              <w:rStyle w:val="Hyperlink"/>
-              <w:noProof/>
-            </w:rPr>
-            <w:instrText xml:space="preserve"> </w:instrText>
-          </w:r>
-          <w:r>
-            <w:rPr>
-              <w:noProof/>
-            </w:rPr>
-            <w:instrText>HYPERLINK \l "_Toc379816971"</w:instrText>
-          </w:r>
-          <w:r>
-            <w:rPr>
-              <w:rStyle w:val="Hyperlink"/>
-              <w:noProof/>
-            </w:rPr>
-            <w:instrText xml:space="preserve"> </w:instrText>
-          </w:r>
-          <w:r>
-            <w:rPr>
-              <w:rStyle w:val="Hyperlink"/>
-              <w:noProof/>
-            </w:rPr>
-          </w:r>
-          <w:r>
-            <w:rPr>
-              <w:rStyle w:val="Hyperlink"/>
-              <w:noProof/>
-            </w:rPr>
-            <w:fldChar w:fldCharType="separate"/>
-          </w:r>
-          <w:r>
-            <w:rPr>
-              <w:rStyle w:val="Hyperlink"/>
-              <w:noProof/>
-              <w:lang w:val="en-GB"/>
-            </w:rPr>
-            <w:t>1.</w:t>
-          </w:r>
-          <w:r>
-            <w:rPr>
-              <w:rFonts w:asciiTheme="minorHAnsi" w:hAnsiTheme="minorHAnsi"/>
-              <w:noProof/>
-            </w:rPr>
-            <w:tab/>
-          </w:r>
-          <w:r>
-            <w:rPr>
-              <w:rStyle w:val="Hyperlink"/>
-              <w:noProof/>
-              <w:lang w:val="en-GB"/>
-            </w:rPr>
-            <w:t>General Game Overview</w:t>
-          </w:r>
-          <w:r>
-            <w:rPr>
-              <w:noProof/>
-              <w:webHidden/>
-            </w:rPr>
-            <w:tab/>
-          </w:r>
-          <w:r>
-            <w:rPr>
-              <w:noProof/>
-              <w:webHidden/>
-            </w:rPr>
-            <w:fldChar w:fldCharType="begin"/>
-          </w:r>
-          <w:r>
-            <w:rPr>
-              <w:noProof/>
-              <w:webHidden/>
-            </w:rPr>
-            <w:instrText xml:space="preserve"> PAGEREF _Toc379816971 \h </w:instrText>
-          </w:r>
-          <w:r>
-            <w:rPr>
-              <w:noProof/>
-              <w:webHidden/>
-            </w:rPr>
-          </w:r>
-          <w:r>
-            <w:rPr>
-              <w:noProof/>
-              <w:webHidden/>
-            </w:rPr>
-            <w:fldChar w:fldCharType="separate"/>
-          </w:r>
-          <w:r>
-            <w:rPr>
-              <w:noProof/>
-              <w:webHidden/>
-            </w:rPr>
-            <w:t>3</w:t>
-          </w:r>
-          <w:r>
-            <w:rPr>
-              <w:noProof/>
-              <w:webHidden/>
-            </w:rPr>
-            <w:fldChar w:fldCharType="end"/>
-          </w:r>
-          <w:r>
-            <w:rPr>
-              <w:rStyle w:val="Hyperlink"/>
-              <w:noProof/>
-            </w:rPr>
-            <w:fldChar w:fldCharType="end"/>
-          </w:r>
-        </w:p>
-        <w:p>
-          <w:pPr>
-            <w:pStyle w:val="TOC2"/>
-            <w:tabs>
-              <w:tab w:val="left" w:pos="660"/>
-              <w:tab w:val="right" w:leader="dot" w:pos="9062"/>
-            </w:tabs>
-            <w:rPr>
-              <w:rFonts w:asciiTheme="minorHAnsi" w:hAnsiTheme="minorHAnsi"/>
-              <w:noProof/>
-            </w:rPr>
-          </w:pPr>
-          <w:hyperlink w:anchor="_Toc379816972" w:history="1">
+          <w:hyperlink w:anchor="_Toc379986253" w:history="1">
             <w:r>
               <w:rPr>
                 <w:rStyle w:val="Hyperlink"/>
                 <w:noProof/>
                 <w:lang w:val="en-GB"/>
               </w:rPr>
-              <w:t>2.</w:t>
+              <w:t>1.</w:t>
             </w:r>
             <w:r>
               <w:rPr>
@@ -441,7 +423,7 @@
                 <w:noProof/>
                 <w:lang w:val="en-GB"/>
               </w:rPr>
-              <w:t>General Gameplay</w:t>
+              <w:t>General Game Overview</w:t>
             </w:r>
             <w:r>
               <w:rPr>
@@ -462,7 +444,7 @@
                 <w:noProof/>
                 <w:webHidden/>
               </w:rPr>
-              <w:instrText xml:space="preserve"> PAGEREF _Toc379816972 \h </w:instrText>
+              <w:instrText xml:space="preserve"> PAGEREF _Toc379986253 \h </w:instrText>
             </w:r>
             <w:r>
               <w:rPr>
@@ -505,14 +487,14 @@
               <w:noProof/>
             </w:rPr>
           </w:pPr>
-          <w:hyperlink w:anchor="_Toc379816973" w:history="1">
+          <w:hyperlink w:anchor="_Toc379986254" w:history="1">
             <w:r>
               <w:rPr>
                 <w:rStyle w:val="Hyperlink"/>
                 <w:noProof/>
                 <w:lang w:val="en-GB"/>
               </w:rPr>
-              <w:t>3.</w:t>
+              <w:t>2.</w:t>
             </w:r>
             <w:r>
               <w:rPr>
@@ -527,7 +509,7 @@
                 <w:noProof/>
                 <w:lang w:val="en-GB"/>
               </w:rPr>
-              <w:t>Play Mechanics</w:t>
+              <w:t>General Gameplay</w:t>
             </w:r>
             <w:r>
               <w:rPr>
@@ -548,7 +530,7 @@
                 <w:noProof/>
                 <w:webHidden/>
               </w:rPr>
-              <w:instrText xml:space="preserve"> PAGEREF _Toc379816973 \h </w:instrText>
+              <w:instrText xml:space="preserve"> PAGEREF _Toc379986254 \h </w:instrText>
             </w:r>
             <w:r>
               <w:rPr>
@@ -591,14 +573,14 @@
               <w:noProof/>
             </w:rPr>
           </w:pPr>
-          <w:hyperlink w:anchor="_Toc379816974" w:history="1">
+          <w:hyperlink w:anchor="_Toc379986255" w:history="1">
             <w:r>
               <w:rPr>
                 <w:rStyle w:val="Hyperlink"/>
                 <w:noProof/>
                 <w:lang w:val="en-GB"/>
               </w:rPr>
-              <w:t>4.</w:t>
+              <w:t>3.</w:t>
             </w:r>
             <w:r>
               <w:rPr>
@@ -613,7 +595,7 @@
                 <w:noProof/>
                 <w:lang w:val="en-GB"/>
               </w:rPr>
-              <w:t>Player Characters</w:t>
+              <w:t>Play Mechanics</w:t>
             </w:r>
             <w:r>
               <w:rPr>
@@ -634,7 +616,7 @@
                 <w:noProof/>
                 <w:webHidden/>
               </w:rPr>
-              <w:instrText xml:space="preserve"> PAGEREF _Toc379816974 \h </w:instrText>
+              <w:instrText xml:space="preserve"> PAGEREF _Toc379986255 \h </w:instrText>
             </w:r>
             <w:r>
               <w:rPr>
@@ -654,7 +636,7 @@
                 <w:noProof/>
                 <w:webHidden/>
               </w:rPr>
-              <w:t>4</w:t>
+              <w:t>3</w:t>
             </w:r>
             <w:r>
               <w:rPr>
@@ -677,14 +659,14 @@
               <w:noProof/>
             </w:rPr>
           </w:pPr>
-          <w:hyperlink w:anchor="_Toc379816975" w:history="1">
+          <w:hyperlink w:anchor="_Toc379986256" w:history="1">
             <w:r>
               <w:rPr>
                 <w:rStyle w:val="Hyperlink"/>
                 <w:noProof/>
                 <w:lang w:val="en-GB"/>
               </w:rPr>
-              <w:t>5.</w:t>
+              <w:t>4.</w:t>
             </w:r>
             <w:r>
               <w:rPr>
@@ -699,7 +681,7 @@
                 <w:noProof/>
                 <w:lang w:val="en-GB"/>
               </w:rPr>
-              <w:t>Non-player Characters (N.P.C’s)</w:t>
+              <w:t>Player Characters</w:t>
             </w:r>
             <w:r>
               <w:rPr>
@@ -720,7 +702,7 @@
                 <w:noProof/>
                 <w:webHidden/>
               </w:rPr>
-              <w:instrText xml:space="preserve"> PAGEREF _Toc379816975 \h </w:instrText>
+              <w:instrText xml:space="preserve"> PAGEREF _Toc379986256 \h </w:instrText>
             </w:r>
             <w:r>
               <w:rPr>
@@ -763,14 +745,14 @@
               <w:noProof/>
             </w:rPr>
           </w:pPr>
-          <w:hyperlink w:anchor="_Toc379816976" w:history="1">
+          <w:hyperlink w:anchor="_Toc379986257" w:history="1">
             <w:r>
               <w:rPr>
                 <w:rStyle w:val="Hyperlink"/>
                 <w:noProof/>
                 <w:lang w:val="en-GB"/>
               </w:rPr>
-              <w:t>6.</w:t>
+              <w:t>5.</w:t>
             </w:r>
             <w:r>
               <w:rPr>
@@ -785,7 +767,7 @@
                 <w:noProof/>
                 <w:lang w:val="en-GB"/>
               </w:rPr>
-              <w:t>Player Resources</w:t>
+              <w:t>Non-player Characters (N.P.C’s)</w:t>
             </w:r>
             <w:r>
               <w:rPr>
@@ -806,7 +788,7 @@
                 <w:noProof/>
                 <w:webHidden/>
               </w:rPr>
-              <w:instrText xml:space="preserve"> PAGEREF _Toc379816976 \h </w:instrText>
+              <w:instrText xml:space="preserve"> PAGEREF _Toc379986257 \h </w:instrText>
             </w:r>
             <w:r>
               <w:rPr>
@@ -826,7 +808,7 @@
                 <w:noProof/>
                 <w:webHidden/>
               </w:rPr>
-              <w:t>5</w:t>
+              <w:t>4</w:t>
             </w:r>
             <w:r>
               <w:rPr>
@@ -849,14 +831,14 @@
               <w:noProof/>
             </w:rPr>
           </w:pPr>
-          <w:hyperlink w:anchor="_Toc379816977" w:history="1">
+          <w:hyperlink w:anchor="_Toc379986258" w:history="1">
             <w:r>
               <w:rPr>
                 <w:rStyle w:val="Hyperlink"/>
                 <w:noProof/>
                 <w:lang w:val="en-GB"/>
               </w:rPr>
-              <w:t>7.</w:t>
+              <w:t>6.</w:t>
             </w:r>
             <w:r>
               <w:rPr>
@@ -871,7 +853,7 @@
                 <w:noProof/>
                 <w:lang w:val="en-GB"/>
               </w:rPr>
-              <w:t>Game Hazards</w:t>
+              <w:t>Player Resources</w:t>
             </w:r>
             <w:r>
               <w:rPr>
@@ -892,7 +874,7 @@
                 <w:noProof/>
                 <w:webHidden/>
               </w:rPr>
-              <w:instrText xml:space="preserve"> PAGEREF _Toc379816977 \h </w:instrText>
+              <w:instrText xml:space="preserve"> PAGEREF _Toc379986258 \h </w:instrText>
             </w:r>
             <w:r>
               <w:rPr>
@@ -912,7 +894,7 @@
                 <w:noProof/>
                 <w:webHidden/>
               </w:rPr>
-              <w:t>6</w:t>
+              <w:t>5</w:t>
             </w:r>
             <w:r>
               <w:rPr>
@@ -935,14 +917,14 @@
               <w:noProof/>
             </w:rPr>
           </w:pPr>
-          <w:hyperlink w:anchor="_Toc379816978" w:history="1">
+          <w:hyperlink w:anchor="_Toc379986259" w:history="1">
             <w:r>
               <w:rPr>
                 <w:rStyle w:val="Hyperlink"/>
                 <w:noProof/>
                 <w:lang w:val="en-GB"/>
               </w:rPr>
-              <w:t>8.</w:t>
+              <w:t>7.</w:t>
             </w:r>
             <w:r>
               <w:rPr>
@@ -957,7 +939,7 @@
                 <w:noProof/>
                 <w:lang w:val="en-GB"/>
               </w:rPr>
-              <w:t>Game Environments</w:t>
+              <w:t>Game Environment</w:t>
             </w:r>
             <w:r>
               <w:rPr>
@@ -978,7 +960,7 @@
                 <w:noProof/>
                 <w:webHidden/>
               </w:rPr>
-              <w:instrText xml:space="preserve"> PAGEREF _Toc379816978 \h </w:instrText>
+              <w:instrText xml:space="preserve"> PAGEREF _Toc379986259 \h </w:instrText>
             </w:r>
             <w:r>
               <w:rPr>
@@ -1021,13 +1003,99 @@
               <w:noProof/>
             </w:rPr>
           </w:pPr>
-          <w:hyperlink w:anchor="_Toc379816979" w:history="1">
+          <w:hyperlink w:anchor="_Toc379986260" w:history="1">
             <w:r>
               <w:rPr>
                 <w:rStyle w:val="Hyperlink"/>
                 <w:noProof/>
                 <w:lang w:val="en-GB"/>
               </w:rPr>
+              <w:t>8.</w:t>
+            </w:r>
+            <w:r>
+              <w:rPr>
+                <w:rFonts w:asciiTheme="minorHAnsi" w:hAnsiTheme="minorHAnsi"/>
+                <w:noProof/>
+              </w:rPr>
+              <w:tab/>
+            </w:r>
+            <w:r>
+              <w:rPr>
+                <w:rStyle w:val="Hyperlink"/>
+                <w:noProof/>
+                <w:lang w:val="en-GB"/>
+              </w:rPr>
+              <w:t>Critical Points</w:t>
+            </w:r>
+            <w:r>
+              <w:rPr>
+                <w:noProof/>
+                <w:webHidden/>
+              </w:rPr>
+              <w:tab/>
+            </w:r>
+            <w:r>
+              <w:rPr>
+                <w:noProof/>
+                <w:webHidden/>
+              </w:rPr>
+              <w:fldChar w:fldCharType="begin"/>
+            </w:r>
+            <w:r>
+              <w:rPr>
+                <w:noProof/>
+                <w:webHidden/>
+              </w:rPr>
+              <w:instrText xml:space="preserve"> PAGEREF _Toc379986260 \h </w:instrText>
+            </w:r>
+            <w:r>
+              <w:rPr>
+                <w:noProof/>
+                <w:webHidden/>
+              </w:rPr>
+            </w:r>
+            <w:r>
+              <w:rPr>
+                <w:noProof/>
+                <w:webHidden/>
+              </w:rPr>
+              <w:fldChar w:fldCharType="separate"/>
+            </w:r>
+            <w:r>
+              <w:rPr>
+                <w:noProof/>
+                <w:webHidden/>
+              </w:rPr>
+              <w:t>6</w:t>
+            </w:r>
+            <w:r>
+              <w:rPr>
+                <w:noProof/>
+                <w:webHidden/>
+              </w:rPr>
+              <w:fldChar w:fldCharType="end"/>
+            </w:r>
+          </w:hyperlink>
+        </w:p>
+        <w:p>
+          <w:pPr>
+            <w:pStyle w:val="TOC2"/>
+            <w:tabs>
+              <w:tab w:val="left" w:pos="660"/>
+              <w:tab w:val="right" w:leader="dot" w:pos="9062"/>
+            </w:tabs>
+            <w:rPr>
+              <w:rFonts w:asciiTheme="minorHAnsi" w:hAnsiTheme="minorHAnsi"/>
+              <w:noProof/>
+            </w:rPr>
+          </w:pPr>
+          <w:hyperlink w:anchor="_Toc379986261" w:history="1">
+            <w:r>
+              <w:rPr>
+                <w:rStyle w:val="Hyperlink"/>
+                <w:noProof/>
+                <w:lang w:val="en-GB"/>
+              </w:rPr>
               <w:t>9.</w:t>
             </w:r>
             <w:r>
@@ -1043,7 +1111,7 @@
                 <w:noProof/>
                 <w:lang w:val="en-GB"/>
               </w:rPr>
-              <w:t>Critical Points</w:t>
+              <w:t>Story</w:t>
             </w:r>
             <w:r>
               <w:rPr>
@@ -1064,7 +1132,7 @@
                 <w:noProof/>
                 <w:webHidden/>
               </w:rPr>
-              <w:instrText xml:space="preserve"> PAGEREF _Toc379816979 \h </w:instrText>
+              <w:instrText xml:space="preserve"> PAGEREF _Toc379986261 \h </w:instrText>
             </w:r>
             <w:r>
               <w:rPr>
@@ -1107,7 +1175,7 @@
               <w:noProof/>
             </w:rPr>
           </w:pPr>
-          <w:hyperlink w:anchor="_Toc379816980" w:history="1">
+          <w:hyperlink w:anchor="_Toc379986262" w:history="1">
             <w:r>
               <w:rPr>
                 <w:rStyle w:val="Hyperlink"/>
@@ -1129,7 +1197,7 @@
                 <w:noProof/>
                 <w:lang w:val="en-GB"/>
               </w:rPr>
-              <w:t>Level Flow</w:t>
+              <w:t>Level Design</w:t>
             </w:r>
             <w:r>
               <w:rPr>
@@ -1150,7 +1218,7 @@
                 <w:noProof/>
                 <w:webHidden/>
               </w:rPr>
-              <w:instrText xml:space="preserve"> PAGEREF _Toc379816980 \h </w:instrText>
+              <w:instrText xml:space="preserve"> PAGEREF _Toc379986262 \h </w:instrText>
             </w:r>
             <w:r>
               <w:rPr>
@@ -1175,6 +1243,75 @@
             <w:r>
               <w:rPr>
                 <w:noProof/>
+                <w:webHidden/>
+              </w:rPr>
+              <w:fldChar w:fldCharType="end"/>
+            </w:r>
+          </w:hyperlink>
+        </w:p>
+        <w:p>
+          <w:pPr>
+            <w:pStyle w:val="TOC3"/>
+            <w:rPr>
+              <w:rFonts w:asciiTheme="minorHAnsi" w:hAnsiTheme="minorHAnsi"/>
+            </w:rPr>
+          </w:pPr>
+          <w:hyperlink w:anchor="_Toc379986263" w:history="1">
+            <w:r>
+              <w:rPr>
+                <w:rStyle w:val="Hyperlink"/>
+              </w:rPr>
+              <w:t>10.1</w:t>
+            </w:r>
+            <w:r>
+              <w:rPr>
+                <w:rFonts w:asciiTheme="minorHAnsi" w:hAnsiTheme="minorHAnsi"/>
+              </w:rPr>
+              <w:tab/>
+            </w:r>
+            <w:r>
+              <w:rPr>
+                <w:rStyle w:val="Hyperlink"/>
+              </w:rPr>
+              <w:t>Battle</w:t>
+            </w:r>
+            <w:r>
+              <w:rPr>
+                <w:webHidden/>
+              </w:rPr>
+              <w:tab/>
+            </w:r>
+            <w:r>
+              <w:rPr>
+                <w:webHidden/>
+              </w:rPr>
+              <w:fldChar w:fldCharType="begin"/>
+            </w:r>
+            <w:r>
+              <w:rPr>
+                <w:webHidden/>
+              </w:rPr>
+              <w:instrText xml:space="preserve"> PAGEREF _Toc379986263 \h </w:instrText>
+            </w:r>
+            <w:r>
+              <w:rPr>
+                <w:webHidden/>
+              </w:rPr>
+            </w:r>
+            <w:r>
+              <w:rPr>
+                <w:webHidden/>
+              </w:rPr>
+              <w:fldChar w:fldCharType="separate"/>
+            </w:r>
+            <w:r>
+              <w:rPr>
+                <w:webHidden/>
+              </w:rPr>
+              <w:t>7</w:t>
+            </w:r>
+            <w:r>
+              <w:rPr>
                 <w:webHidden/>
               </w:rPr>
               <w:fldChar w:fldCharType="end"/>
@@ -1193,7 +1330,7 @@
               <w:noProof/>
             </w:rPr>
           </w:pPr>
-          <w:hyperlink w:anchor="_Toc379816981" w:history="1">
+          <w:hyperlink w:anchor="_Toc379986264" w:history="1">
             <w:r>
               <w:rPr>
                 <w:rStyle w:val="Hyperlink"/>
@@ -1215,7 +1352,7 @@
                 <w:noProof/>
                 <w:lang w:val="en-GB"/>
               </w:rPr>
-              <w:t>Game Presentation</w:t>
+              <w:t>MDA</w:t>
             </w:r>
             <w:r>
               <w:rPr>
@@ -1236,7 +1373,7 @@
                 <w:noProof/>
                 <w:webHidden/>
               </w:rPr>
-              <w:instrText xml:space="preserve"> PAGEREF _Toc379816981 \h </w:instrText>
+              <w:instrText xml:space="preserve"> PAGEREF _Toc379986264 \h </w:instrText>
             </w:r>
             <w:r>
               <w:rPr>
@@ -1256,179 +1393,7 @@
                 <w:noProof/>
                 <w:webHidden/>
               </w:rPr>
-              <w:t>6</w:t>
-            </w:r>
-            <w:r>
-              <w:rPr>
-                <w:noProof/>
-                <w:webHidden/>
-              </w:rPr>
-              <w:fldChar w:fldCharType="end"/>
-            </w:r>
-          </w:hyperlink>
-        </w:p>
-        <w:p>
-          <w:pPr>
-            <w:pStyle w:val="TOC2"/>
-            <w:tabs>
-              <w:tab w:val="left" w:pos="880"/>
-              <w:tab w:val="right" w:leader="dot" w:pos="9062"/>
-            </w:tabs>
-            <w:rPr>
-              <w:rFonts w:asciiTheme="minorHAnsi" w:hAnsiTheme="minorHAnsi"/>
-              <w:noProof/>
-            </w:rPr>
-          </w:pPr>
-          <w:hyperlink w:anchor="_Toc379816982" w:history="1">
-            <w:r>
-              <w:rPr>
-                <w:rStyle w:val="Hyperlink"/>
-                <w:noProof/>
-                <w:lang w:val="en-GB"/>
-              </w:rPr>
-              <w:t>12.</w:t>
-            </w:r>
-            <w:r>
-              <w:rPr>
-                <w:rFonts w:asciiTheme="minorHAnsi" w:hAnsiTheme="minorHAnsi"/>
-                <w:noProof/>
-              </w:rPr>
-              <w:tab/>
-            </w:r>
-            <w:r>
-              <w:rPr>
-                <w:rStyle w:val="Hyperlink"/>
-                <w:noProof/>
-                <w:lang w:val="en-GB"/>
-              </w:rPr>
-              <w:t>Intermission Sequences</w:t>
-            </w:r>
-            <w:r>
-              <w:rPr>
-                <w:noProof/>
-                <w:webHidden/>
-              </w:rPr>
-              <w:tab/>
-            </w:r>
-            <w:r>
-              <w:rPr>
-                <w:noProof/>
-                <w:webHidden/>
-              </w:rPr>
-              <w:fldChar w:fldCharType="begin"/>
-            </w:r>
-            <w:r>
-              <w:rPr>
-                <w:noProof/>
-                <w:webHidden/>
-              </w:rPr>
-              <w:instrText xml:space="preserve"> PAGEREF _Toc379816982 \h </w:instrText>
-            </w:r>
-            <w:r>
-              <w:rPr>
-                <w:noProof/>
-                <w:webHidden/>
-              </w:rPr>
-            </w:r>
-            <w:r>
-              <w:rPr>
-                <w:noProof/>
-                <w:webHidden/>
-              </w:rPr>
-              <w:fldChar w:fldCharType="separate"/>
-            </w:r>
-            <w:r>
-              <w:rPr>
-                <w:noProof/>
-                <w:webHidden/>
-              </w:rPr>
-              <w:t>6</w:t>
-            </w:r>
-            <w:r>
-              <w:rPr>
-                <w:noProof/>
-                <w:webHidden/>
-              </w:rPr>
-              <w:fldChar w:fldCharType="end"/>
-            </w:r>
-          </w:hyperlink>
-        </w:p>
-        <w:p>
-          <w:pPr>
-            <w:pStyle w:val="TOC2"/>
-            <w:tabs>
-              <w:tab w:val="left" w:pos="880"/>
-              <w:tab w:val="right" w:leader="dot" w:pos="9062"/>
-            </w:tabs>
-            <w:rPr>
-              <w:rFonts w:asciiTheme="minorHAnsi" w:hAnsiTheme="minorHAnsi"/>
-              <w:noProof/>
-            </w:rPr>
-          </w:pPr>
-          <w:hyperlink w:anchor="_Toc379816983" w:history="1">
-            <w:r>
-              <w:rPr>
-                <w:rStyle w:val="Hyperlink"/>
-                <w:noProof/>
-                <w:lang w:val="en-GB"/>
-              </w:rPr>
-              <w:t>13.</w:t>
-            </w:r>
-            <w:r>
-              <w:rPr>
-                <w:rFonts w:asciiTheme="minorHAnsi" w:hAnsiTheme="minorHAnsi"/>
-                <w:noProof/>
-              </w:rPr>
-              <w:tab/>
-            </w:r>
-            <w:r>
-              <w:rPr>
-                <w:rStyle w:val="Hyperlink"/>
-                <w:noProof/>
-                <w:lang w:val="en-GB"/>
-              </w:rPr>
-              <w:t>Target Platforms</w:t>
-            </w:r>
-            <w:r>
-              <w:rPr>
-                <w:noProof/>
-                <w:webHidden/>
-              </w:rPr>
-              <w:tab/>
-            </w:r>
-            <w:r>
-              <w:rPr>
-                <w:noProof/>
-                <w:webHidden/>
-              </w:rPr>
-              <w:fldChar w:fldCharType="begin"/>
-            </w:r>
-            <w:r>
-              <w:rPr>
-                <w:noProof/>
-                <w:webHidden/>
-              </w:rPr>
-              <w:instrText xml:space="preserve"> PAGEREF _Toc379816983 \h </w:instrText>
-            </w:r>
-            <w:r>
-              <w:rPr>
-                <w:noProof/>
-                <w:webHidden/>
-              </w:rPr>
-            </w:r>
-            <w:r>
-              <w:rPr>
-                <w:noProof/>
-                <w:webHidden/>
-              </w:rPr>
-              <w:fldChar w:fldCharType="separate"/>
-            </w:r>
-            <w:r>
-              <w:rPr>
-                <w:noProof/>
-                <w:webHidden/>
-              </w:rPr>
-              <w:t>6</w:t>
+              <w:t>7</w:t>
             </w:r>
             <w:r>
               <w:rPr>
@@ -1493,7 +1458,7 @@
           <w:lang w:val="en-GB"/>
         </w:rPr>
       </w:pPr>
-      <w:bookmarkStart w:id="1" w:name="_Toc379816971"/>
+      <w:bookmarkStart w:id="0" w:name="_Toc379986253"/>
       <w:r>
         <w:rPr>
           <w:lang w:val="en-GB"/>
@@ -1501,7 +1466,7 @@
         <w:lastRenderedPageBreak/>
         <w:t>General Game Overview</w:t>
       </w:r>
-      <w:bookmarkEnd w:id="1"/>
+      <w:bookmarkEnd w:id="0"/>
     </w:p>
     <w:p>
       <w:pPr>
@@ -1534,14 +1499,14 @@
           <w:lang w:val="en-GB"/>
         </w:rPr>
       </w:pPr>
-      <w:bookmarkStart w:id="2" w:name="_Toc379816972"/>
+      <w:bookmarkStart w:id="1" w:name="_Toc379986254"/>
       <w:r>
         <w:rPr>
           <w:lang w:val="en-GB"/>
         </w:rPr>
         <w:t>General Gameplay</w:t>
       </w:r>
-      <w:bookmarkEnd w:id="2"/>
+      <w:bookmarkEnd w:id="1"/>
     </w:p>
     <w:p>
       <w:pPr>
@@ -1826,14 +1791,14 @@
           <w:lang w:val="en-GB"/>
         </w:rPr>
       </w:pPr>
-      <w:bookmarkStart w:id="3" w:name="_Toc379816973"/>
+      <w:bookmarkStart w:id="2" w:name="_Toc379986255"/>
       <w:r>
         <w:rPr>
           <w:lang w:val="en-GB"/>
         </w:rPr>
         <w:t>Play Mechanics</w:t>
       </w:r>
-      <w:bookmarkEnd w:id="3"/>
+      <w:bookmarkEnd w:id="2"/>
     </w:p>
     <w:p>
       <w:pPr>
@@ -1875,14 +1840,13 @@
         <w:rPr>
           <w:lang w:val="en-GB"/>
         </w:rPr>
-        <w:t xml:space="preserve">s. You use the joystick to move, button A to shoot, button B to switch between elements and button C/D to sacrifice/free lost souls. On PC the controls are instead </w:t>
-      </w:r>
-      <w:r>
-        <w:rPr>
-          <w:highlight w:val="red"/>
-          <w:lang w:val="en-GB"/>
-        </w:rPr>
-        <w:t>(Fishy)</w:t>
+        <w:t xml:space="preserve">s. You use the joystick to move, button A to shoot, button B to switch between elements and button C/D to sacrifice/free lost souls. On PC the controls are </w:t>
+      </w:r>
+      <w:r>
+        <w:rPr>
+          <w:lang w:val="en-GB"/>
+        </w:rPr>
+        <w:t>the arrow keys</w:t>
       </w:r>
       <w:r>
         <w:rPr>
@@ -1892,10 +1856,9 @@
       </w:r>
       <w:r>
         <w:rPr>
-          <w:highlight w:val="red"/>
-          <w:lang w:val="en-GB"/>
-        </w:rPr>
-        <w:t>(will)</w:t>
+          <w:lang w:val="en-GB"/>
+        </w:rPr>
+        <w:t>space bar</w:t>
       </w:r>
       <w:r>
         <w:rPr>
@@ -1905,10 +1868,9 @@
       </w:r>
       <w:r>
         <w:rPr>
-          <w:highlight w:val="red"/>
-          <w:lang w:val="en-GB"/>
-        </w:rPr>
-        <w:t>(choose)</w:t>
+          <w:lang w:val="en-GB"/>
+        </w:rPr>
+        <w:t>E</w:t>
       </w:r>
       <w:r>
         <w:rPr>
@@ -1918,12 +1880,10 @@
       </w:r>
       <w:r>
         <w:rPr>
-          <w:highlight w:val="red"/>
-          <w:lang w:val="en-GB"/>
-        </w:rPr>
-        <w:t>(these)</w:t>
-      </w:r>
-      <w:proofErr w:type="gramStart"/>
+          <w:lang w:val="en-GB"/>
+        </w:rPr>
+        <w:t>Q</w:t>
+      </w:r>
       <w:r>
         <w:rPr>
           <w:lang w:val="en-GB"/>
@@ -1932,18 +1892,9 @@
       </w:r>
       <w:r>
         <w:rPr>
-          <w:highlight w:val="red"/>
-          <w:lang w:val="en-GB"/>
-        </w:rPr>
-        <w:t>(</w:t>
-      </w:r>
-      <w:proofErr w:type="gramEnd"/>
-      <w:r>
-        <w:rPr>
-          <w:highlight w:val="red"/>
-          <w:lang w:val="en-GB"/>
-        </w:rPr>
-        <w:t>buttons)</w:t>
+          <w:lang w:val="en-GB"/>
+        </w:rPr>
+        <w:t>W</w:t>
       </w:r>
       <w:r>
         <w:rPr>
@@ -2126,60 +2077,6 @@
         </w:rPr>
         <w:t>play area.</w:t>
       </w:r>
-    </w:p>
-    <w:p>
-      <w:pPr>
-        <w:rPr>
-          <w:highlight w:val="lightGray"/>
-          <w:lang w:val="en-GB"/>
-        </w:rPr>
-      </w:pPr>
-      <w:r>
-        <w:rPr>
-          <w:highlight w:val="yellow"/>
-          <w:lang w:val="en-GB"/>
-        </w:rPr>
-        <w:lastRenderedPageBreak/>
-        <w:t>(</w:t>
-      </w:r>
-      <w:proofErr w:type="gramStart"/>
-      <w:r>
-        <w:rPr>
-          <w:highlight w:val="yellow"/>
-          <w:lang w:val="en-GB"/>
-        </w:rPr>
-        <w:t>flowchart</w:t>
-      </w:r>
-      <w:proofErr w:type="gramEnd"/>
-      <w:r>
-        <w:rPr>
-          <w:highlight w:val="yellow"/>
-          <w:lang w:val="en-GB"/>
-        </w:rPr>
-        <w:t xml:space="preserve"> of the states</w:t>
-      </w:r>
-      <w:r>
-        <w:rPr>
-          <w:highlight w:val="yellow"/>
-          <w:lang w:val="en-GB"/>
-        </w:rPr>
-        <w:t>?</w:t>
-      </w:r>
-      <w:r>
-        <w:rPr>
-          <w:highlight w:val="yellow"/>
-          <w:lang w:val="en-GB"/>
-        </w:rPr>
-        <w:t>)</w:t>
-      </w:r>
-    </w:p>
-    <w:p>
-      <w:pPr>
-        <w:pStyle w:val="Heading2"/>
-        <w:rPr>
-          <w:lang w:val="en-GB"/>
-        </w:rPr>
-      </w:pPr>
     </w:p>
     <w:p>
       <w:pPr>
@@ -2192,14 +2089,15 @@
           <w:lang w:val="en-GB"/>
         </w:rPr>
       </w:pPr>
-      <w:bookmarkStart w:id="4" w:name="_Toc379816974"/>
-      <w:r>
-        <w:rPr>
-          <w:lang w:val="en-GB"/>
-        </w:rPr>
+      <w:bookmarkStart w:id="3" w:name="_Toc379986256"/>
+      <w:r>
+        <w:rPr>
+          <w:lang w:val="en-GB"/>
+        </w:rPr>
+        <w:lastRenderedPageBreak/>
         <w:t>Player Characters</w:t>
       </w:r>
-      <w:bookmarkEnd w:id="4"/>
+      <w:bookmarkEnd w:id="3"/>
     </w:p>
     <w:p>
       <w:pPr>
@@ -2447,6 +2345,82 @@
       </w:pPr>
       <w:r>
         <w:rPr>
+          <w:noProof/>
+          <w:lang w:val="sv-SE" w:eastAsia="ja-JP"/>
+        </w:rPr>
+        <w:drawing>
+          <wp:anchor distT="0" distB="0" distL="114300" distR="114300" simplePos="0" relativeHeight="251660288" behindDoc="1" locked="0" layoutInCell="1" allowOverlap="1" wp14:anchorId="1E25CAD5" wp14:editId="2AE312C4">
+            <wp:simplePos x="0" y="0"/>
+            <wp:positionH relativeFrom="column">
+              <wp:posOffset>-19685</wp:posOffset>
+            </wp:positionH>
+            <wp:positionV relativeFrom="paragraph">
+              <wp:posOffset>1129665</wp:posOffset>
+            </wp:positionV>
+            <wp:extent cx="5756275" cy="4546600"/>
+            <wp:effectExtent l="0" t="0" r="0" b="6350"/>
+            <wp:wrapTight wrapText="bothSides">
+              <wp:wrapPolygon edited="0">
+                <wp:start x="0" y="0"/>
+                <wp:lineTo x="0" y="21540"/>
+                <wp:lineTo x="21517" y="21540"/>
+                <wp:lineTo x="21517" y="0"/>
+                <wp:lineTo x="0" y="0"/>
+              </wp:wrapPolygon>
+            </wp:wrapTight>
+            <wp:docPr id="2" name="Picture 2"/>
+            <wp:cNvGraphicFramePr>
+              <a:graphicFrameLocks xmlns:a="http://schemas.openxmlformats.org/drawingml/2006/main" noChangeAspect="1"/>
+            </wp:cNvGraphicFramePr>
+            <a:graphic xmlns:a="http://schemas.openxmlformats.org/drawingml/2006/main">
+              <a:graphicData uri="http://schemas.openxmlformats.org/drawingml/2006/picture">
+                <pic:pic xmlns:pic="http://schemas.openxmlformats.org/drawingml/2006/picture">
+                  <pic:nvPicPr>
+                    <pic:cNvPr id="0" name="playersprite.png"/>
+                    <pic:cNvPicPr/>
+                  </pic:nvPicPr>
+                  <pic:blipFill rotWithShape="1">
+                    <a:blip r:embed="rId10" cstate="print">
+                      <a:extLst>
+                        <a:ext uri="{28A0092B-C50C-407E-A947-70E740481C1C}">
+                          <a14:useLocalDpi xmlns:a14="http://schemas.microsoft.com/office/drawing/2010/main" val="0"/>
+                        </a:ext>
+                      </a:extLst>
+                    </a:blip>
+                    <a:srcRect t="5941" b="2887"/>
+                    <a:stretch/>
+                  </pic:blipFill>
+                  <pic:spPr bwMode="auto">
+                    <a:xfrm>
+                      <a:off x="0" y="0"/>
+                      <a:ext cx="5756275" cy="4546600"/>
+                    </a:xfrm>
+                    <a:prstGeom prst="rect">
+                      <a:avLst/>
+                    </a:prstGeom>
+                    <a:ln>
+                      <a:noFill/>
+                    </a:ln>
+                    <a:extLst>
+                      <a:ext uri="{53640926-AAD7-44D8-BBD7-CCE9431645EC}">
+                        <a14:shadowObscured xmlns:a14="http://schemas.microsoft.com/office/drawing/2010/main"/>
+                      </a:ext>
+                    </a:extLst>
+                  </pic:spPr>
+                </pic:pic>
+              </a:graphicData>
+            </a:graphic>
+            <wp14:sizeRelH relativeFrom="page">
+              <wp14:pctWidth>0</wp14:pctWidth>
+            </wp14:sizeRelH>
+            <wp14:sizeRelV relativeFrom="page">
+              <wp14:pctHeight>0</wp14:pctHeight>
+            </wp14:sizeRelV>
+          </wp:anchor>
+        </w:drawing>
+      </w:r>
+      <w:r>
+        <w:rPr>
           <w:lang w:val="en-GB"/>
         </w:rPr>
         <w:t xml:space="preserve">To interact with the other characters, which is enemies, you shoot them and dodge their attacks. You can't interact with the </w:t>
@@ -2582,6 +2556,144 @@
           <w:lang w:val="en-GB"/>
         </w:rPr>
         <w:t xml:space="preserve"> If minions are included in the game, the player will also need an animation when spawning minions.</w:t>
+      </w:r>
+    </w:p>
+    <w:p>
+      <w:pPr>
+        <w:rPr>
+          <w:rFonts w:ascii="MetaPlusNormal" w:eastAsia="Times New Roman" w:hAnsi="MetaPlusNormal" w:cs="Times New Roman"/>
+          <w:szCs w:val="20"/>
+          <w:lang w:val="en-GB" w:eastAsia="en-US"/>
+        </w:rPr>
+      </w:pPr>
+      <w:r>
+        <w:rPr>
+          <w:rFonts w:cs="Times New Roman"/>
+          <w:noProof/>
+        </w:rPr>
+        <mc:AlternateContent>
+          <mc:Choice Requires="wps">
+            <w:drawing>
+              <wp:anchor distT="0" distB="0" distL="114300" distR="114300" simplePos="0" relativeHeight="251667456" behindDoc="0" locked="0" layoutInCell="1" allowOverlap="1" wp14:anchorId="7058FF5D" wp14:editId="21498FFE">
+                <wp:simplePos x="0" y="0"/>
+                <wp:positionH relativeFrom="column">
+                  <wp:posOffset>-19050</wp:posOffset>
+                </wp:positionH>
+                <wp:positionV relativeFrom="paragraph">
+                  <wp:posOffset>4704080</wp:posOffset>
+                </wp:positionV>
+                <wp:extent cx="3200400" cy="457200"/>
+                <wp:effectExtent l="0" t="0" r="0" b="0"/>
+                <wp:wrapNone/>
+                <wp:docPr id="7" name="Rectangle 7"/>
+                <wp:cNvGraphicFramePr/>
+                <a:graphic xmlns:a="http://schemas.openxmlformats.org/drawingml/2006/main">
+                  <a:graphicData uri="http://schemas.microsoft.com/office/word/2010/wordprocessingShape">
+                    <wps:wsp>
+                      <wps:cNvSpPr/>
+                      <wps:spPr>
+                        <a:xfrm>
+                          <a:off x="0" y="0"/>
+                          <a:ext cx="3200400" cy="457200"/>
+                        </a:xfrm>
+                        <a:prstGeom prst="rect">
+                          <a:avLst/>
+                        </a:prstGeom>
+                        <a:ln>
+                          <a:noFill/>
+                        </a:ln>
+                      </wps:spPr>
+                      <wps:style>
+                        <a:lnRef idx="2">
+                          <a:schemeClr val="dk1"/>
+                        </a:lnRef>
+                        <a:fillRef idx="1">
+                          <a:schemeClr val="lt1"/>
+                        </a:fillRef>
+                        <a:effectRef idx="0">
+                          <a:schemeClr val="dk1"/>
+                        </a:effectRef>
+                        <a:fontRef idx="minor">
+                          <a:schemeClr val="dk1"/>
+                        </a:fontRef>
+                      </wps:style>
+                      <wps:txbx>
+                        <w:txbxContent>
+                          <w:p>
+                            <w:pPr>
+                              <w:rPr>
+                                <w:color w:val="7F7F7F" w:themeColor="text1" w:themeTint="80"/>
+                                <w:sz w:val="20"/>
+                                <w:szCs w:val="20"/>
+                                <w:lang w:val="en-GB"/>
+                              </w:rPr>
+                            </w:pPr>
+                            <w:r>
+                              <w:rPr>
+                                <w:color w:val="7F7F7F" w:themeColor="text1" w:themeTint="80"/>
+                                <w:sz w:val="20"/>
+                                <w:szCs w:val="20"/>
+                                <w:lang w:val="en-GB"/>
+                              </w:rPr>
+                              <w:t>A sketch of the player in the beginning of the game.</w:t>
+                            </w:r>
+                          </w:p>
+                        </w:txbxContent>
+                      </wps:txbx>
+                      <wps:bodyPr rot="0" spcFirstLastPara="0" vertOverflow="overflow" horzOverflow="overflow" vert="horz" wrap="square" lIns="91440" tIns="45720" rIns="91440" bIns="45720" numCol="1" spcCol="0" rtlCol="0" fromWordArt="0" anchor="ctr" anchorCtr="0" forceAA="0" compatLnSpc="1">
+                        <a:prstTxWarp prst="textNoShape">
+                          <a:avLst/>
+                        </a:prstTxWarp>
+                        <a:noAutofit/>
+                      </wps:bodyPr>
+                    </wps:wsp>
+                  </a:graphicData>
+                </a:graphic>
+                <wp14:sizeRelH relativeFrom="margin">
+                  <wp14:pctWidth>0</wp14:pctWidth>
+                </wp14:sizeRelH>
+                <wp14:sizeRelV relativeFrom="margin">
+                  <wp14:pctHeight>0</wp14:pctHeight>
+                </wp14:sizeRelV>
+              </wp:anchor>
+            </w:drawing>
+          </mc:Choice>
+          <mc:Fallback>
+            <w:pict>
+              <v:rect id="Rectangle 7" o:spid="_x0000_s1027" style="position:absolute;margin-left:-1.5pt;margin-top:370.4pt;width:252pt;height:36pt;z-index:251667456;visibility:visible;mso-wrap-style:square;mso-width-percent:0;mso-height-percent:0;mso-wrap-distance-left:9pt;mso-wrap-distance-top:0;mso-wrap-distance-right:9pt;mso-wrap-distance-bottom:0;mso-position-horizontal:absolute;mso-position-horizontal-relative:text;mso-position-vertical:absolute;mso-position-vertical-relative:text;mso-width-percent:0;mso-height-percent:0;mso-width-relative:margin;mso-height-relative:margin;v-text-anchor:middle" o:gfxdata="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" fillcolor="white [3201]" stroked="f" strokeweight="2pt">
+                <v:textbox>
+                  <w:txbxContent>
+                    <w:p>
+                      <w:pPr>
+                        <w:rPr>
+                          <w:color w:val="7F7F7F" w:themeColor="text1" w:themeTint="80"/>
+                          <w:sz w:val="20"/>
+                          <w:szCs w:val="20"/>
+                          <w:lang w:val="en-GB"/>
+                        </w:rPr>
+                      </w:pPr>
+                      <w:r>
+                        <w:rPr>
+                          <w:color w:val="7F7F7F" w:themeColor="text1" w:themeTint="80"/>
+                          <w:sz w:val="20"/>
+                          <w:szCs w:val="20"/>
+                          <w:lang w:val="en-GB"/>
+                        </w:rPr>
+                        <w:t>A sketch of the player in the beginning of the game.</w:t>
+                      </w:r>
+                    </w:p>
+                  </w:txbxContent>
+                </v:textbox>
+              </v:rect>
+            </w:pict>
+          </mc:Fallback>
+        </mc:AlternateContent>
+      </w:r>
+      <w:r>
+        <w:rPr>
+          <w:lang w:val="en-GB"/>
+        </w:rPr>
+        <w:br w:type="page"/>
       </w:r>
     </w:p>
     <w:p>
@@ -2607,14 +2719,14 @@
           <w:lang w:val="en-GB"/>
         </w:rPr>
       </w:pPr>
-      <w:bookmarkStart w:id="5" w:name="_Toc379816975"/>
+      <w:bookmarkStart w:id="4" w:name="_Toc379986257"/>
       <w:r>
         <w:rPr>
           <w:lang w:val="en-GB"/>
         </w:rPr>
         <w:t>Non-player Characters (N.P.C’s)</w:t>
       </w:r>
-      <w:bookmarkEnd w:id="5"/>
+      <w:bookmarkEnd w:id="4"/>
     </w:p>
     <w:p>
       <w:pPr>
@@ -2768,25 +2880,7 @@
         <w:rPr>
           <w:lang w:val="en-GB"/>
         </w:rPr>
-        <w:t>The</w:t>
-      </w:r>
-      <w:r>
-        <w:rPr>
-          <w:lang w:val="en-GB"/>
-        </w:rPr>
-        <w:t xml:space="preserve"> animations of each enemy's projectile</w:t>
-      </w:r>
-      <w:r>
-        <w:rPr>
-          <w:lang w:val="en-GB"/>
-        </w:rPr>
-        <w:t xml:space="preserve"> are also required</w:t>
-      </w:r>
-      <w:r>
-        <w:rPr>
-          <w:lang w:val="en-GB"/>
-        </w:rPr>
-        <w:t>. All enemies</w:t>
+        <w:t>The animations of each enemy's projectile are also required. All enemies</w:t>
       </w:r>
       <w:r>
         <w:rPr>
@@ -2885,7 +2979,376 @@
         <w:rPr>
           <w:lang w:val="en-GB"/>
         </w:rPr>
-        <w:t>he elements are in a rock-paper-scissors system. For example, if water enemy hits the player it will make more damage if the chosen element is fire and less damage if wood is chosen. The system is; fire&gt;wood, wood&gt;water, water&gt;fire.</w:t>
+        <w:t>he elements are in a rock-paper-scissors system. For example, if water enemy hits the player it will make more damage if the chosen element is fire and less damage if wood is chosen. The system is; fi</w:t>
+      </w:r>
+      <w:r>
+        <w:rPr>
+          <w:lang w:val="en-GB"/>
+        </w:rPr>
+        <w:t>re&gt;wood, wood&gt;water, water&gt;fire.</w:t>
+      </w:r>
+    </w:p>
+    <w:p>
+      <w:pPr>
+        <w:rPr>
+          <w:rFonts w:ascii="MetaPlusNormal" w:eastAsia="Times New Roman" w:hAnsi="MetaPlusNormal" w:cs="Times New Roman"/>
+          <w:szCs w:val="20"/>
+          <w:lang w:val="en-GB" w:eastAsia="en-US"/>
+        </w:rPr>
+      </w:pPr>
+      <w:r>
+        <w:rPr>
+          <w:rFonts w:cs="Times New Roman"/>
+          <w:noProof/>
+        </w:rPr>
+        <mc:AlternateContent>
+          <mc:Choice Requires="wps">
+            <w:drawing>
+              <wp:anchor distT="0" distB="0" distL="114300" distR="114300" simplePos="0" relativeHeight="251669504" behindDoc="0" locked="0" layoutInCell="1" allowOverlap="1" wp14:anchorId="05067241" wp14:editId="6359E102">
+                <wp:simplePos x="0" y="0"/>
+                <wp:positionH relativeFrom="column">
+                  <wp:posOffset>-235585</wp:posOffset>
+                </wp:positionH>
+                <wp:positionV relativeFrom="paragraph">
+                  <wp:posOffset>4479290</wp:posOffset>
+                </wp:positionV>
+                <wp:extent cx="3767455" cy="457200"/>
+                <wp:effectExtent l="0" t="0" r="4445" b="0"/>
+                <wp:wrapNone/>
+                <wp:docPr id="8" name="Rectangle 8"/>
+                <wp:cNvGraphicFramePr/>
+                <a:graphic xmlns:a="http://schemas.openxmlformats.org/drawingml/2006/main">
+                  <a:graphicData uri="http://schemas.microsoft.com/office/word/2010/wordprocessingShape">
+                    <wps:wsp>
+                      <wps:cNvSpPr/>
+                      <wps:spPr>
+                        <a:xfrm>
+                          <a:off x="0" y="0"/>
+                          <a:ext cx="3767455" cy="457200"/>
+                        </a:xfrm>
+                        <a:prstGeom prst="rect">
+                          <a:avLst/>
+                        </a:prstGeom>
+                        <a:ln>
+                          <a:noFill/>
+                        </a:ln>
+                      </wps:spPr>
+                      <wps:style>
+                        <a:lnRef idx="2">
+                          <a:schemeClr val="dk1"/>
+                        </a:lnRef>
+                        <a:fillRef idx="1">
+                          <a:schemeClr val="lt1"/>
+                        </a:fillRef>
+                        <a:effectRef idx="0">
+                          <a:schemeClr val="dk1"/>
+                        </a:effectRef>
+                        <a:fontRef idx="minor">
+                          <a:schemeClr val="dk1"/>
+                        </a:fontRef>
+                      </wps:style>
+                      <wps:txbx>
+                        <w:txbxContent>
+                          <w:p>
+                            <w:pPr>
+                              <w:rPr>
+                                <w:color w:val="7F7F7F" w:themeColor="text1" w:themeTint="80"/>
+                                <w:sz w:val="20"/>
+                                <w:szCs w:val="20"/>
+                                <w:lang w:val="en-GB"/>
+                              </w:rPr>
+                            </w:pPr>
+                            <w:r>
+                              <w:rPr>
+                                <w:color w:val="7F7F7F" w:themeColor="text1" w:themeTint="80"/>
+                                <w:sz w:val="20"/>
+                                <w:szCs w:val="20"/>
+                                <w:lang w:val="en-GB"/>
+                              </w:rPr>
+                              <w:t>Thumbnails of the three elemental enemies – fire, water and wood.</w:t>
+                            </w:r>
+                          </w:p>
+                        </w:txbxContent>
+                      </wps:txbx>
+                      <wps:bodyPr rot="0" spcFirstLastPara="0" vertOverflow="overflow" horzOverflow="overflow" vert="horz" wrap="square" lIns="91440" tIns="45720" rIns="91440" bIns="45720" numCol="1" spcCol="0" rtlCol="0" fromWordArt="0" anchor="ctr" anchorCtr="0" forceAA="0" compatLnSpc="1">
+                        <a:prstTxWarp prst="textNoShape">
+                          <a:avLst/>
+                        </a:prstTxWarp>
+                        <a:noAutofit/>
+                      </wps:bodyPr>
+                    </wps:wsp>
+                  </a:graphicData>
+                </a:graphic>
+                <wp14:sizeRelH relativeFrom="margin">
+                  <wp14:pctWidth>0</wp14:pctWidth>
+                </wp14:sizeRelH>
+                <wp14:sizeRelV relativeFrom="margin">
+                  <wp14:pctHeight>0</wp14:pctHeight>
+                </wp14:sizeRelV>
+              </wp:anchor>
+            </w:drawing>
+          </mc:Choice>
+          <mc:Fallback>
+            <w:pict>
+              <v:rect id="Rectangle 8" o:spid="_x0000_s1028" style="position:absolute;margin-left:-18.55pt;margin-top:352.7pt;width:296.65pt;height:36pt;z-index:251669504;visibility:visible;mso-wrap-style:square;mso-width-percent:0;mso-height-percent:0;mso-wrap-distance-left:9pt;mso-wrap-distance-top:0;mso-wrap-distance-right:9pt;mso-wrap-distance-bottom:0;mso-position-horizontal:absolute;mso-position-horizontal-relative:text;mso-position-vertical:absolute;mso-position-vertical-relative:text;mso-width-percent:0;mso-height-percent:0;mso-width-relative:margin;mso-height-relative:margin;v-text-anchor:middle" o:gfxdata="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" fillcolor="white [3201]" stroked="f" strokeweight="2pt">
+                <v:textbox>
+                  <w:txbxContent>
+                    <w:p>
+                      <w:pPr>
+                        <w:rPr>
+                          <w:color w:val="7F7F7F" w:themeColor="text1" w:themeTint="80"/>
+                          <w:sz w:val="20"/>
+                          <w:szCs w:val="20"/>
+                          <w:lang w:val="en-GB"/>
+                        </w:rPr>
+                      </w:pPr>
+                      <w:r>
+                        <w:rPr>
+                          <w:color w:val="7F7F7F" w:themeColor="text1" w:themeTint="80"/>
+                          <w:sz w:val="20"/>
+                          <w:szCs w:val="20"/>
+                          <w:lang w:val="en-GB"/>
+                        </w:rPr>
+                        <w:t>Thumbnails of the three elemental enemies – fire, water and wood.</w:t>
+                      </w:r>
+                    </w:p>
+                  </w:txbxContent>
+                </v:textbox>
+              </v:rect>
+            </w:pict>
+          </mc:Fallback>
+        </mc:AlternateContent>
+      </w:r>
+      <w:r>
+        <w:rPr>
+          <w:noProof/>
+        </w:rPr>
+        <w:drawing>
+          <wp:anchor distT="0" distB="0" distL="114300" distR="114300" simplePos="0" relativeHeight="251661312" behindDoc="1" locked="0" layoutInCell="1" allowOverlap="1" wp14:anchorId="5F253263" wp14:editId="310AFB39">
+            <wp:simplePos x="0" y="0"/>
+            <wp:positionH relativeFrom="column">
+              <wp:posOffset>-236855</wp:posOffset>
+            </wp:positionH>
+            <wp:positionV relativeFrom="paragraph">
+              <wp:posOffset>898525</wp:posOffset>
+            </wp:positionV>
+            <wp:extent cx="2092325" cy="3461385"/>
+            <wp:effectExtent l="0" t="0" r="3175" b="5715"/>
+            <wp:wrapTight wrapText="bothSides">
+              <wp:wrapPolygon edited="0">
+                <wp:start x="0" y="0"/>
+                <wp:lineTo x="0" y="21517"/>
+                <wp:lineTo x="21436" y="21517"/>
+                <wp:lineTo x="21436" y="0"/>
+                <wp:lineTo x="0" y="0"/>
+              </wp:wrapPolygon>
+            </wp:wrapTight>
+            <wp:docPr id="4" name="Picture 4"/>
+            <wp:cNvGraphicFramePr>
+              <a:graphicFrameLocks xmlns:a="http://schemas.openxmlformats.org/drawingml/2006/main" noChangeAspect="1"/>
+            </wp:cNvGraphicFramePr>
+            <a:graphic xmlns:a="http://schemas.openxmlformats.org/drawingml/2006/main">
+              <a:graphicData uri="http://schemas.openxmlformats.org/drawingml/2006/picture">
+                <pic:pic xmlns:pic="http://schemas.openxmlformats.org/drawingml/2006/picture">
+                  <pic:nvPicPr>
+                    <pic:cNvPr id="0" name="Enemy - Fire Thumbnails 1.png"/>
+                    <pic:cNvPicPr/>
+                  </pic:nvPicPr>
+                  <pic:blipFill rotWithShape="1">
+                    <a:blip r:embed="rId11">
+                      <a:extLst>
+                        <a:ext uri="{28A0092B-C50C-407E-A947-70E740481C1C}">
+                          <a14:useLocalDpi xmlns:a14="http://schemas.microsoft.com/office/drawing/2010/main" val="0"/>
+                        </a:ext>
+                      </a:extLst>
+                    </a:blip>
+                    <a:srcRect l="3592" t="55660" r="69617"/>
+                    <a:stretch/>
+                  </pic:blipFill>
+                  <pic:spPr bwMode="auto">
+                    <a:xfrm>
+                      <a:off x="0" y="0"/>
+                      <a:ext cx="2092325" cy="3461385"/>
+                    </a:xfrm>
+                    <a:prstGeom prst="rect">
+                      <a:avLst/>
+                    </a:prstGeom>
+                    <a:ln>
+                      <a:noFill/>
+                    </a:ln>
+                    <a:extLst>
+                      <a:ext uri="{53640926-AAD7-44D8-BBD7-CCE9431645EC}">
+                        <a14:shadowObscured xmlns:a14="http://schemas.microsoft.com/office/drawing/2010/main"/>
+                      </a:ext>
+                    </a:extLst>
+                  </pic:spPr>
+                </pic:pic>
+              </a:graphicData>
+            </a:graphic>
+            <wp14:sizeRelH relativeFrom="page">
+              <wp14:pctWidth>0</wp14:pctWidth>
+            </wp14:sizeRelH>
+            <wp14:sizeRelV relativeFrom="page">
+              <wp14:pctHeight>0</wp14:pctHeight>
+            </wp14:sizeRelV>
+          </wp:anchor>
+        </w:drawing>
+      </w:r>
+      <w:r>
+        <w:rPr>
+          <w:noProof/>
+        </w:rPr>
+        <w:drawing>
+          <wp:anchor distT="0" distB="0" distL="114300" distR="114300" simplePos="0" relativeHeight="251664384" behindDoc="1" locked="0" layoutInCell="1" allowOverlap="1" wp14:anchorId="5BDFC362" wp14:editId="3257774B">
+            <wp:simplePos x="0" y="0"/>
+            <wp:positionH relativeFrom="column">
+              <wp:posOffset>1804035</wp:posOffset>
+            </wp:positionH>
+            <wp:positionV relativeFrom="paragraph">
+              <wp:posOffset>1016635</wp:posOffset>
+            </wp:positionV>
+            <wp:extent cx="2234565" cy="3394710"/>
+            <wp:effectExtent l="0" t="0" r="0" b="0"/>
+            <wp:wrapTight wrapText="bothSides">
+              <wp:wrapPolygon edited="0">
+                <wp:start x="0" y="0"/>
+                <wp:lineTo x="0" y="21455"/>
+                <wp:lineTo x="21361" y="21455"/>
+                <wp:lineTo x="21361" y="0"/>
+                <wp:lineTo x="0" y="0"/>
+              </wp:wrapPolygon>
+            </wp:wrapTight>
+            <wp:docPr id="5" name="Picture 5"/>
+            <wp:cNvGraphicFramePr>
+              <a:graphicFrameLocks xmlns:a="http://schemas.openxmlformats.org/drawingml/2006/main" noChangeAspect="1"/>
+            </wp:cNvGraphicFramePr>
+            <a:graphic xmlns:a="http://schemas.openxmlformats.org/drawingml/2006/main">
+              <a:graphicData uri="http://schemas.openxmlformats.org/drawingml/2006/picture">
+                <pic:pic xmlns:pic="http://schemas.openxmlformats.org/drawingml/2006/picture">
+                  <pic:nvPicPr>
+                    <pic:cNvPr id="0" name="Enemy - Water Thumbnails 1.png"/>
+                    <pic:cNvPicPr/>
+                  </pic:nvPicPr>
+                  <pic:blipFill rotWithShape="1">
+                    <a:blip r:embed="rId12">
+                      <a:extLst>
+                        <a:ext uri="{28A0092B-C50C-407E-A947-70E740481C1C}">
+                          <a14:useLocalDpi xmlns:a14="http://schemas.microsoft.com/office/drawing/2010/main" val="0"/>
+                        </a:ext>
+                      </a:extLst>
+                    </a:blip>
+                    <a:srcRect l="3979" t="59143" r="69110"/>
+                    <a:stretch/>
+                  </pic:blipFill>
+                  <pic:spPr bwMode="auto">
+                    <a:xfrm>
+                      <a:off x="0" y="0"/>
+                      <a:ext cx="2234565" cy="3394710"/>
+                    </a:xfrm>
+                    <a:prstGeom prst="rect">
+                      <a:avLst/>
+                    </a:prstGeom>
+                    <a:ln>
+                      <a:noFill/>
+                    </a:ln>
+                    <a:extLst>
+                      <a:ext uri="{53640926-AAD7-44D8-BBD7-CCE9431645EC}">
+                        <a14:shadowObscured xmlns:a14="http://schemas.microsoft.com/office/drawing/2010/main"/>
+                      </a:ext>
+                    </a:extLst>
+                  </pic:spPr>
+                </pic:pic>
+              </a:graphicData>
+            </a:graphic>
+            <wp14:sizeRelH relativeFrom="page">
+              <wp14:pctWidth>0</wp14:pctWidth>
+            </wp14:sizeRelH>
+            <wp14:sizeRelV relativeFrom="page">
+              <wp14:pctHeight>0</wp14:pctHeight>
+            </wp14:sizeRelV>
+          </wp:anchor>
+        </w:drawing>
+      </w:r>
+      <w:r>
+        <w:rPr>
+          <w:noProof/>
+        </w:rPr>
+        <w:drawing>
+          <wp:anchor distT="0" distB="0" distL="114300" distR="114300" simplePos="0" relativeHeight="251665408" behindDoc="1" locked="0" layoutInCell="1" allowOverlap="1" wp14:anchorId="7878DAF7" wp14:editId="4F752380">
+            <wp:simplePos x="0" y="0"/>
+            <wp:positionH relativeFrom="column">
+              <wp:posOffset>3963035</wp:posOffset>
+            </wp:positionH>
+            <wp:positionV relativeFrom="paragraph">
+              <wp:posOffset>754380</wp:posOffset>
+            </wp:positionV>
+            <wp:extent cx="2487295" cy="3606800"/>
+            <wp:effectExtent l="0" t="0" r="8255" b="0"/>
+            <wp:wrapTight wrapText="bothSides">
+              <wp:wrapPolygon edited="0">
+                <wp:start x="0" y="0"/>
+                <wp:lineTo x="0" y="21448"/>
+                <wp:lineTo x="21506" y="21448"/>
+                <wp:lineTo x="21506" y="0"/>
+                <wp:lineTo x="0" y="0"/>
+              </wp:wrapPolygon>
+            </wp:wrapTight>
+            <wp:docPr id="6" name="Picture 6"/>
+            <wp:cNvGraphicFramePr>
+              <a:graphicFrameLocks xmlns:a="http://schemas.openxmlformats.org/drawingml/2006/main" noChangeAspect="1"/>
+            </wp:cNvGraphicFramePr>
+            <a:graphic xmlns:a="http://schemas.openxmlformats.org/drawingml/2006/main">
+              <a:graphicData uri="http://schemas.openxmlformats.org/drawingml/2006/picture">
+                <pic:pic xmlns:pic="http://schemas.openxmlformats.org/drawingml/2006/picture">
+                  <pic:nvPicPr>
+                    <pic:cNvPr id="0" name="Enemy - Wood Elemental Thumbnails 2.png"/>
+                    <pic:cNvPicPr/>
+                  </pic:nvPicPr>
+                  <pic:blipFill rotWithShape="1">
+                    <a:blip r:embed="rId13">
+                      <a:extLst>
+                        <a:ext uri="{28A0092B-C50C-407E-A947-70E740481C1C}">
+                          <a14:useLocalDpi xmlns:a14="http://schemas.microsoft.com/office/drawing/2010/main" val="0"/>
+                        </a:ext>
+                      </a:extLst>
+                    </a:blip>
+                    <a:srcRect l="10625" t="53248" r="57653" b="778"/>
+                    <a:stretch/>
+                  </pic:blipFill>
+                  <pic:spPr bwMode="auto">
+                    <a:xfrm>
+                      <a:off x="0" y="0"/>
+                      <a:ext cx="2487295" cy="3606800"/>
+                    </a:xfrm>
+                    <a:prstGeom prst="rect">
+                      <a:avLst/>
+                    </a:prstGeom>
+                    <a:ln>
+                      <a:noFill/>
+                    </a:ln>
+                    <a:extLst>
+                      <a:ext uri="{53640926-AAD7-44D8-BBD7-CCE9431645EC}">
+                        <a14:shadowObscured xmlns:a14="http://schemas.microsoft.com/office/drawing/2010/main"/>
+                      </a:ext>
+                    </a:extLst>
+                  </pic:spPr>
+                </pic:pic>
+              </a:graphicData>
+            </a:graphic>
+            <wp14:sizeRelH relativeFrom="page">
+              <wp14:pctWidth>0</wp14:pctWidth>
+            </wp14:sizeRelH>
+            <wp14:sizeRelV relativeFrom="page">
+              <wp14:pctHeight>0</wp14:pctHeight>
+            </wp14:sizeRelV>
+          </wp:anchor>
+        </w:drawing>
+      </w:r>
+      <w:r>
+        <w:rPr>
+          <w:lang w:val="en-GB"/>
+        </w:rPr>
+        <w:br w:type="page"/>
       </w:r>
     </w:p>
     <w:p>
@@ -2898,32 +3361,11 @@
           <w:lang w:val="en-GB"/>
         </w:rPr>
       </w:pPr>
-    </w:p>
-    <w:p>
-      <w:pPr>
-        <w:pStyle w:val="BodyTextIndent"/>
-        <w:tabs>
-          <w:tab w:val="left" w:pos="1440"/>
-        </w:tabs>
-        <w:rPr>
-          <w:lang w:val="en-GB"/>
-        </w:rPr>
-      </w:pPr>
-    </w:p>
-    <w:p>
-      <w:pPr>
-        <w:pStyle w:val="BodyTextIndent"/>
-        <w:tabs>
-          <w:tab w:val="left" w:pos="1440"/>
-        </w:tabs>
-        <w:rPr>
-          <w:lang w:val="en-GB"/>
-        </w:rPr>
-      </w:pPr>
-      <w:r>
-        <w:rPr>
-          <w:lang w:val="en-GB"/>
-        </w:rPr>
+      <w:r>
+        <w:rPr>
+          <w:lang w:val="en-GB"/>
+        </w:rPr>
+        <w:lastRenderedPageBreak/>
         <w:t>The end game boss is made of all elements. When attacking the range depends on what type of element the attack is; water has a long range, fire medium and wood short. Just like the elemental enemies, the boss will start attacking the player on sight, and it also has the same speed and restrained mobility as the others. The boss is semi-smart; it will use the same or most effective elemental attack depending on what elemental type the player is using. When the player switches between elements, the boss will switch into the stronger element five seconds later.</w:t>
       </w:r>
       <w:r>
@@ -2936,14 +3378,7 @@
         <w:rPr>
           <w:lang w:val="en-GB"/>
         </w:rPr>
-        <w:t xml:space="preserve">It is not weak against any element and its </w:t>
-      </w:r>
-      <w:r>
-        <w:rPr>
-          <w:lang w:val="en-GB"/>
-        </w:rPr>
-        <w:lastRenderedPageBreak/>
-        <w:t>attack strengths are according to the elemental system. The boss is defeated when all its 50 health points are lost. When the player reaches the end of the level, the boss will have an intro where is appears in front of the player. The required animations of the boss are six; spawn, move, idle, shoot (water/wood/fire), getting hit and death.</w:t>
+        <w:t>It is not weak against any element and its attack strengths are according to the elemental system. The boss is defeated when all its 50 health points are lost. When the player reaches the end of the level, the boss will have an intro where is appears in front of the player. The required animations of the boss are six; spawn, move, idle, shoot (water/wood/fire), getting hit and death.</w:t>
       </w:r>
       <w:r>
         <w:rPr>
@@ -3052,27 +3487,29 @@
           <w:lang w:val="en-GB"/>
         </w:rPr>
       </w:pPr>
-      <w:bookmarkStart w:id="6" w:name="_Toc379816976"/>
+      <w:bookmarkStart w:id="5" w:name="_Toc379986258"/>
       <w:r>
         <w:rPr>
           <w:lang w:val="en-GB"/>
         </w:rPr>
         <w:t>Player Resources</w:t>
       </w:r>
+      <w:bookmarkEnd w:id="5"/>
+    </w:p>
+    <w:p>
+      <w:pPr>
+        <w:rPr>
+          <w:lang w:val="en-GB"/>
+        </w:rPr>
+      </w:pPr>
+      <w:r>
+        <w:rPr>
+          <w:lang w:val="en-GB"/>
+        </w:rPr>
+        <w:t>The player's resources are the elemental points, lost souls</w:t>
+      </w:r>
+      <w:bookmarkStart w:id="6" w:name="_GoBack"/>
       <w:bookmarkEnd w:id="6"/>
-    </w:p>
-    <w:p>
-      <w:pPr>
-        <w:rPr>
-          <w:lang w:val="en-GB"/>
-        </w:rPr>
-      </w:pPr>
-      <w:r>
-        <w:rPr>
-          <w:lang w:val="en-GB"/>
-        </w:rPr>
-        <w:t>The player's resources are the elemental points, lost souls</w:t>
-      </w:r>
       <w:r>
         <w:rPr>
           <w:lang w:val="en-GB"/>
@@ -3237,6 +3674,7 @@
         <w:rPr>
           <w:lang w:val="en-GB"/>
         </w:rPr>
+        <w:lastRenderedPageBreak/>
         <w:t xml:space="preserve">The minions can also be seen as a kind of resource, as they require one soul and one elemental point that will be taken of the current chosen element. </w:t>
       </w:r>
       <w:r>
@@ -3281,19 +3719,55 @@
           <w:lang w:val="en-GB"/>
         </w:rPr>
       </w:pPr>
-      <w:bookmarkStart w:id="7" w:name="_Toc379816977"/>
-      <w:r>
-        <w:rPr>
-          <w:lang w:val="en-GB"/>
-        </w:rPr>
-        <w:lastRenderedPageBreak/>
-        <w:t>Game Hazards</w:t>
+      <w:bookmarkStart w:id="7" w:name="_Toc379986259"/>
+      <w:r>
+        <w:rPr>
+          <w:lang w:val="en-GB"/>
+        </w:rPr>
+        <w:t>Game Environment</w:t>
       </w:r>
       <w:bookmarkEnd w:id="7"/>
     </w:p>
     <w:p>
       <w:pPr>
-        <w:pStyle w:val="BodyTextIndent"/>
+        <w:spacing w:after="0"/>
+        <w:rPr>
+          <w:lang w:val="en-GB"/>
+        </w:rPr>
+      </w:pPr>
+      <w:r>
+        <w:rPr>
+          <w:lang w:val="en-GB"/>
+        </w:rPr>
+        <w:t>The environment of the game is mystical, dark and melancholy. T</w:t>
+      </w:r>
+      <w:r>
+        <w:rPr>
+          <w:lang w:val="en-GB"/>
+        </w:rPr>
+        <w:t xml:space="preserve">he level </w:t>
+      </w:r>
+      <w:r>
+        <w:rPr>
+          <w:lang w:val="en-GB"/>
+        </w:rPr>
+        <w:t>has a middle-age Asian theme</w:t>
+      </w:r>
+      <w:r>
+        <w:rPr>
+          <w:lang w:val="en-GB"/>
+        </w:rPr>
+        <w:t>, with a background with buildings of Asian architecture.</w:t>
+      </w:r>
+      <w:r>
+        <w:rPr>
+          <w:lang w:val="en-GB"/>
+        </w:rPr>
+        <w:t xml:space="preserve"> Together with the dark and grey-toned colours, the Asian theme creates the mystical and dark feeling that the game is to give. The village is in ruins and the player is alone with the enemies. There is depressing music at a low volume playing in the background and there are also sounds of the whaling wind and the player’s footsteps. </w:t>
+      </w:r>
+    </w:p>
+    <w:p>
+      <w:pPr>
         <w:rPr>
           <w:lang w:val="en-GB"/>
         </w:rPr>
@@ -3310,17 +3784,106 @@
           <w:lang w:val="en-GB"/>
         </w:rPr>
       </w:pPr>
-      <w:bookmarkStart w:id="8" w:name="_Toc379816978"/>
-      <w:r>
-        <w:rPr>
-          <w:lang w:val="en-GB"/>
-        </w:rPr>
-        <w:t>Game Environments</w:t>
+      <w:bookmarkStart w:id="8" w:name="_Toc379986260"/>
+      <w:r>
+        <w:rPr>
+          <w:lang w:val="en-GB"/>
+        </w:rPr>
+        <w:t>Critical Points</w:t>
       </w:r>
       <w:bookmarkEnd w:id="8"/>
     </w:p>
     <w:p>
       <w:pPr>
+        <w:pStyle w:val="BodyTextIndent"/>
+        <w:rPr>
+          <w:lang w:val="en-GB"/>
+        </w:rPr>
+      </w:pPr>
+      <w:r>
+        <w:rPr>
+          <w:lang w:val="en-GB"/>
+        </w:rPr>
+        <w:t>At the end of the game after defeating the boss you will see the end animation which will be different depending on</w:t>
+      </w:r>
+      <w:r>
+        <w:rPr>
+          <w:lang w:val="en-GB"/>
+        </w:rPr>
+        <w:t xml:space="preserve"> your karma, i</w:t>
+      </w:r>
+      <w:r>
+        <w:rPr>
+          <w:lang w:val="en-GB"/>
+        </w:rPr>
+        <w:t>f you are evil or good. The player sacrifice lost souls to get a power-up and become more evil. The player frees the lost souls to get a significant lesser power-up and become more good.</w:t>
+      </w:r>
+    </w:p>
+    <w:p>
+      <w:pPr>
+        <w:pStyle w:val="BodyTextIndent"/>
+        <w:rPr>
+          <w:lang w:val="en-GB"/>
+        </w:rPr>
+      </w:pPr>
+      <w:r>
+        <w:rPr>
+          <w:lang w:val="en-GB"/>
+        </w:rPr>
+        <w:t>This</w:t>
+      </w:r>
+      <w:r>
+        <w:rPr>
+          <w:lang w:val="en-GB"/>
+        </w:rPr>
+        <w:t xml:space="preserve"> the high point because you get to see </w:t>
+      </w:r>
+      <w:r>
+        <w:rPr>
+          <w:lang w:val="en-GB"/>
+        </w:rPr>
+        <w:t>the result of the choices you have made during the game. See i</w:t>
+      </w:r>
+      <w:r>
+        <w:rPr>
+          <w:lang w:val="en-GB"/>
+        </w:rPr>
+        <w:t xml:space="preserve">f you are the </w:t>
+      </w:r>
+      <w:r>
+        <w:rPr>
+          <w:lang w:val="en-GB"/>
+        </w:rPr>
+        <w:t xml:space="preserve">conqueror </w:t>
+      </w:r>
+      <w:r>
+        <w:rPr>
+          <w:lang w:val="en-GB"/>
+        </w:rPr>
+        <w:t>of the village or</w:t>
+      </w:r>
+      <w:r>
+        <w:rPr>
+          <w:lang w:val="en-GB"/>
+        </w:rPr>
+        <w:t xml:space="preserve"> if you are </w:t>
+      </w:r>
+      <w:r>
+        <w:rPr>
+          <w:lang w:val="en-GB"/>
+        </w:rPr>
+        <w:t xml:space="preserve">its </w:t>
+      </w:r>
+      <w:r>
+        <w:rPr>
+          <w:lang w:val="en-GB"/>
+        </w:rPr>
+        <w:t>hero.</w:t>
+      </w:r>
+    </w:p>
+    <w:p>
+      <w:pPr>
+        <w:spacing w:after="0"/>
         <w:rPr>
           <w:lang w:val="en-GB"/>
         </w:rPr>
@@ -3337,110 +3900,40 @@
           <w:lang w:val="en-GB"/>
         </w:rPr>
       </w:pPr>
-      <w:bookmarkStart w:id="9" w:name="_Toc379816979"/>
-      <w:r>
-        <w:rPr>
-          <w:lang w:val="en-GB"/>
-        </w:rPr>
-        <w:t>Critical Points</w:t>
+      <w:bookmarkStart w:id="9" w:name="_Toc379986261"/>
+      <w:r>
+        <w:rPr>
+          <w:lang w:val="en-GB"/>
+        </w:rPr>
+        <w:t>Story</w:t>
       </w:r>
       <w:bookmarkEnd w:id="9"/>
     </w:p>
     <w:p>
       <w:pPr>
-        <w:pStyle w:val="BodyTextIndent"/>
-        <w:rPr>
-          <w:lang w:val="en-GB"/>
-        </w:rPr>
-      </w:pPr>
-      <w:r>
-        <w:rPr>
-          <w:lang w:val="en-GB"/>
-        </w:rPr>
-        <w:t>At the end of the game after defeating the boss you will see the end animation which will be different depending on</w:t>
-      </w:r>
-      <w:r>
-        <w:rPr>
-          <w:lang w:val="en-GB"/>
-        </w:rPr>
-        <w:t xml:space="preserve"> your karma, i</w:t>
-      </w:r>
-      <w:r>
-        <w:rPr>
-          <w:lang w:val="en-GB"/>
-        </w:rPr>
-        <w:t>f you are evil or good. The player sacrifice lost souls to get a power-up and become more evil. The player frees the lost souls to get a significant lesser power-up and become more good.</w:t>
-      </w:r>
-    </w:p>
-    <w:p>
-      <w:pPr>
-        <w:pStyle w:val="BodyTextIndent"/>
-        <w:rPr>
-          <w:lang w:val="en-GB"/>
-        </w:rPr>
-      </w:pPr>
-      <w:r>
-        <w:rPr>
-          <w:lang w:val="en-GB"/>
-        </w:rPr>
-        <w:t>This</w:t>
-      </w:r>
-      <w:r>
-        <w:rPr>
-          <w:lang w:val="en-GB"/>
-        </w:rPr>
-        <w:t xml:space="preserve"> the high point because you get to see </w:t>
-      </w:r>
-      <w:r>
-        <w:rPr>
-          <w:lang w:val="en-GB"/>
-        </w:rPr>
-        <w:t>the result of the choices you have made during the game. See i</w:t>
-      </w:r>
-      <w:r>
-        <w:rPr>
-          <w:lang w:val="en-GB"/>
-        </w:rPr>
-        <w:t xml:space="preserve">f you are the </w:t>
-      </w:r>
-      <w:r>
-        <w:rPr>
-          <w:lang w:val="en-GB"/>
-        </w:rPr>
-        <w:t xml:space="preserve">conqueror </w:t>
-      </w:r>
-      <w:r>
-        <w:rPr>
-          <w:lang w:val="en-GB"/>
-        </w:rPr>
-        <w:t>of the village or</w:t>
-      </w:r>
-      <w:r>
-        <w:rPr>
-          <w:lang w:val="en-GB"/>
-        </w:rPr>
-        <w:t xml:space="preserve"> if you are </w:t>
-      </w:r>
-      <w:r>
-        <w:rPr>
-          <w:lang w:val="en-GB"/>
-        </w:rPr>
-        <w:t xml:space="preserve">its </w:t>
-      </w:r>
-      <w:r>
-        <w:rPr>
-          <w:lang w:val="en-GB"/>
-        </w:rPr>
-        <w:t>hero.</w:t>
-      </w:r>
-    </w:p>
-    <w:p>
-      <w:pPr>
-        <w:pStyle w:val="BodyTextIndent"/>
-        <w:rPr>
-          <w:lang w:val="en-GB"/>
-        </w:rPr>
-      </w:pPr>
+        <w:spacing w:after="0"/>
+        <w:rPr>
+          <w:lang w:val="en-GB"/>
+        </w:rPr>
+      </w:pPr>
+      <w:r>
+        <w:rPr>
+          <w:lang w:val="en-GB"/>
+        </w:rPr>
+        <w:t xml:space="preserve">Throughout the game there will be a story. It will be told to the player by narrative boxes seen in the upper right corner of the player’s screen. The player will be told what happened to the village and why it is in ruins. It will however not tell the player who is the destroyer, since that will be revealed in the ending depending on your karma. The story is to make the player unsure if she is the protagonist or the </w:t>
+      </w:r>
+      <w:r>
+        <w:rPr>
+          <w:lang w:val="en-GB"/>
+        </w:rPr>
+        <w:t>antagonist</w:t>
+      </w:r>
+      <w:r>
+        <w:rPr>
+          <w:lang w:val="en-GB"/>
+        </w:rPr>
+        <w:t xml:space="preserve"> of the game.</w:t>
+      </w:r>
     </w:p>
     <w:p>
       <w:pPr>
@@ -3466,14 +3959,610 @@
         </w:rPr>
         <w:t xml:space="preserve"> </w:t>
       </w:r>
-      <w:bookmarkStart w:id="10" w:name="_Toc379816980"/>
-      <w:r>
-        <w:rPr>
-          <w:lang w:val="en-GB"/>
-        </w:rPr>
-        <w:t>Level Flow</w:t>
+      <w:bookmarkStart w:id="10" w:name="_Toc379986262"/>
+      <w:r>
+        <w:rPr>
+          <w:lang w:val="en-GB"/>
+        </w:rPr>
+        <w:t>Level Design</w:t>
       </w:r>
       <w:bookmarkEnd w:id="10"/>
+      <w:r>
+        <w:rPr>
+          <w:lang w:val="en-GB"/>
+        </w:rPr>
+        <w:t xml:space="preserve"> – Intro</w:t>
+      </w:r>
+    </w:p>
+    <w:p>
+      <w:pPr>
+        <w:rPr>
+          <w:lang w:val="en-GB"/>
+        </w:rPr>
+      </w:pPr>
+      <w:r>
+        <w:rPr>
+          <w:lang w:val="en-GB"/>
+        </w:rPr>
+        <w:t>This is the intro of our game’s level.</w:t>
+      </w:r>
+      <w:r>
+        <w:rPr>
+          <w:lang w:val="en-GB"/>
+        </w:rPr>
+        <w:br/>
+      </w:r>
+      <w:r>
+        <w:rPr>
+          <w:lang w:val="en-GB"/>
+        </w:rPr>
+        <w:t xml:space="preserve">The player spawns with 0 elemental points and sees a lost soul. It is the only thing on the map and it is shown with a pulsating glow and float in the middle of the map. If the player ignores it and try to walk past it she will be stopped by a wall of fire that you can see if you walk past the lost soul. When the player pick up the lost soul a bubble appears and shows what you can do with it </w:t>
+      </w:r>
+      <w:proofErr w:type="spellStart"/>
+      <w:r>
+        <w:rPr>
+          <w:lang w:val="en-GB"/>
+        </w:rPr>
+        <w:t>it</w:t>
+      </w:r>
+      <w:proofErr w:type="spellEnd"/>
+      <w:r>
+        <w:rPr>
+          <w:lang w:val="en-GB"/>
+        </w:rPr>
+        <w:t xml:space="preserve">. If you sacrifice it you get three elemental points in the element that you currently are possessing (water by default) and one elemental point each in the other two. Or if she free the lost soul and let it go to the next life the player get one point in each element. </w:t>
+      </w:r>
+    </w:p>
+    <w:p>
+      <w:pPr>
+        <w:rPr>
+          <w:lang w:val="en-GB"/>
+        </w:rPr>
+      </w:pPr>
+      <w:r>
+        <w:rPr>
+          <w:lang w:val="en-GB"/>
+        </w:rPr>
+        <w:t xml:space="preserve">It will be made clear what an evil action is and what is a good action. The evil choice button will be surrounded by red </w:t>
+      </w:r>
+      <w:r>
+        <w:rPr>
+          <w:lang w:val="en-GB"/>
+        </w:rPr>
+        <w:t>colour</w:t>
+      </w:r>
+      <w:r>
+        <w:rPr>
+          <w:lang w:val="en-GB"/>
+        </w:rPr>
+        <w:t xml:space="preserve">, have an evil picture on it and you see the text “Sacrifice the soul to gain three elemental points in the element you are possessing and one in the other two”. The good choice button will be surrounded by a yellow or green </w:t>
+      </w:r>
+      <w:r>
+        <w:rPr>
+          <w:lang w:val="en-GB"/>
+        </w:rPr>
+        <w:t>colour</w:t>
+      </w:r>
+      <w:r>
+        <w:rPr>
+          <w:lang w:val="en-GB"/>
+        </w:rPr>
+        <w:t xml:space="preserve"> and have a “good” picture on it and have the text “Help the soul go to the next life and you gain one point in each element”.</w:t>
+      </w:r>
+    </w:p>
+    <w:p>
+      <w:pPr>
+        <w:rPr>
+          <w:lang w:val="en-GB"/>
+        </w:rPr>
+      </w:pPr>
+      <w:r>
+        <w:rPr>
+          <w:lang w:val="en-GB"/>
+        </w:rPr>
+        <w:t>After the player have chosen she gains the elemental points and the part of the HUD where elemental point tree show change. The player learns were she can see how many elemental points she has.</w:t>
+      </w:r>
+    </w:p>
+    <w:p>
+      <w:pPr>
+        <w:rPr>
+          <w:lang w:val="en-GB"/>
+        </w:rPr>
+      </w:pPr>
+      <w:r>
+        <w:rPr>
+          <w:lang w:val="en-GB"/>
+        </w:rPr>
+        <w:lastRenderedPageBreak/>
+        <w:t xml:space="preserve">The element you are currently possessing is shown with that part of the elemental </w:t>
+      </w:r>
+      <w:r>
+        <w:rPr>
+          <w:lang w:val="en-GB"/>
+        </w:rPr>
+        <w:t>point tree is lit up a little. For example i</w:t>
+      </w:r>
+      <w:r>
+        <w:rPr>
+          <w:lang w:val="en-GB"/>
+        </w:rPr>
+        <w:t>f the player has water the water elemental point tree is lit up. The player sees that that you can probably change that and discover it by testing the other buttons. During that process the player also learns how to shoot. She tries to shoot the fire wall and change what element she is possessing until she hit the wall with water and it disappears. The player learns water is good against fire.</w:t>
+      </w:r>
+    </w:p>
+    <w:p>
+      <w:pPr>
+        <w:rPr>
+          <w:lang w:val="en-GB"/>
+        </w:rPr>
+      </w:pPr>
+      <w:r>
+        <w:rPr>
+          <w:lang w:val="en-GB"/>
+        </w:rPr>
+        <w:t>The player continues to walk and a fire enemy appears and starts attacking the player. The player knows that she should shoot water on fire so she shoots it and kill it in one shot. The enemy has three points of health and a super effective attack do three points of damage. If she shoots it with wood it will do one point of damage as fire is strong against wood. If she shoots the enemy with fire it will do two points of damage. If the player get hit she loses an elemental point in the element she is currently possessing.</w:t>
+      </w:r>
+    </w:p>
+    <w:p>
+      <w:pPr>
+        <w:rPr>
+          <w:lang w:val="en-GB"/>
+        </w:rPr>
+      </w:pPr>
+      <w:r>
+        <w:rPr>
+          <w:lang w:val="en-GB"/>
+        </w:rPr>
+        <w:t>The player continues and a wood enemy appears. The same thing as with the fire enemy happens but fire does three points of damage, wood do two points of damage and water does one point of damage.</w:t>
+      </w:r>
+    </w:p>
+    <w:p>
+      <w:pPr>
+        <w:rPr>
+          <w:lang w:val="en-GB"/>
+        </w:rPr>
+      </w:pPr>
+      <w:r>
+        <w:rPr>
+          <w:lang w:val="en-GB"/>
+        </w:rPr>
+        <w:t>The same thing happens again but it is a water enemy this time. Wood does three points of damage, water do two points of damage and wood does one point of damage.</w:t>
+      </w:r>
+    </w:p>
+    <w:p>
+      <w:pPr>
+        <w:rPr>
+          <w:lang w:val="en-GB"/>
+        </w:rPr>
+      </w:pPr>
+      <w:r>
+        <w:rPr>
+          <w:lang w:val="en-GB"/>
+        </w:rPr>
+        <w:t>Then the player continues and this time she gets confronted by three enemies, one of each element. So she has to change between what element she is possessing to do the most effective damage to each of the enemies. One of the enemies drops a lost soul. The player walk up to the soul but this time there is no bubble, the player simple pick it up when she touch it and it get put in a jar that is shown in the HUD. If the players try to use one of the buttons she have learned does sacrificing or freeing the lost soul the same thing happens as before and the lost souls disappear from the HUD, it is consumed. If there is more than one lost soul in the jar only one disappears per button press.</w:t>
+      </w:r>
+    </w:p>
+    <w:p>
+      <w:pPr>
+        <w:rPr>
+          <w:lang w:val="en-GB"/>
+        </w:rPr>
+      </w:pPr>
+      <w:r>
+        <w:rPr>
+          <w:lang w:val="en-GB"/>
+        </w:rPr>
+        <w:t>The player continue and see an altar, the first one is shown with a pulsating glow around it. The altar has the same picture on it as the evil choice button. If the player goes up to it a bubble appears and shows that if you sacrifice a lost soul close to an altar you make a minion that helps you attack the enemies. If the player has a lost soul she can test it.</w:t>
+      </w:r>
+    </w:p>
+    <w:p>
+      <w:pPr>
+        <w:pStyle w:val="Heading3"/>
+        <w:numPr>
+          <w:ilvl w:val="1"/>
+          <w:numId w:val="10"/>
+        </w:numPr>
+        <w:spacing w:before="240" w:after="120"/>
+        <w:ind w:left="839" w:hanging="482"/>
+        <w:rPr>
+          <w:lang w:val="en-GB"/>
+        </w:rPr>
+      </w:pPr>
+      <w:bookmarkStart w:id="11" w:name="_Toc379986263"/>
+      <w:r>
+        <w:rPr>
+          <w:lang w:val="en-GB"/>
+        </w:rPr>
+        <w:t>Battle</w:t>
+      </w:r>
+      <w:bookmarkEnd w:id="11"/>
+      <w:r>
+        <w:rPr>
+          <w:lang w:val="en-GB"/>
+        </w:rPr>
+        <w:t>s</w:t>
+      </w:r>
+    </w:p>
+    <w:p>
+      <w:pPr>
+        <w:rPr>
+          <w:u w:val="single"/>
+          <w:lang w:val="en-US"/>
+        </w:rPr>
+        <w:sectPr>
+          <w:footerReference w:type="default" r:id="rId14"/>
+          <w:headerReference w:type="first" r:id="rId15"/>
+          <w:footerReference w:type="first" r:id="rId16"/>
+          <w:pgSz w:w="11906" w:h="16838"/>
+          <w:pgMar w:top="1417" w:right="1417" w:bottom="1417" w:left="1417" w:header="708" w:footer="708" w:gutter="0"/>
+          <w:cols w:space="708"/>
+          <w:titlePg/>
+          <w:docGrid w:linePitch="360"/>
+        </w:sectPr>
+      </w:pPr>
+    </w:p>
+    <w:p>
+      <w:pPr>
+        <w:rPr>
+          <w:lang w:val="en-US"/>
+        </w:rPr>
+      </w:pPr>
+      <w:r>
+        <w:rPr>
+          <w:u w:val="single"/>
+          <w:lang w:val="en-US"/>
+        </w:rPr>
+        <w:lastRenderedPageBreak/>
+        <w:t>Battle #1</w:t>
+      </w:r>
+      <w:r>
+        <w:rPr>
+          <w:b/>
+          <w:lang w:val="en-US"/>
+        </w:rPr>
+        <w:br/>
+      </w:r>
+      <w:r>
+        <w:rPr>
+          <w:lang w:val="en-US"/>
+        </w:rPr>
+        <w:t>3 fire types</w:t>
+      </w:r>
+      <w:r>
+        <w:rPr>
+          <w:lang w:val="en-US"/>
+        </w:rPr>
+        <w:br/>
+        <w:t>One wood wall behind them</w:t>
+      </w:r>
+    </w:p>
+    <w:p>
+      <w:pPr>
+        <w:rPr>
+          <w:lang w:val="en-US"/>
+        </w:rPr>
+      </w:pPr>
+      <w:r>
+        <w:rPr>
+          <w:u w:val="single"/>
+          <w:lang w:val="en-US"/>
+        </w:rPr>
+        <w:t>Battle #2</w:t>
+      </w:r>
+      <w:r>
+        <w:rPr>
+          <w:u w:val="single"/>
+          <w:lang w:val="en-US"/>
+        </w:rPr>
+        <w:br/>
+      </w:r>
+      <w:r>
+        <w:rPr>
+          <w:lang w:val="en-US"/>
+        </w:rPr>
+        <w:t>3 wood types</w:t>
+      </w:r>
+      <w:r>
+        <w:rPr>
+          <w:lang w:val="en-US"/>
+        </w:rPr>
+        <w:br/>
+        <w:t>One water wall behind them</w:t>
+      </w:r>
+    </w:p>
+    <w:p>
+      <w:pPr>
+        <w:rPr>
+          <w:lang w:val="en-US"/>
+        </w:rPr>
+      </w:pPr>
+      <w:r>
+        <w:rPr>
+          <w:u w:val="single"/>
+          <w:lang w:val="en-US"/>
+        </w:rPr>
+        <w:t>Battle #3</w:t>
+      </w:r>
+      <w:r>
+        <w:rPr>
+          <w:b/>
+          <w:lang w:val="en-US"/>
+        </w:rPr>
+        <w:br/>
+      </w:r>
+      <w:r>
+        <w:rPr>
+          <w:lang w:val="en-US"/>
+        </w:rPr>
+        <w:t>3 water types</w:t>
+      </w:r>
+    </w:p>
+    <w:p>
+      <w:pPr>
+        <w:rPr>
+          <w:lang w:val="en-US"/>
+        </w:rPr>
+      </w:pPr>
+      <w:r>
+        <w:rPr>
+          <w:u w:val="single"/>
+          <w:lang w:val="en-US"/>
+        </w:rPr>
+        <w:t>Battle #4</w:t>
+      </w:r>
+      <w:r>
+        <w:rPr>
+          <w:u w:val="single"/>
+          <w:lang w:val="en-US"/>
+        </w:rPr>
+        <w:br/>
+      </w:r>
+      <w:r>
+        <w:rPr>
+          <w:lang w:val="en-US"/>
+        </w:rPr>
+        <w:t>4 wood</w:t>
+      </w:r>
+      <w:r>
+        <w:rPr>
+          <w:lang w:val="en-US"/>
+        </w:rPr>
+        <w:br/>
+        <w:t>2 fire</w:t>
+      </w:r>
+      <w:r>
+        <w:rPr>
+          <w:lang w:val="en-US"/>
+        </w:rPr>
+        <w:br/>
+        <w:t>2 water</w:t>
+      </w:r>
+    </w:p>
+    <w:p>
+      <w:pPr>
+        <w:rPr>
+          <w:lang w:val="en-US"/>
+        </w:rPr>
+      </w:pPr>
+      <w:r>
+        <w:rPr>
+          <w:u w:val="single"/>
+          <w:lang w:val="en-US"/>
+        </w:rPr>
+        <w:lastRenderedPageBreak/>
+        <w:t>Battle #5</w:t>
+      </w:r>
+      <w:r>
+        <w:rPr>
+          <w:lang w:val="en-US"/>
+        </w:rPr>
+        <w:br/>
+        <w:t>4 water</w:t>
+      </w:r>
+      <w:r>
+        <w:rPr>
+          <w:lang w:val="en-US"/>
+        </w:rPr>
+        <w:br/>
+        <w:t>4 fire</w:t>
+      </w:r>
+      <w:r>
+        <w:rPr>
+          <w:lang w:val="en-US"/>
+        </w:rPr>
+        <w:br/>
+        <w:t>One water wall behind them</w:t>
+      </w:r>
+      <w:r>
+        <w:rPr>
+          <w:lang w:val="en-US"/>
+        </w:rPr>
+        <w:br/>
+        <w:t>One altar</w:t>
+      </w:r>
+    </w:p>
+    <w:p>
+      <w:pPr>
+        <w:rPr>
+          <w:lang w:val="en-US"/>
+        </w:rPr>
+      </w:pPr>
+      <w:r>
+        <w:rPr>
+          <w:u w:val="single"/>
+          <w:lang w:val="en-US"/>
+        </w:rPr>
+        <w:t>Battle #6</w:t>
+      </w:r>
+      <w:r>
+        <w:rPr>
+          <w:lang w:val="en-US"/>
+        </w:rPr>
+        <w:br/>
+        <w:t>4 fire</w:t>
+      </w:r>
+      <w:r>
+        <w:rPr>
+          <w:lang w:val="en-US"/>
+        </w:rPr>
+        <w:br/>
+        <w:t>3 wood</w:t>
+      </w:r>
+      <w:r>
+        <w:rPr>
+          <w:lang w:val="en-US"/>
+        </w:rPr>
+        <w:br/>
+        <w:t>1 water</w:t>
+      </w:r>
+    </w:p>
+    <w:p>
+      <w:pPr>
+        <w:rPr>
+          <w:lang w:val="en-US"/>
+        </w:rPr>
+      </w:pPr>
+      <w:r>
+        <w:rPr>
+          <w:u w:val="single"/>
+          <w:lang w:val="en-US"/>
+        </w:rPr>
+        <w:t>Battle #7</w:t>
+      </w:r>
+      <w:r>
+        <w:rPr>
+          <w:u w:val="single"/>
+          <w:lang w:val="en-US"/>
+        </w:rPr>
+        <w:br/>
+      </w:r>
+      <w:r>
+        <w:rPr>
+          <w:lang w:val="en-US"/>
+        </w:rPr>
+        <w:t>5 water</w:t>
+      </w:r>
+      <w:r>
+        <w:rPr>
+          <w:lang w:val="en-US"/>
+        </w:rPr>
+        <w:br/>
+        <w:t>2 wood</w:t>
+      </w:r>
+    </w:p>
+    <w:p>
+      <w:pPr>
+        <w:rPr>
+          <w:lang w:val="en-US"/>
+        </w:rPr>
+      </w:pPr>
+      <w:r>
+        <w:rPr>
+          <w:u w:val="single"/>
+          <w:lang w:val="en-US"/>
+        </w:rPr>
+        <w:lastRenderedPageBreak/>
+        <w:t>Battle #8</w:t>
+      </w:r>
+      <w:r>
+        <w:rPr>
+          <w:u w:val="single"/>
+          <w:lang w:val="en-US"/>
+        </w:rPr>
+        <w:br/>
+      </w:r>
+      <w:r>
+        <w:rPr>
+          <w:lang w:val="en-US"/>
+        </w:rPr>
+        <w:t>4 fire</w:t>
+      </w:r>
+      <w:r>
+        <w:rPr>
+          <w:lang w:val="en-US"/>
+        </w:rPr>
+        <w:br/>
+        <w:t>5 wood</w:t>
+      </w:r>
+      <w:r>
+        <w:rPr>
+          <w:lang w:val="en-US"/>
+        </w:rPr>
+        <w:br/>
+        <w:t>One fire wall behind them</w:t>
+      </w:r>
+      <w:r>
+        <w:rPr>
+          <w:lang w:val="en-US"/>
+        </w:rPr>
+        <w:br/>
+        <w:t>One altar</w:t>
+      </w:r>
+    </w:p>
+    <w:p>
+      <w:pPr>
+        <w:rPr>
+          <w:lang w:val="en-US"/>
+        </w:rPr>
+      </w:pPr>
+      <w:r>
+        <w:rPr>
+          <w:u w:val="single"/>
+          <w:lang w:val="en-US"/>
+        </w:rPr>
+        <w:t>Battle #9</w:t>
+      </w:r>
+      <w:r>
+        <w:rPr>
+          <w:lang w:val="en-US"/>
+        </w:rPr>
+        <w:br/>
+        <w:t>6 fire</w:t>
+      </w:r>
+      <w:r>
+        <w:rPr>
+          <w:lang w:val="en-US"/>
+        </w:rPr>
+        <w:br/>
+        <w:t>3 water</w:t>
+      </w:r>
+    </w:p>
+    <w:p>
+      <w:pPr>
+        <w:rPr>
+          <w:u w:val="single"/>
+          <w:lang w:val="en-US"/>
+        </w:rPr>
+        <w:sectPr>
+          <w:type w:val="continuous"/>
+          <w:pgSz w:w="11906" w:h="16838"/>
+          <w:pgMar w:top="1417" w:right="1417" w:bottom="1417" w:left="1417" w:header="708" w:footer="708" w:gutter="0"/>
+          <w:cols w:num="3" w:space="708"/>
+          <w:titlePg/>
+          <w:docGrid w:linePitch="360"/>
+        </w:sectPr>
+      </w:pPr>
+      <w:r>
+        <w:rPr>
+          <w:u w:val="single"/>
+          <w:lang w:val="en-US"/>
+        </w:rPr>
+        <w:t>BOSS BATTLE!</w:t>
+      </w:r>
+    </w:p>
+    <w:p>
+      <w:pPr>
+        <w:rPr>
+          <w:u w:val="single"/>
+          <w:lang w:val="en-US"/>
+        </w:rPr>
+      </w:pPr>
+    </w:p>
+    <w:p>
+      <w:pPr>
+        <w:rPr>
+          <w:lang w:val="en-US"/>
+        </w:rPr>
+      </w:pPr>
     </w:p>
     <w:p>
       <w:pPr>
@@ -3486,40 +4575,12 @@
           <w:lang w:val="en-GB"/>
         </w:rPr>
       </w:pPr>
-      <w:bookmarkStart w:id="11" w:name="_Toc379816981"/>
-      <w:r>
-        <w:rPr>
-          <w:lang w:val="en-GB"/>
-        </w:rPr>
-        <w:t>Game Presentation</w:t>
-      </w:r>
-      <w:bookmarkEnd w:id="11"/>
-    </w:p>
-    <w:p>
-      <w:pPr>
-        <w:pStyle w:val="BodyTextIndent"/>
-        <w:rPr>
-          <w:lang w:val="en-GB"/>
-        </w:rPr>
-      </w:pPr>
-    </w:p>
-    <w:p>
-      <w:pPr>
-        <w:pStyle w:val="Heading2"/>
-        <w:numPr>
-          <w:ilvl w:val="0"/>
-          <w:numId w:val="10"/>
-        </w:numPr>
-        <w:rPr>
-          <w:lang w:val="en-GB"/>
-        </w:rPr>
-      </w:pPr>
-      <w:bookmarkStart w:id="12" w:name="_Toc379816982"/>
-      <w:r>
-        <w:rPr>
-          <w:lang w:val="en-GB"/>
-        </w:rPr>
-        <w:t>Intermission Sequences</w:t>
+      <w:bookmarkStart w:id="12" w:name="_Toc379986264"/>
+      <w:r>
+        <w:rPr>
+          <w:lang w:val="en-GB"/>
+        </w:rPr>
+        <w:t>MDA</w:t>
       </w:r>
       <w:bookmarkEnd w:id="12"/>
     </w:p>
@@ -3529,44 +4590,135 @@
           <w:lang w:val="en-GB"/>
         </w:rPr>
       </w:pPr>
-    </w:p>
-    <w:p>
-      <w:pPr>
-        <w:pStyle w:val="Heading2"/>
-        <w:numPr>
-          <w:ilvl w:val="0"/>
-          <w:numId w:val="10"/>
-        </w:numPr>
-        <w:rPr>
-          <w:lang w:val="en-GB"/>
-        </w:rPr>
-      </w:pPr>
-      <w:bookmarkStart w:id="13" w:name="_Toc379816983"/>
-      <w:r>
-        <w:rPr>
-          <w:lang w:val="en-GB"/>
-        </w:rPr>
-        <w:t>Target Platforms</w:t>
-      </w:r>
-      <w:bookmarkEnd w:id="13"/>
-    </w:p>
-    <w:p>
-      <w:pPr>
-        <w:rPr>
-          <w:lang w:val="en-GB"/>
-        </w:rPr>
-      </w:pPr>
-      <w:r>
-        <w:rPr>
-          <w:lang w:val="en-GB"/>
-        </w:rPr>
-        <w:t>PC</w:t>
+      <w:r>
+        <w:rPr>
+          <w:lang w:val="en-GB"/>
+        </w:rPr>
+        <w:t xml:space="preserve">The aesthetic </w:t>
+      </w:r>
+      <w:r>
+        <w:rPr>
+          <w:lang w:val="en-GB"/>
+        </w:rPr>
+        <w:t xml:space="preserve">goals of the game are to make </w:t>
+      </w:r>
+      <w:r>
+        <w:rPr>
+          <w:lang w:val="en-GB"/>
+        </w:rPr>
+        <w:t>the player feel</w:t>
+      </w:r>
+      <w:r>
+        <w:rPr>
+          <w:lang w:val="en-GB"/>
+        </w:rPr>
+        <w:t xml:space="preserve"> lonely/</w:t>
+      </w:r>
+      <w:r>
+        <w:rPr>
+          <w:lang w:val="en-GB"/>
+        </w:rPr>
+        <w:t>melancholy</w:t>
+      </w:r>
+      <w:r>
+        <w:rPr>
+          <w:lang w:val="en-GB"/>
+        </w:rPr>
+        <w:t xml:space="preserve"> and also make her feel </w:t>
+      </w:r>
+      <w:r>
+        <w:rPr>
+          <w:lang w:val="en-GB"/>
+        </w:rPr>
+        <w:t>conflicted</w:t>
+      </w:r>
+      <w:r>
+        <w:rPr>
+          <w:lang w:val="en-GB"/>
+        </w:rPr>
+        <w:t xml:space="preserve"> with a moral choice. The </w:t>
+      </w:r>
+      <w:r>
+        <w:rPr>
+          <w:lang w:val="en-GB"/>
+        </w:rPr>
+        <w:t xml:space="preserve">melancholy feeling will be achieved with the help of visual and audial effects. </w:t>
+      </w:r>
+      <w:r>
+        <w:rPr>
+          <w:lang w:val="en-GB"/>
+        </w:rPr>
+        <w:t>Furthermore</w:t>
+      </w:r>
+      <w:r>
+        <w:rPr>
+          <w:lang w:val="en-GB"/>
+        </w:rPr>
+        <w:t>, t</w:t>
+      </w:r>
+      <w:r>
+        <w:rPr>
+          <w:lang w:val="en-GB"/>
+        </w:rPr>
+        <w:t>he Asian style of the aesthetics influences our art process and music as well some coding decision.</w:t>
+      </w:r>
+      <w:r>
+        <w:rPr>
+          <w:lang w:val="en-GB"/>
+        </w:rPr>
+        <w:t xml:space="preserve"> </w:t>
+      </w:r>
+      <w:r>
+        <w:rPr>
+          <w:lang w:val="en-GB"/>
+        </w:rPr>
+        <w:t xml:space="preserve">The moral choice however will be supported by the dynamics of the game, which is to sacrifice or </w:t>
+      </w:r>
+      <w:r>
+        <w:rPr>
+          <w:lang w:val="en-GB"/>
+        </w:rPr>
+        <w:t>free</w:t>
+      </w:r>
+      <w:r>
+        <w:rPr>
+          <w:lang w:val="en-GB"/>
+        </w:rPr>
+        <w:t xml:space="preserve"> </w:t>
+      </w:r>
+      <w:r>
+        <w:rPr>
+          <w:lang w:val="en-GB"/>
+        </w:rPr>
+        <w:t xml:space="preserve">lost </w:t>
+      </w:r>
+      <w:r>
+        <w:rPr>
+          <w:lang w:val="en-GB"/>
+        </w:rPr>
+        <w:t xml:space="preserve">souls.  </w:t>
+      </w:r>
+      <w:r>
+        <w:rPr>
+          <w:lang w:val="en-GB"/>
+        </w:rPr>
+        <w:t>The mechanics of the game are; move, shoot</w:t>
+      </w:r>
+      <w:r>
+        <w:rPr>
+          <w:lang w:val="en-GB"/>
+        </w:rPr>
+        <w:t>, sacrificing/freeing lost souls</w:t>
+      </w:r>
+      <w:r>
+        <w:rPr>
+          <w:lang w:val="en-GB"/>
+        </w:rPr>
+        <w:t xml:space="preserve"> and switch elements. </w:t>
       </w:r>
     </w:p>
     <w:sectPr>
-      <w:footerReference w:type="default" r:id="rId9"/>
-      <w:headerReference w:type="first" r:id="rId10"/>
-      <w:footerReference w:type="first" r:id="rId11"/>
+      <w:type w:val="continuous"/>
       <w:pgSz w:w="11906" w:h="16838"/>
       <w:pgMar w:top="1417" w:right="1417" w:bottom="1417" w:left="1417" w:header="708" w:footer="708" w:gutter="0"/>
       <w:cols w:space="708"/>
@@ -3632,7 +4784,7 @@
           <w:rPr>
             <w:noProof/>
           </w:rPr>
-          <w:t>2</w:t>
+          <w:t>3</w:t>
         </w:r>
         <w:r>
           <w:fldChar w:fldCharType="end"/>
@@ -3970,6 +5122,95 @@
     </w:lvl>
   </w:abstractNum>
   <w:abstractNum w:abstractNumId="2">
+    <w:nsid w:val="1B845A2C"/>
+    <w:multiLevelType w:val="hybridMultilevel"/>
+    <w:tmpl w:val="6824A11E"/>
+    <w:lvl w:ilvl="0" w:tplc="041D000F">
+      <w:start w:val="1"/>
+      <w:numFmt w:val="decimal"/>
+      <w:lvlText w:val="%1."/>
+      <w:lvlJc w:val="left"/>
+      <w:pPr>
+        <w:ind w:left="720" w:hanging="360"/>
+      </w:pPr>
+      <w:rPr>
+        <w:rFonts w:hint="default"/>
+      </w:rPr>
+    </w:lvl>
+    <w:lvl w:ilvl="1" w:tplc="041D0019" w:tentative="1">
+      <w:start w:val="1"/>
+      <w:numFmt w:val="lowerLetter"/>
+      <w:lvlText w:val="%2."/>
+      <w:lvlJc w:val="left"/>
+      <w:pPr>
+        <w:ind w:left="1440" w:hanging="360"/>
+      </w:pPr>
+    </w:lvl>
+    <w:lvl w:ilvl="2" w:tplc="041D001B" w:tentative="1">
+      <w:start w:val="1"/>
+      <w:numFmt w:val="lowerRoman"/>
+      <w:lvlText w:val="%3."/>
+      <w:lvlJc w:val="right"/>
+      <w:pPr>
+        <w:ind w:left="2160" w:hanging="180"/>
+      </w:pPr>
+    </w:lvl>
+    <w:lvl w:ilvl="3" w:tplc="041D000F" w:tentative="1">
+      <w:start w:val="1"/>
+      <w:numFmt w:val="decimal"/>
+      <w:lvlText w:val="%4."/>
+      <w:lvlJc w:val="left"/>
+      <w:pPr>
+        <w:ind w:left="2880" w:hanging="360"/>
+      </w:pPr>
+    </w:lvl>
+    <w:lvl w:ilvl="4" w:tplc="041D0019" w:tentative="1">
+      <w:start w:val="1"/>
+      <w:numFmt w:val="lowerLetter"/>
+      <w:lvlText w:val="%5."/>
+      <w:lvlJc w:val="left"/>
+      <w:pPr>
+        <w:ind w:left="3600" w:hanging="360"/>
+      </w:pPr>
+    </w:lvl>
+    <w:lvl w:ilvl="5" w:tplc="041D001B" w:tentative="1">
+      <w:start w:val="1"/>
+      <w:numFmt w:val="lowerRoman"/>
+      <w:lvlText w:val="%6."/>
+      <w:lvlJc w:val="right"/>
+      <w:pPr>
+        <w:ind w:left="4320" w:hanging="180"/>
+      </w:pPr>
+    </w:lvl>
+    <w:lvl w:ilvl="6" w:tplc="041D000F" w:tentative="1">
+      <w:start w:val="1"/>
+      <w:numFmt w:val="decimal"/>
+      <w:lvlText w:val="%7."/>
+      <w:lvlJc w:val="left"/>
+      <w:pPr>
+        <w:ind w:left="5040" w:hanging="360"/>
+      </w:pPr>
+    </w:lvl>
+    <w:lvl w:ilvl="7" w:tplc="041D0019" w:tentative="1">
+      <w:start w:val="1"/>
+      <w:numFmt w:val="lowerLetter"/>
+      <w:lvlText w:val="%8."/>
+      <w:lvlJc w:val="left"/>
+      <w:pPr>
+        <w:ind w:left="5760" w:hanging="360"/>
+      </w:pPr>
+    </w:lvl>
+    <w:lvl w:ilvl="8" w:tplc="041D001B" w:tentative="1">
+      <w:start w:val="1"/>
+      <w:numFmt w:val="lowerRoman"/>
+      <w:lvlText w:val="%9."/>
+      <w:lvlJc w:val="right"/>
+      <w:pPr>
+        <w:ind w:left="6480" w:hanging="180"/>
+      </w:pPr>
+    </w:lvl>
+  </w:abstractNum>
+  <w:abstractNum w:abstractNumId="3">
     <w:nsid w:val="1F6101BF"/>
     <w:multiLevelType w:val="hybridMultilevel"/>
     <w:tmpl w:val="46D82B68"/>
@@ -4082,7 +5323,7 @@
       </w:rPr>
     </w:lvl>
   </w:abstractNum>
-  <w:abstractNum w:abstractNumId="3">
+  <w:abstractNum w:abstractNumId="4">
     <w:nsid w:val="287B24BB"/>
     <w:multiLevelType w:val="hybridMultilevel"/>
     <w:tmpl w:val="A66605CA"/>
@@ -4195,7 +5436,7 @@
       </w:rPr>
     </w:lvl>
   </w:abstractNum>
-  <w:abstractNum w:abstractNumId="4">
+  <w:abstractNum w:abstractNumId="5">
     <w:nsid w:val="28B56A61"/>
     <w:multiLevelType w:val="multilevel"/>
     <w:tmpl w:val="0006618E"/>
@@ -4308,11 +5549,11 @@
       </w:rPr>
     </w:lvl>
   </w:abstractNum>
-  <w:abstractNum w:abstractNumId="5">
+  <w:abstractNum w:abstractNumId="6">
     <w:nsid w:val="2E467591"/>
-    <w:multiLevelType w:val="hybridMultilevel"/>
-    <w:tmpl w:val="6824A11E"/>
-    <w:lvl w:ilvl="0" w:tplc="041D000F">
+    <w:multiLevelType w:val="multilevel"/>
+    <w:tmpl w:val="39922308"/>
+    <w:lvl w:ilvl="0">
       <w:start w:val="1"/>
       <w:numFmt w:val="decimal"/>
       <w:lvlText w:val="%1."/>
@@ -4324,80 +5565,112 @@
         <w:rFonts w:hint="default"/>
       </w:rPr>
     </w:lvl>
-    <w:lvl w:ilvl="1" w:tplc="041D0019" w:tentative="1">
-      <w:start w:val="1"/>
-      <w:numFmt w:val="lowerLetter"/>
-      <w:lvlText w:val="%2."/>
-      <w:lvlJc w:val="left"/>
-      <w:pPr>
-        <w:ind w:left="1440" w:hanging="360"/>
-      </w:pPr>
-    </w:lvl>
-    <w:lvl w:ilvl="2" w:tplc="041D001B" w:tentative="1">
-      <w:start w:val="1"/>
-      <w:numFmt w:val="lowerRoman"/>
-      <w:lvlText w:val="%3."/>
-      <w:lvlJc w:val="right"/>
-      <w:pPr>
-        <w:ind w:left="2160" w:hanging="180"/>
-      </w:pPr>
-    </w:lvl>
-    <w:lvl w:ilvl="3" w:tplc="041D000F" w:tentative="1">
+    <w:lvl w:ilvl="1">
       <w:start w:val="1"/>
       <w:numFmt w:val="decimal"/>
-      <w:lvlText w:val="%4."/>
-      <w:lvlJc w:val="left"/>
-      <w:pPr>
-        <w:ind w:left="2880" w:hanging="360"/>
-      </w:pPr>
-    </w:lvl>
-    <w:lvl w:ilvl="4" w:tplc="041D0019" w:tentative="1">
-      <w:start w:val="1"/>
-      <w:numFmt w:val="lowerLetter"/>
-      <w:lvlText w:val="%5."/>
-      <w:lvlJc w:val="left"/>
-      <w:pPr>
-        <w:ind w:left="3600" w:hanging="360"/>
-      </w:pPr>
-    </w:lvl>
-    <w:lvl w:ilvl="5" w:tplc="041D001B" w:tentative="1">
-      <w:start w:val="1"/>
-      <w:numFmt w:val="lowerRoman"/>
-      <w:lvlText w:val="%6."/>
-      <w:lvlJc w:val="right"/>
-      <w:pPr>
-        <w:ind w:left="4320" w:hanging="180"/>
-      </w:pPr>
-    </w:lvl>
-    <w:lvl w:ilvl="6" w:tplc="041D000F" w:tentative="1">
+      <w:isLgl/>
+      <w:lvlText w:val="%1.%2"/>
+      <w:lvlJc w:val="left"/>
+      <w:pPr>
+        <w:ind w:left="840" w:hanging="480"/>
+      </w:pPr>
+      <w:rPr>
+        <w:rFonts w:hint="default"/>
+      </w:rPr>
+    </w:lvl>
+    <w:lvl w:ilvl="2">
       <w:start w:val="1"/>
       <w:numFmt w:val="decimal"/>
-      <w:lvlText w:val="%7."/>
-      <w:lvlJc w:val="left"/>
-      <w:pPr>
-        <w:ind w:left="5040" w:hanging="360"/>
-      </w:pPr>
-    </w:lvl>
-    <w:lvl w:ilvl="7" w:tplc="041D0019" w:tentative="1">
-      <w:start w:val="1"/>
-      <w:numFmt w:val="lowerLetter"/>
-      <w:lvlText w:val="%8."/>
-      <w:lvlJc w:val="left"/>
-      <w:pPr>
-        <w:ind w:left="5760" w:hanging="360"/>
-      </w:pPr>
-    </w:lvl>
-    <w:lvl w:ilvl="8" w:tplc="041D001B" w:tentative="1">
-      <w:start w:val="1"/>
-      <w:numFmt w:val="lowerRoman"/>
-      <w:lvlText w:val="%9."/>
-      <w:lvlJc w:val="right"/>
-      <w:pPr>
-        <w:ind w:left="6480" w:hanging="180"/>
-      </w:pPr>
+      <w:isLgl/>
+      <w:lvlText w:val="%1.%2.%3"/>
+      <w:lvlJc w:val="left"/>
+      <w:pPr>
+        <w:ind w:left="1080" w:hanging="720"/>
+      </w:pPr>
+      <w:rPr>
+        <w:rFonts w:hint="default"/>
+      </w:rPr>
+    </w:lvl>
+    <w:lvl w:ilvl="3">
+      <w:start w:val="1"/>
+      <w:numFmt w:val="decimal"/>
+      <w:isLgl/>
+      <w:lvlText w:val="%1.%2.%3.%4"/>
+      <w:lvlJc w:val="left"/>
+      <w:pPr>
+        <w:ind w:left="1080" w:hanging="720"/>
+      </w:pPr>
+      <w:rPr>
+        <w:rFonts w:hint="default"/>
+      </w:rPr>
+    </w:lvl>
+    <w:lvl w:ilvl="4">
+      <w:start w:val="1"/>
+      <w:numFmt w:val="decimal"/>
+      <w:isLgl/>
+      <w:lvlText w:val="%1.%2.%3.%4.%5"/>
+      <w:lvlJc w:val="left"/>
+      <w:pPr>
+        <w:ind w:left="1440" w:hanging="1080"/>
+      </w:pPr>
+      <w:rPr>
+        <w:rFonts w:hint="default"/>
+      </w:rPr>
+    </w:lvl>
+    <w:lvl w:ilvl="5">
+      <w:start w:val="1"/>
+      <w:numFmt w:val="decimal"/>
+      <w:isLgl/>
+      <w:lvlText w:val="%1.%2.%3.%4.%5.%6"/>
+      <w:lvlJc w:val="left"/>
+      <w:pPr>
+        <w:ind w:left="1440" w:hanging="1080"/>
+      </w:pPr>
+      <w:rPr>
+        <w:rFonts w:hint="default"/>
+      </w:rPr>
+    </w:lvl>
+    <w:lvl w:ilvl="6">
+      <w:start w:val="1"/>
+      <w:numFmt w:val="decimal"/>
+      <w:isLgl/>
+      <w:lvlText w:val="%1.%2.%3.%4.%5.%6.%7"/>
+      <w:lvlJc w:val="left"/>
+      <w:pPr>
+        <w:ind w:left="1800" w:hanging="1440"/>
+      </w:pPr>
+      <w:rPr>
+        <w:rFonts w:hint="default"/>
+      </w:rPr>
+    </w:lvl>
+    <w:lvl w:ilvl="7">
+      <w:start w:val="1"/>
+      <w:numFmt w:val="decimal"/>
+      <w:isLgl/>
+      <w:lvlText w:val="%1.%2.%3.%4.%5.%6.%7.%8"/>
+      <w:lvlJc w:val="left"/>
+      <w:pPr>
+        <w:ind w:left="1800" w:hanging="1440"/>
+      </w:pPr>
+      <w:rPr>
+        <w:rFonts w:hint="default"/>
+      </w:rPr>
+    </w:lvl>
+    <w:lvl w:ilvl="8">
+      <w:start w:val="1"/>
+      <w:numFmt w:val="decimal"/>
+      <w:isLgl/>
+      <w:lvlText w:val="%1.%2.%3.%4.%5.%6.%7.%8.%9"/>
+      <w:lvlJc w:val="left"/>
+      <w:pPr>
+        <w:ind w:left="1800" w:hanging="1440"/>
+      </w:pPr>
+      <w:rPr>
+        <w:rFonts w:hint="default"/>
+      </w:rPr>
     </w:lvl>
   </w:abstractNum>
-  <w:abstractNum w:abstractNumId="6">
+  <w:abstractNum w:abstractNumId="7">
     <w:nsid w:val="449A19A9"/>
     <w:multiLevelType w:val="hybridMultilevel"/>
     <w:tmpl w:val="3B0A5D36"/>
@@ -4510,7 +5783,7 @@
       </w:rPr>
     </w:lvl>
   </w:abstractNum>
-  <w:abstractNum w:abstractNumId="7">
+  <w:abstractNum w:abstractNumId="8">
     <w:nsid w:val="508423F9"/>
     <w:multiLevelType w:val="hybridMultilevel"/>
     <w:tmpl w:val="A4A4DB0E"/>
@@ -4623,7 +5896,7 @@
       </w:rPr>
     </w:lvl>
   </w:abstractNum>
-  <w:abstractNum w:abstractNumId="8">
+  <w:abstractNum w:abstractNumId="9">
     <w:nsid w:val="584D38F6"/>
     <w:multiLevelType w:val="multilevel"/>
     <w:tmpl w:val="0006618E"/>
@@ -4736,7 +6009,7 @@
       </w:rPr>
     </w:lvl>
   </w:abstractNum>
-  <w:abstractNum w:abstractNumId="9">
+  <w:abstractNum w:abstractNumId="10">
     <w:nsid w:val="6BF857CC"/>
     <w:multiLevelType w:val="hybridMultilevel"/>
     <w:tmpl w:val="C65C5C64"/>
@@ -4826,13 +6099,13 @@
     </w:lvl>
   </w:abstractNum>
   <w:num w:numId="1">
-    <w:abstractNumId w:val="8"/>
+    <w:abstractNumId w:val="9"/>
   </w:num>
   <w:num w:numId="2">
-    <w:abstractNumId w:val="4"/>
+    <w:abstractNumId w:val="5"/>
   </w:num>
   <w:num w:numId="3">
-    <w:abstractNumId w:val="6"/>
+    <w:abstractNumId w:val="7"/>
   </w:num>
   <w:num w:numId="4">
     <w:abstractNumId w:val="0"/>
@@ -4841,19 +6114,22 @@
     <w:abstractNumId w:val="1"/>
   </w:num>
   <w:num w:numId="6">
+    <w:abstractNumId w:val="4"/>
+  </w:num>
+  <w:num w:numId="7">
+    <w:abstractNumId w:val="8"/>
+  </w:num>
+  <w:num w:numId="8">
     <w:abstractNumId w:val="3"/>
   </w:num>
-  <w:num w:numId="7">
-    <w:abstractNumId w:val="7"/>
-  </w:num>
-  <w:num w:numId="8">
-    <w:abstractNumId w:val="2"/>
-  </w:num>
   <w:num w:numId="9">
-    <w:abstractNumId w:val="9"/>
+    <w:abstractNumId w:val="10"/>
   </w:num>
   <w:num w:numId="10">
-    <w:abstractNumId w:val="5"/>
+    <w:abstractNumId w:val="6"/>
+  </w:num>
+  <w:num w:numId="11">
+    <w:abstractNumId w:val="2"/>
   </w:num>
 </w:numbering>
 </file>
@@ -5074,14 +6350,14 @@
     <w:next w:val="Normal"/>
     <w:link w:val="Heading3Char"/>
     <w:uiPriority w:val="9"/>
-    <w:semiHidden/>
     <w:unhideWhenUsed/>
     <w:qFormat/>
-    <w:rsid w:val="005136E4"/>
+    <w:rsid w:val="00E015EE"/>
     <w:pPr>
       <w:keepNext/>
       <w:keepLines/>
-      <w:spacing w:before="200" w:after="0"/>
+      <w:spacing w:before="120" w:after="0"/>
+      <w:ind w:left="227"/>
       <w:outlineLvl w:val="2"/>
     </w:pPr>
     <w:rPr>
@@ -5279,8 +6555,7 @@
     <w:basedOn w:val="DefaultParagraphFont"/>
     <w:link w:val="Heading3"/>
     <w:uiPriority w:val="9"/>
-    <w:semiHidden/>
-    <w:rsid w:val="005136E4"/>
+    <w:rsid w:val="00E015EE"/>
     <w:rPr>
       <w:rFonts w:ascii="Times New Roman" w:eastAsiaTheme="majorEastAsia" w:hAnsi="Times New Roman" w:cstheme="majorBidi"/>
       <w:b/>
@@ -5331,14 +6606,22 @@
     <w:next w:val="Normal"/>
     <w:autoRedefine/>
     <w:uiPriority w:val="39"/>
-    <w:semiHidden/>
     <w:unhideWhenUsed/>
     <w:qFormat/>
-    <w:rsid w:val="005136E4"/>
+    <w:rsid w:val="00CF3ED9"/>
     <w:pPr>
+      <w:tabs>
+        <w:tab w:val="left" w:pos="1100"/>
+        <w:tab w:val="right" w:leader="dot" w:pos="9062"/>
+      </w:tabs>
       <w:spacing w:after="100"/>
       <w:ind w:left="440"/>
     </w:pPr>
+    <w:rPr>
+      <w:noProof/>
+      <w:sz w:val="20"/>
+      <w:lang w:val="en-GB"/>
+    </w:rPr>
   </w:style>
 </w:styles>
 </file>
@@ -5559,14 +6842,14 @@
     <w:next w:val="Normal"/>
     <w:link w:val="Heading3Char"/>
     <w:uiPriority w:val="9"/>
-    <w:semiHidden/>
     <w:unhideWhenUsed/>
     <w:qFormat/>
-    <w:rsid w:val="005136E4"/>
+    <w:rsid w:val="00E015EE"/>
     <w:pPr>
       <w:keepNext/>
       <w:keepLines/>
-      <w:spacing w:before="200" w:after="0"/>
+      <w:spacing w:before="120" w:after="0"/>
+      <w:ind w:left="227"/>
       <w:outlineLvl w:val="2"/>
     </w:pPr>
     <w:rPr>
@@ -5764,8 +7047,7 @@
     <w:basedOn w:val="DefaultParagraphFont"/>
     <w:link w:val="Heading3"/>
     <w:uiPriority w:val="9"/>
-    <w:semiHidden/>
-    <w:rsid w:val="005136E4"/>
+    <w:rsid w:val="00E015EE"/>
     <w:rPr>
       <w:rFonts w:ascii="Times New Roman" w:eastAsiaTheme="majorEastAsia" w:hAnsi="Times New Roman" w:cstheme="majorBidi"/>
       <w:b/>
@@ -5816,14 +7098,22 @@
     <w:next w:val="Normal"/>
     <w:autoRedefine/>
     <w:uiPriority w:val="39"/>
-    <w:semiHidden/>
     <w:unhideWhenUsed/>
     <w:qFormat/>
-    <w:rsid w:val="005136E4"/>
+    <w:rsid w:val="00CF3ED9"/>
     <w:pPr>
+      <w:tabs>
+        <w:tab w:val="left" w:pos="1100"/>
+        <w:tab w:val="right" w:leader="dot" w:pos="9062"/>
+      </w:tabs>
       <w:spacing w:after="100"/>
       <w:ind w:left="440"/>
     </w:pPr>
+    <w:rPr>
+      <w:noProof/>
+      <w:sz w:val="20"/>
+      <w:lang w:val="en-GB"/>
+    </w:rPr>
   </w:style>
 </w:styles>
 </file>
@@ -6118,7 +7408,7 @@
 </file>
 
 <file path=customXml/itemProps1.xml><?xml version="1.0" encoding="utf-8"?>
-<ds:datastoreItem xmlns:ds="http://schemas.openxmlformats.org/officeDocument/2006/customXml" ds:itemID="{93DA2E6B-5467-4146-9D94-985084BD8F1F}">
+<ds:datastoreItem xmlns:ds="http://schemas.openxmlformats.org/officeDocument/2006/customXml" ds:itemID="{7BCBCA87-21BC-4E83-B62C-2C2CB656F88E}">
   <ds:schemaRefs>
     <ds:schemaRef ds:uri="http://schemas.openxmlformats.org/officeDocument/2006/bibliography"/>
   </ds:schemaRefs>

</xml_diff>

<commit_message>
De sista uppdateringarna på GDD + slutliga pdf:en
</commit_message>
<xml_diff>
--- a/GameDesignDocument.docx
+++ b/GameDesignDocument.docx
@@ -1584,7 +1584,19 @@
         <w:rPr>
           <w:lang w:val="en-GB"/>
         </w:rPr>
-        <w:t xml:space="preserve">are lost when the player is hit. If you have less than one elemental point you cannot use that element. Altars are placed across the map and </w:t>
+        <w:t xml:space="preserve">are lost when the player is hit. If you have less than one elemental point you cannot use that element. </w:t>
+      </w:r>
+      <w:r>
+        <w:rPr>
+          <w:lang w:val="en-GB"/>
+        </w:rPr>
+        <w:t>Re-supply a</w:t>
+      </w:r>
+      <w:r>
+        <w:rPr>
+          <w:lang w:val="en-GB"/>
+        </w:rPr>
+        <w:t xml:space="preserve">ltars are placed across the map and </w:t>
       </w:r>
       <w:r>
         <w:rPr>
@@ -1657,7 +1669,25 @@
         <w:rPr>
           <w:lang w:val="en-GB"/>
         </w:rPr>
-        <w:t xml:space="preserve">what is more evil, sacrificing the lost soul, and what is more good, freeing the soul. </w:t>
+        <w:t>which</w:t>
+      </w:r>
+      <w:r>
+        <w:rPr>
+          <w:lang w:val="en-GB"/>
+        </w:rPr>
+        <w:t xml:space="preserve"> is more evil, sacrificing the lost soul, and </w:t>
+      </w:r>
+      <w:r>
+        <w:rPr>
+          <w:lang w:val="en-GB"/>
+        </w:rPr>
+        <w:t>which</w:t>
+      </w:r>
+      <w:r>
+        <w:rPr>
+          <w:lang w:val="en-GB"/>
+        </w:rPr>
+        <w:t xml:space="preserve"> is more good, freeing the soul. </w:t>
       </w:r>
     </w:p>
     <w:p>
@@ -1676,13 +1706,55 @@
         <w:rPr>
           <w:lang w:val="en-GB"/>
         </w:rPr>
-        <w:t xml:space="preserve"> by an altar</w:t>
-      </w:r>
-      <w:r>
-        <w:rPr>
-          <w:lang w:val="en-GB"/>
-        </w:rPr>
-        <w:t xml:space="preserve"> you can make a minion that will follow you and it will assist you by doing attacks that will slow the enemies down.</w:t>
+        <w:t xml:space="preserve"> by a</w:t>
+      </w:r>
+      <w:r>
+        <w:rPr>
+          <w:lang w:val="en-GB"/>
+        </w:rPr>
+        <w:t xml:space="preserve"> </w:t>
+      </w:r>
+      <w:r>
+        <w:rPr>
+          <w:lang w:val="en-GB"/>
+        </w:rPr>
+        <w:t>r</w:t>
+      </w:r>
+      <w:r>
+        <w:rPr>
+          <w:lang w:val="en-GB"/>
+        </w:rPr>
+        <w:t xml:space="preserve">e-supply </w:t>
+      </w:r>
+      <w:r>
+        <w:rPr>
+          <w:lang w:val="en-GB"/>
+        </w:rPr>
+        <w:t>altar</w:t>
+      </w:r>
+      <w:r>
+        <w:rPr>
+          <w:lang w:val="en-GB"/>
+        </w:rPr>
+        <w:t xml:space="preserve"> you can make a minion that will follow you</w:t>
+      </w:r>
+      <w:r>
+        <w:rPr>
+          <w:lang w:val="en-GB"/>
+        </w:rPr>
+        <w:t xml:space="preserve"> and it will assist you with</w:t>
+      </w:r>
+      <w:r>
+        <w:rPr>
+          <w:lang w:val="en-GB"/>
+        </w:rPr>
+        <w:t xml:space="preserve"> attacks </w:t>
+      </w:r>
+      <w:r>
+        <w:rPr>
+          <w:lang w:val="en-GB"/>
+        </w:rPr>
+        <w:t>that will slow the enemies down.</w:t>
       </w:r>
     </w:p>
     <w:p>
@@ -2051,6 +2123,12 @@
         <w:rPr>
           <w:lang w:val="en-GB"/>
         </w:rPr>
+        <w:t>, an indicator of which element is selected</w:t>
+      </w:r>
+      <w:r>
+        <w:rPr>
+          <w:lang w:val="en-GB"/>
+        </w:rPr>
         <w:t xml:space="preserve"> </w:t>
       </w:r>
       <w:r>
@@ -2121,7 +2199,19 @@
         <w:rPr>
           <w:lang w:val="en-GB"/>
         </w:rPr>
-        <w:t>-shaped mask wearing soul that has a shadow-like body with fading legs</w:t>
+        <w:t>-shaped</w:t>
+      </w:r>
+      <w:r>
+        <w:rPr>
+          <w:lang w:val="en-GB"/>
+        </w:rPr>
+        <w:t>, mask-</w:t>
+      </w:r>
+      <w:r>
+        <w:rPr>
+          <w:lang w:val="en-GB"/>
+        </w:rPr>
+        <w:t>wearing soul that has a shadow-like body with fading legs</w:t>
       </w:r>
       <w:r>
         <w:rPr>
@@ -2319,7 +2409,7 @@
         <w:rPr>
           <w:lang w:val="en-GB"/>
         </w:rPr>
-        <w:t>You get an upgrade in an element when you have 3 element points in that element.</w:t>
+        <w:t>For every third elemental point you have collected in an element, you will get one of these power-ups.</w:t>
       </w:r>
     </w:p>
     <w:p>
@@ -2453,7 +2543,7 @@
         <w:rPr>
           <w:lang w:val="en-GB"/>
         </w:rPr>
-        <w:t xml:space="preserve">The player is in </w:t>
+        <w:t xml:space="preserve">The player is </w:t>
       </w:r>
       <w:r>
         <w:rPr>
@@ -2778,7 +2868,25 @@
         <w:rPr>
           <w:lang w:val="en-GB"/>
         </w:rPr>
-        <w:t xml:space="preserve">, which is the same speed as the player has. The enemies have the same restrained mobility as the player, they can't </w:t>
+        <w:t xml:space="preserve">, which is </w:t>
+      </w:r>
+      <w:r>
+        <w:rPr>
+          <w:lang w:val="en-GB"/>
+        </w:rPr>
+        <w:t xml:space="preserve">the same speed as the </w:t>
+      </w:r>
+      <w:r>
+        <w:rPr>
+          <w:lang w:val="en-GB"/>
+        </w:rPr>
+        <w:t>player. The</w:t>
+      </w:r>
+      <w:r>
+        <w:rPr>
+          <w:lang w:val="en-GB"/>
+        </w:rPr>
+        <w:t xml:space="preserve"> enemies have the same restrained mobility as the player, they can't </w:t>
       </w:r>
       <w:r>
         <w:rPr>
@@ -3366,7 +3474,19 @@
           <w:lang w:val="en-GB"/>
         </w:rPr>
         <w:lastRenderedPageBreak/>
-        <w:t>The end game boss is made of all elements. When attacking the range depends on what type of element the attack is; water has a long range, fire medium and wood short. Just like the elemental enemies, the boss will start attacking the player on sight, and it also has the same speed and restrained mobility as the others. The boss is semi-smart; it will use the same or most effective elemental attack depending on what elemental type the player is using. When the player switches between elements, the boss will switch into the stronger element five seconds later.</w:t>
+        <w:t>The end game boss is made of all elements. When attacking</w:t>
+      </w:r>
+      <w:r>
+        <w:rPr>
+          <w:lang w:val="en-GB"/>
+        </w:rPr>
+        <w:t>,</w:t>
+      </w:r>
+      <w:r>
+        <w:rPr>
+          <w:lang w:val="en-GB"/>
+        </w:rPr>
+        <w:t xml:space="preserve"> the range depends on what type of element the attack is; water has a long range, fire medium and wood short. Just like the elemental enemies, the boss will start attacking the player on sight, and it also has the same speed and restrained mobility as the others. The boss is semi-smart; it will use the same or most effective elemental attack depending on what elemental type the player is using. When the player switches between elements, the boss will switch into the stronger element five seconds later.</w:t>
       </w:r>
       <w:r>
         <w:rPr>
@@ -3378,7 +3498,31 @@
         <w:rPr>
           <w:lang w:val="en-GB"/>
         </w:rPr>
-        <w:t>It is not weak against any element and its attack strengths are according to the elemental system. The boss is defeated when all its 50 health points are lost. When the player reaches the end of the level, the boss will have an intro where is appears in front of the player. The required animations of the boss are six; spawn, move, idle, shoot (water/wood/fire), getting hit and death.</w:t>
+        <w:t xml:space="preserve">It is not weak against any element and its attack strengths are according to the elemental system. The boss is defeated when all its </w:t>
+      </w:r>
+      <w:r>
+        <w:rPr>
+          <w:lang w:val="en-GB"/>
+        </w:rPr>
+        <w:t>100</w:t>
+      </w:r>
+      <w:r>
+        <w:rPr>
+          <w:lang w:val="en-GB"/>
+        </w:rPr>
+        <w:t xml:space="preserve"> health points are lost. When the player reaches the end of the level, the boss will have an intro where </w:t>
+      </w:r>
+      <w:r>
+        <w:rPr>
+          <w:lang w:val="en-GB"/>
+        </w:rPr>
+        <w:t>it</w:t>
+      </w:r>
+      <w:r>
+        <w:rPr>
+          <w:lang w:val="en-GB"/>
+        </w:rPr>
+        <w:t xml:space="preserve"> appears in front of the player. The required animations of the boss are six; spawn, move, idle, shoot (water/wood/fire), getting hit and death.</w:t>
       </w:r>
       <w:r>
         <w:rPr>
@@ -3393,10 +3537,9 @@
         <w:tabs>
           <w:tab w:val="left" w:pos="1440"/>
         </w:tabs>
-        <w:rPr>
-          <w:lang w:val="en-GB"/>
-        </w:rPr>
-      </w:pPr>
+      </w:pPr>
+      <w:bookmarkStart w:id="5" w:name="_GoBack"/>
+      <w:bookmarkEnd w:id="5"/>
     </w:p>
     <w:p>
       <w:pPr>
@@ -3404,15 +3547,6 @@
         <w:tabs>
           <w:tab w:val="left" w:pos="1440"/>
         </w:tabs>
-        <w:ind w:left="1440"/>
-      </w:pPr>
-    </w:p>
-    <w:p>
-      <w:pPr>
-        <w:pStyle w:val="BodyTextIndent"/>
-        <w:tabs>
-          <w:tab w:val="left" w:pos="1440"/>
-        </w:tabs>
         <w:rPr>
           <w:lang w:val="en-GB"/>
         </w:rPr>
@@ -3451,7 +3585,19 @@
         <w:rPr>
           <w:lang w:val="en-GB"/>
         </w:rPr>
-        <w:t>When hit the minion will lose health, and when all three health points are lost the minion will disappear. The minion requires four animations; spawn, idle, attack and death.</w:t>
+        <w:t>When hit</w:t>
+      </w:r>
+      <w:r>
+        <w:rPr>
+          <w:lang w:val="en-GB"/>
+        </w:rPr>
+        <w:t>,</w:t>
+      </w:r>
+      <w:r>
+        <w:rPr>
+          <w:lang w:val="en-GB"/>
+        </w:rPr>
+        <w:t xml:space="preserve"> the minion will lose health, and when all three health points are lost the minion will disappear. The minion requires four animations; spawn, idle, attack and death.</w:t>
       </w:r>
     </w:p>
     <w:p>
@@ -3487,14 +3633,14 @@
           <w:lang w:val="en-GB"/>
         </w:rPr>
       </w:pPr>
-      <w:bookmarkStart w:id="5" w:name="_Toc379986258"/>
+      <w:bookmarkStart w:id="6" w:name="_Toc379986258"/>
       <w:r>
         <w:rPr>
           <w:lang w:val="en-GB"/>
         </w:rPr>
         <w:t>Player Resources</w:t>
       </w:r>
-      <w:bookmarkEnd w:id="5"/>
+      <w:bookmarkEnd w:id="6"/>
     </w:p>
     <w:p>
       <w:pPr>
@@ -3508,8 +3654,6 @@
         </w:rPr>
         <w:t>The player's resources are the elemental points, lost souls</w:t>
       </w:r>
-      <w:bookmarkStart w:id="6" w:name="_GoBack"/>
-      <w:bookmarkEnd w:id="6"/>
       <w:r>
         <w:rPr>
           <w:lang w:val="en-GB"/>
@@ -3582,7 +3726,7 @@
         <w:rPr>
           <w:lang w:val="en-GB"/>
         </w:rPr>
-        <w:t>are sometimes dropped by enemies and can sometimes be found in hidden areas. The player is given one lost soul in the beginning of the map for the purpose of showing the player the system of lost souls. You either press button C to sacrifice the soul, giving you three elemental points on the currently chosen element and one point each to the other elements</w:t>
+        <w:t>are sometimes dropped by enemies. The player is given one lost soul in the beginning of the map for the purpose of showing the player the system of lost souls. You either press button C to sacrifice the soul, giving you three elemental points on the currently chosen element and one point each to the other elements</w:t>
       </w:r>
       <w:r>
         <w:rPr>
@@ -3606,7 +3750,31 @@
         <w:rPr>
           <w:lang w:val="en-GB"/>
         </w:rPr>
-        <w:t>, or button D to free the soul, giving you one point to each element. This choice will affect your karma, sacrificing giving you bad karma and freeing giving you good karma, which then affects the game’s ending. When a lost soul is used it will cease to exist. T</w:t>
+        <w:t xml:space="preserve">, or button D to free the soul, giving you one point to each element. This choice will affect your karma, sacrificing </w:t>
+      </w:r>
+      <w:r>
+        <w:rPr>
+          <w:lang w:val="en-GB"/>
+        </w:rPr>
+        <w:t>gives</w:t>
+      </w:r>
+      <w:r>
+        <w:rPr>
+          <w:lang w:val="en-GB"/>
+        </w:rPr>
+        <w:t xml:space="preserve"> you bad karma and freeing </w:t>
+      </w:r>
+      <w:r>
+        <w:rPr>
+          <w:lang w:val="en-GB"/>
+        </w:rPr>
+        <w:t>gives</w:t>
+      </w:r>
+      <w:r>
+        <w:rPr>
+          <w:lang w:val="en-GB"/>
+        </w:rPr>
+        <w:t xml:space="preserve"> you good karma, which then affects the game’s ending. When a lost soul is used it will cease to exist. T</w:t>
       </w:r>
       <w:r>
         <w:rPr>
@@ -3649,6 +3817,12 @@
         <w:rPr>
           <w:lang w:val="en-GB"/>
         </w:rPr>
+        <w:t xml:space="preserve">get </w:t>
+      </w:r>
+      <w:r>
+        <w:rPr>
+          <w:lang w:val="en-GB"/>
+        </w:rPr>
         <w:t>worse</w:t>
       </w:r>
       <w:r>
@@ -3663,25 +3837,103 @@
         </w:rPr>
         <w:t>get better karma. Depending on your karma you can get either the bad or good ending when winning the game. The player’s karma is never revealed to the player, except for what ending the player is shown.</w:t>
       </w:r>
-    </w:p>
-    <w:p>
-      <w:pPr>
-        <w:rPr>
-          <w:lang w:val="en-GB"/>
-        </w:rPr>
-      </w:pPr>
+      <w:r>
+        <w:rPr>
+          <w:lang w:val="en-GB"/>
+        </w:rPr>
+        <w:t xml:space="preserve"> To prevent the karma from </w:t>
+      </w:r>
       <w:r>
         <w:rPr>
           <w:lang w:val="en-GB"/>
         </w:rPr>
         <w:lastRenderedPageBreak/>
+        <w:t>being neutral, the ch</w:t>
+      </w:r>
+      <w:r>
+        <w:rPr>
+          <w:lang w:val="en-GB"/>
+        </w:rPr>
+        <w:t>oice of sacrificing a lost soul</w:t>
+      </w:r>
+      <w:r>
+        <w:rPr>
+          <w:lang w:val="en-GB"/>
+        </w:rPr>
+        <w:t xml:space="preserve"> will give more bad karma than </w:t>
+      </w:r>
+      <w:r>
+        <w:rPr>
+          <w:lang w:val="en-GB"/>
+        </w:rPr>
+        <w:t xml:space="preserve">what </w:t>
+      </w:r>
+      <w:r>
+        <w:rPr>
+          <w:lang w:val="en-GB"/>
+        </w:rPr>
+        <w:t>the choice of freeing</w:t>
+      </w:r>
+      <w:r>
+        <w:rPr>
+          <w:lang w:val="en-GB"/>
+        </w:rPr>
+        <w:t xml:space="preserve"> a lost soul gives you good karma.</w:t>
+      </w:r>
+    </w:p>
+    <w:p>
+      <w:pPr>
+        <w:rPr>
+          <w:lang w:val="en-GB"/>
+        </w:rPr>
+      </w:pPr>
+      <w:r>
+        <w:rPr>
+          <w:lang w:val="en-GB"/>
+        </w:rPr>
         <w:t xml:space="preserve">The minions can also be seen as a kind of resource, as they require one soul and one elemental point that will be taken of the current chosen element. </w:t>
       </w:r>
       <w:r>
         <w:rPr>
           <w:lang w:val="en-GB"/>
         </w:rPr>
-        <w:t>When you the soul and elemental point is sacrificed you will gain one minion, and when the minion is hit you lose one minion</w:t>
+        <w:t xml:space="preserve">When you </w:t>
+      </w:r>
+      <w:r>
+        <w:rPr>
+          <w:lang w:val="en-GB"/>
+        </w:rPr>
+        <w:t>sacrifice a</w:t>
+      </w:r>
+      <w:r>
+        <w:rPr>
+          <w:lang w:val="en-GB"/>
+        </w:rPr>
+        <w:t xml:space="preserve"> soul and </w:t>
+      </w:r>
+      <w:r>
+        <w:rPr>
+          <w:lang w:val="en-GB"/>
+        </w:rPr>
+        <w:t xml:space="preserve">one </w:t>
+      </w:r>
+      <w:r>
+        <w:rPr>
+          <w:lang w:val="en-GB"/>
+        </w:rPr>
+        <w:t>elemental point</w:t>
+      </w:r>
+      <w:r>
+        <w:rPr>
+          <w:lang w:val="en-GB"/>
+        </w:rPr>
+        <w:t xml:space="preserve">, </w:t>
+      </w:r>
+      <w:r>
+        <w:rPr>
+          <w:lang w:val="en-GB"/>
+        </w:rPr>
+        <w:t>you will gain one minion, and when the minion is hit you lose one minion</w:t>
       </w:r>
       <w:r>
         <w:rPr>
@@ -3739,7 +3991,19 @@
         <w:rPr>
           <w:lang w:val="en-GB"/>
         </w:rPr>
-        <w:t>The environment of the game is mystical, dark and melancholy. T</w:t>
+        <w:t xml:space="preserve">The environment of the game </w:t>
+      </w:r>
+      <w:r>
+        <w:rPr>
+          <w:lang w:val="en-GB"/>
+        </w:rPr>
+        <w:t>is mystical, dark and melancholic</w:t>
+      </w:r>
+      <w:r>
+        <w:rPr>
+          <w:lang w:val="en-GB"/>
+        </w:rPr>
+        <w:t>. T</w:t>
       </w:r>
       <w:r>
         <w:rPr>
@@ -3763,15 +4027,32 @@
         <w:rPr>
           <w:lang w:val="en-GB"/>
         </w:rPr>
-        <w:t xml:space="preserve"> Together with the dark and grey-toned colours, the Asian theme creates the mystical and dark feeling that the game is to give. The village is in ruins and the player is alone with the enemies. There is depressing music at a low volume playing in the background and there are also sounds of the whaling wind and the player’s footsteps. </w:t>
-      </w:r>
-    </w:p>
-    <w:p>
-      <w:pPr>
-        <w:rPr>
-          <w:lang w:val="en-GB"/>
-        </w:rPr>
-      </w:pPr>
+        <w:t xml:space="preserve"> Together with the dark and grey-toned colours, the Asian theme creates the my</w:t>
+      </w:r>
+      <w:r>
+        <w:rPr>
+          <w:lang w:val="en-GB"/>
+        </w:rPr>
+        <w:t>stical and dark feeling for the player</w:t>
+      </w:r>
+      <w:r>
+        <w:rPr>
+          <w:lang w:val="en-GB"/>
+        </w:rPr>
+        <w:t xml:space="preserve">. The village is in ruins and the player is alone with the enemies. There is depressing music at a low volume playing in the background and there are also sounds of the </w:t>
+      </w:r>
+      <w:r>
+        <w:rPr>
+          <w:lang w:val="en-GB"/>
+        </w:rPr>
+        <w:t>w</w:t>
+      </w:r>
+      <w:r>
+        <w:rPr>
+          <w:lang w:val="en-GB"/>
+        </w:rPr>
+        <w:t xml:space="preserve">aling wind and the player’s footsteps. </w:t>
+      </w:r>
     </w:p>
     <w:p>
       <w:pPr>
@@ -3883,14 +4164,6 @@
     </w:p>
     <w:p>
       <w:pPr>
-        <w:spacing w:after="0"/>
-        <w:rPr>
-          <w:lang w:val="en-GB"/>
-        </w:rPr>
-      </w:pPr>
-    </w:p>
-    <w:p>
-      <w:pPr>
         <w:pStyle w:val="Heading2"/>
         <w:numPr>
           <w:ilvl w:val="0"/>
@@ -3934,13 +4207,6 @@
         </w:rPr>
         <w:t xml:space="preserve"> of the game.</w:t>
       </w:r>
-    </w:p>
-    <w:p>
-      <w:pPr>
-        <w:rPr>
-          <w:lang w:val="en-GB"/>
-        </w:rPr>
-      </w:pPr>
     </w:p>
     <w:p>
       <w:pPr>
@@ -4784,7 +5050,7 @@
           <w:rPr>
             <w:noProof/>
           </w:rPr>
-          <w:t>3</w:t>
+          <w:t>6</w:t>
         </w:r>
         <w:r>
           <w:fldChar w:fldCharType="end"/>
@@ -7408,7 +7674,7 @@
 </file>
 
 <file path=customXml/itemProps1.xml><?xml version="1.0" encoding="utf-8"?>
-<ds:datastoreItem xmlns:ds="http://schemas.openxmlformats.org/officeDocument/2006/customXml" ds:itemID="{7BCBCA87-21BC-4E83-B62C-2C2CB656F88E}">
+<ds:datastoreItem xmlns:ds="http://schemas.openxmlformats.org/officeDocument/2006/customXml" ds:itemID="{4BB898C8-1C71-489C-A41F-494FAA4BD995}">
   <ds:schemaRefs>
     <ds:schemaRef ds:uri="http://schemas.openxmlformats.org/officeDocument/2006/bibliography"/>
   </ds:schemaRefs>

</xml_diff>